<commit_message>
add some exp results and finish report CNN part 1&2
</commit_message>
<xml_diff>
--- a/HW4/HW4_report.docx
+++ b/HW4/HW4_report.docx
@@ -1,6 +1,6 @@
 
 <file path=word/document.xml><?xml version="1.0" encoding="utf-8"?>
-<w:document xmlns:wpc="http://schemas.microsoft.com/office/word/2010/wordprocessingCanvas" xmlns:cx="http://schemas.microsoft.com/office/drawing/2014/chartex" xmlns:cx1="http://schemas.microsoft.com/office/drawing/2015/9/8/chartex" xmlns:cx2="http://schemas.microsoft.com/office/drawing/2015/10/21/chartex" xmlns:cx3="http://schemas.microsoft.com/office/drawing/2016/5/9/chartex" xmlns:cx4="http://schemas.microsoft.com/office/drawing/2016/5/10/chartex" xmlns:cx5="http://schemas.microsoft.com/office/drawing/2016/5/11/chartex" xmlns:cx6="http://schemas.microsoft.com/office/drawing/2016/5/12/chartex" xmlns:cx7="http://schemas.microsoft.com/office/drawing/2016/5/13/chartex" xmlns:cx8="http://schemas.microsoft.com/office/drawing/2016/5/14/chartex" xmlns:mc="http://schemas.openxmlformats.org/markup-compatibility/2006" xmlns:aink="http://schemas.microsoft.com/office/drawing/2016/ink" xmlns:am3d="http://schemas.microsoft.com/office/drawing/2017/model3d" xmlns:o="urn:schemas-microsoft-com:office:office" xmlns:r="http://schemas.openxmlformats.org/officeDocument/2006/relationships" xmlns:m="http://schemas.openxmlformats.org/officeDocument/2006/math" xmlns:v="urn:schemas-microsoft-com:vml" xmlns:wp14="http://schemas.microsoft.com/office/word/2010/wordprocessingDrawing" xmlns:wp="http://schemas.openxmlformats.org/drawingml/2006/wordprocessingDrawing" xmlns:w10="urn:schemas-microsoft-com:office:word" xmlns:w="http://schemas.openxmlformats.org/wordprocessingml/2006/main" xmlns:w14="http://schemas.microsoft.com/office/word/2010/wordml" xmlns:w15="http://schemas.microsoft.com/office/word/2012/wordml" xmlns:w16cid="http://schemas.microsoft.com/office/word/2016/wordml/cid" xmlns:w16se="http://schemas.microsoft.com/office/word/2015/wordml/symex" xmlns:wpg="http://schemas.microsoft.com/office/word/2010/wordprocessingGroup" xmlns:wpi="http://schemas.microsoft.com/office/word/2010/wordprocessingInk" xmlns:wne="http://schemas.microsoft.com/office/word/2006/wordml" xmlns:wps="http://schemas.microsoft.com/office/word/2010/wordprocessingShape" mc:Ignorable="w14 w15 w16se w16cid wp14">
+<w:document xmlns:wpc="http://schemas.microsoft.com/office/word/2010/wordprocessingCanvas" xmlns:cx="http://schemas.microsoft.com/office/drawing/2014/chartex" xmlns:cx1="http://schemas.microsoft.com/office/drawing/2015/9/8/chartex" xmlns:cx2="http://schemas.microsoft.com/office/drawing/2015/10/21/chartex" xmlns:cx3="http://schemas.microsoft.com/office/drawing/2016/5/9/chartex" xmlns:cx4="http://schemas.microsoft.com/office/drawing/2016/5/10/chartex" xmlns:cx5="http://schemas.microsoft.com/office/drawing/2016/5/11/chartex" xmlns:cx6="http://schemas.microsoft.com/office/drawing/2016/5/12/chartex" xmlns:cx7="http://schemas.microsoft.com/office/drawing/2016/5/13/chartex" xmlns:cx8="http://schemas.microsoft.com/office/drawing/2016/5/14/chartex" xmlns:mc="http://schemas.openxmlformats.org/markup-compatibility/2006" xmlns:aink="http://schemas.microsoft.com/office/drawing/2016/ink" xmlns:am3d="http://schemas.microsoft.com/office/drawing/2017/model3d" xmlns:o="urn:schemas-microsoft-com:office:office" xmlns:r="http://schemas.openxmlformats.org/officeDocument/2006/relationships" xmlns:m="http://schemas.openxmlformats.org/officeDocument/2006/math" xmlns:v="urn:schemas-microsoft-com:vml" xmlns:wp14="http://schemas.microsoft.com/office/word/2010/wordprocessingDrawing" xmlns:wp="http://schemas.openxmlformats.org/drawingml/2006/wordprocessingDrawing" xmlns:w10="urn:schemas-microsoft-com:office:word" xmlns:w="http://schemas.openxmlformats.org/wordprocessingml/2006/main" xmlns:w14="http://schemas.microsoft.com/office/word/2010/wordml" xmlns:w15="http://schemas.microsoft.com/office/word/2012/wordml" xmlns:w16cex="http://schemas.microsoft.com/office/word/2018/wordml/cex" xmlns:w16cid="http://schemas.microsoft.com/office/word/2016/wordml/cid" xmlns:w16="http://schemas.microsoft.com/office/word/2018/wordml" xmlns:w16sdtdh="http://schemas.microsoft.com/office/word/2020/wordml/sdtdatahash" xmlns:w16se="http://schemas.microsoft.com/office/word/2015/wordml/symex" xmlns:wpg="http://schemas.microsoft.com/office/word/2010/wordprocessingGroup" xmlns:wpi="http://schemas.microsoft.com/office/word/2010/wordprocessingInk" xmlns:wne="http://schemas.microsoft.com/office/word/2006/wordml" xmlns:wps="http://schemas.microsoft.com/office/word/2010/wordprocessingShape" mc:Ignorable="w14 w15 w16se w16cid w16 w16cex w16sdtdh wp14">
   <w:body>
     <w:p>
       <w:pPr>
@@ -237,6 +237,7 @@
       <w:r>
         <w:rPr>
           <w:rFonts w:ascii="Times New Roman" w:hAnsi="Times New Roman" w:cs="Times New Roman"/>
+          <w:noProof/>
           <w:szCs w:val="32"/>
         </w:rPr>
         <w:drawing>
@@ -281,12 +282,10 @@
         <w:ind w:left="960" w:firstLine="480"/>
         <w:jc w:val="both"/>
         <w:rPr>
-          <w:rFonts w:ascii="Times New Roman" w:hAnsi="Times New Roman" w:cs="Times New Roman" w:hint="eastAsia"/>
-          <w:szCs w:val="32"/>
-        </w:rPr>
-      </w:pPr>
-      <w:bookmarkStart w:id="2" w:name="_GoBack"/>
-      <w:bookmarkEnd w:id="2"/>
+          <w:rFonts w:ascii="Times New Roman" w:hAnsi="Times New Roman" w:cs="Times New Roman"/>
+          <w:szCs w:val="32"/>
+        </w:rPr>
+      </w:pPr>
       <w:r>
         <w:rPr>
           <w:rFonts w:ascii="Times New Roman" w:hAnsi="Times New Roman" w:cs="Times New Roman"/>
@@ -439,14 +438,7 @@
           <w:rFonts w:ascii="Times New Roman" w:hAnsi="Times New Roman" w:cs="Times New Roman" w:hint="eastAsia"/>
           <w:szCs w:val="32"/>
         </w:rPr>
-        <w:t>。資料的部分</w:t>
-      </w:r>
-      <w:r>
-        <w:rPr>
-          <w:rFonts w:ascii="Times New Roman" w:hAnsi="Times New Roman" w:cs="Times New Roman" w:hint="eastAsia"/>
-          <w:szCs w:val="32"/>
-        </w:rPr>
-        <w:t>圖片輸入大小為</w:t>
+        <w:t>。資料的部分圖片輸入大小為</w:t>
       </w:r>
       <w:r>
         <w:rPr>
@@ -461,6 +453,2199 @@
           <w:szCs w:val="32"/>
         </w:rPr>
         <w:t>，</w:t>
+      </w:r>
+      <w:r>
+        <w:rPr>
+          <w:rFonts w:ascii="Times New Roman" w:hAnsi="Times New Roman" w:cs="Times New Roman" w:hint="eastAsia"/>
+          <w:szCs w:val="32"/>
+        </w:rPr>
+        <w:t>各種類圖片資料量如下表格。</w:t>
+      </w:r>
+    </w:p>
+    <w:tbl>
+      <w:tblPr>
+        <w:tblStyle w:val="a4"/>
+        <w:tblW w:w="0" w:type="auto"/>
+        <w:tblInd w:w="960" w:type="dxa"/>
+        <w:tblLook w:val="04A0" w:firstRow="1" w:lastRow="0" w:firstColumn="1" w:lastColumn="0" w:noHBand="0" w:noVBand="1"/>
+      </w:tblPr>
+      <w:tblGrid>
+        <w:gridCol w:w="3693"/>
+        <w:gridCol w:w="3643"/>
+      </w:tblGrid>
+      <w:tr>
+        <w:tc>
+          <w:tcPr>
+            <w:tcW w:w="3693" w:type="dxa"/>
+          </w:tcPr>
+          <w:p>
+            <w:pPr>
+              <w:jc w:val="center"/>
+              <w:rPr>
+                <w:rFonts w:ascii="Times New Roman" w:hAnsi="Times New Roman" w:cs="Times New Roman" w:hint="eastAsia"/>
+                <w:szCs w:val="32"/>
+              </w:rPr>
+            </w:pPr>
+            <w:r>
+              <w:rPr>
+                <w:rFonts w:ascii="Times New Roman" w:hAnsi="Times New Roman" w:cs="Times New Roman" w:hint="eastAsia"/>
+                <w:szCs w:val="32"/>
+              </w:rPr>
+              <w:t>類別</w:t>
+            </w:r>
+          </w:p>
+        </w:tc>
+        <w:tc>
+          <w:tcPr>
+            <w:tcW w:w="3643" w:type="dxa"/>
+          </w:tcPr>
+          <w:p>
+            <w:pPr>
+              <w:jc w:val="center"/>
+              <w:rPr>
+                <w:rFonts w:ascii="Times New Roman" w:hAnsi="Times New Roman" w:cs="Times New Roman" w:hint="eastAsia"/>
+                <w:szCs w:val="32"/>
+              </w:rPr>
+            </w:pPr>
+            <w:r>
+              <w:rPr>
+                <w:rFonts w:ascii="Times New Roman" w:hAnsi="Times New Roman" w:cs="Times New Roman" w:hint="eastAsia"/>
+                <w:szCs w:val="32"/>
+              </w:rPr>
+              <w:t>數量</w:t>
+            </w:r>
+          </w:p>
+        </w:tc>
+      </w:tr>
+      <w:tr>
+        <w:tc>
+          <w:tcPr>
+            <w:tcW w:w="3693" w:type="dxa"/>
+          </w:tcPr>
+          <w:p>
+            <w:pPr>
+              <w:jc w:val="center"/>
+              <w:rPr>
+                <w:rFonts w:ascii="Times New Roman" w:hAnsi="Times New Roman" w:cs="Times New Roman" w:hint="eastAsia"/>
+                <w:szCs w:val="32"/>
+              </w:rPr>
+            </w:pPr>
+            <w:r>
+              <w:rPr>
+                <w:rFonts w:ascii="Times New Roman" w:hAnsi="Times New Roman" w:cs="Times New Roman"/>
+                <w:szCs w:val="32"/>
+              </w:rPr>
+              <w:t>butterfly</w:t>
+            </w:r>
+          </w:p>
+        </w:tc>
+        <w:tc>
+          <w:tcPr>
+            <w:tcW w:w="3643" w:type="dxa"/>
+          </w:tcPr>
+          <w:p>
+            <w:pPr>
+              <w:tabs>
+                <w:tab w:val="left" w:pos="2289"/>
+              </w:tabs>
+              <w:jc w:val="center"/>
+              <w:rPr>
+                <w:rFonts w:ascii="Times New Roman" w:hAnsi="Times New Roman" w:cs="Times New Roman" w:hint="eastAsia"/>
+                <w:szCs w:val="32"/>
+              </w:rPr>
+            </w:pPr>
+            <w:r>
+              <w:rPr>
+                <w:rFonts w:ascii="Times New Roman" w:hAnsi="Times New Roman" w:cs="Times New Roman" w:hint="eastAsia"/>
+                <w:szCs w:val="32"/>
+              </w:rPr>
+              <w:t>2012</w:t>
+            </w:r>
+          </w:p>
+        </w:tc>
+      </w:tr>
+      <w:tr>
+        <w:tc>
+          <w:tcPr>
+            <w:tcW w:w="3693" w:type="dxa"/>
+          </w:tcPr>
+          <w:p>
+            <w:pPr>
+              <w:tabs>
+                <w:tab w:val="left" w:pos="2306"/>
+              </w:tabs>
+              <w:jc w:val="center"/>
+              <w:rPr>
+                <w:rFonts w:ascii="Times New Roman" w:hAnsi="Times New Roman" w:cs="Times New Roman" w:hint="eastAsia"/>
+                <w:szCs w:val="32"/>
+              </w:rPr>
+            </w:pPr>
+            <w:r>
+              <w:rPr>
+                <w:rFonts w:ascii="Times New Roman" w:hAnsi="Times New Roman" w:cs="Times New Roman"/>
+                <w:szCs w:val="32"/>
+              </w:rPr>
+              <w:t>cat</w:t>
+            </w:r>
+          </w:p>
+        </w:tc>
+        <w:tc>
+          <w:tcPr>
+            <w:tcW w:w="3643" w:type="dxa"/>
+          </w:tcPr>
+          <w:p>
+            <w:pPr>
+              <w:jc w:val="center"/>
+              <w:rPr>
+                <w:rFonts w:ascii="Times New Roman" w:hAnsi="Times New Roman" w:cs="Times New Roman" w:hint="eastAsia"/>
+                <w:szCs w:val="32"/>
+              </w:rPr>
+            </w:pPr>
+            <w:r>
+              <w:rPr>
+                <w:rFonts w:ascii="Times New Roman" w:hAnsi="Times New Roman" w:cs="Times New Roman" w:hint="eastAsia"/>
+                <w:szCs w:val="32"/>
+              </w:rPr>
+              <w:t>1528</w:t>
+            </w:r>
+          </w:p>
+        </w:tc>
+      </w:tr>
+      <w:tr>
+        <w:tc>
+          <w:tcPr>
+            <w:tcW w:w="3693" w:type="dxa"/>
+          </w:tcPr>
+          <w:p>
+            <w:pPr>
+              <w:tabs>
+                <w:tab w:val="left" w:pos="2477"/>
+              </w:tabs>
+              <w:jc w:val="center"/>
+              <w:rPr>
+                <w:rFonts w:ascii="Times New Roman" w:hAnsi="Times New Roman" w:cs="Times New Roman" w:hint="eastAsia"/>
+                <w:szCs w:val="32"/>
+              </w:rPr>
+            </w:pPr>
+            <w:r>
+              <w:rPr>
+                <w:rFonts w:ascii="Times New Roman" w:hAnsi="Times New Roman" w:cs="Times New Roman"/>
+                <w:szCs w:val="32"/>
+              </w:rPr>
+              <w:t>chicken</w:t>
+            </w:r>
+          </w:p>
+        </w:tc>
+        <w:tc>
+          <w:tcPr>
+            <w:tcW w:w="3643" w:type="dxa"/>
+          </w:tcPr>
+          <w:p>
+            <w:pPr>
+              <w:jc w:val="center"/>
+              <w:rPr>
+                <w:rFonts w:ascii="Times New Roman" w:hAnsi="Times New Roman" w:cs="Times New Roman" w:hint="eastAsia"/>
+                <w:szCs w:val="32"/>
+              </w:rPr>
+            </w:pPr>
+            <w:r>
+              <w:rPr>
+                <w:rFonts w:ascii="Times New Roman" w:hAnsi="Times New Roman" w:cs="Times New Roman" w:hint="eastAsia"/>
+                <w:szCs w:val="32"/>
+              </w:rPr>
+              <w:t>2</w:t>
+            </w:r>
+            <w:r>
+              <w:rPr>
+                <w:rFonts w:ascii="Times New Roman" w:hAnsi="Times New Roman" w:cs="Times New Roman"/>
+                <w:szCs w:val="32"/>
+              </w:rPr>
+              <w:t>998</w:t>
+            </w:r>
+          </w:p>
+        </w:tc>
+      </w:tr>
+      <w:tr>
+        <w:tc>
+          <w:tcPr>
+            <w:tcW w:w="3693" w:type="dxa"/>
+          </w:tcPr>
+          <w:p>
+            <w:pPr>
+              <w:jc w:val="center"/>
+              <w:rPr>
+                <w:rFonts w:ascii="Times New Roman" w:hAnsi="Times New Roman" w:cs="Times New Roman" w:hint="eastAsia"/>
+                <w:szCs w:val="32"/>
+              </w:rPr>
+            </w:pPr>
+            <w:r>
+              <w:rPr>
+                <w:rFonts w:ascii="Times New Roman" w:hAnsi="Times New Roman" w:cs="Times New Roman" w:hint="eastAsia"/>
+                <w:szCs w:val="32"/>
+              </w:rPr>
+              <w:t>c</w:t>
+            </w:r>
+            <w:r>
+              <w:rPr>
+                <w:rFonts w:ascii="Times New Roman" w:hAnsi="Times New Roman" w:cs="Times New Roman"/>
+                <w:szCs w:val="32"/>
+              </w:rPr>
+              <w:t>ow</w:t>
+            </w:r>
+          </w:p>
+        </w:tc>
+        <w:tc>
+          <w:tcPr>
+            <w:tcW w:w="3643" w:type="dxa"/>
+          </w:tcPr>
+          <w:p>
+            <w:pPr>
+              <w:jc w:val="center"/>
+              <w:rPr>
+                <w:rFonts w:ascii="Times New Roman" w:hAnsi="Times New Roman" w:cs="Times New Roman" w:hint="eastAsia"/>
+                <w:szCs w:val="32"/>
+              </w:rPr>
+            </w:pPr>
+            <w:r>
+              <w:rPr>
+                <w:rFonts w:ascii="Times New Roman" w:hAnsi="Times New Roman" w:cs="Times New Roman" w:hint="eastAsia"/>
+                <w:szCs w:val="32"/>
+              </w:rPr>
+              <w:t>1</w:t>
+            </w:r>
+            <w:r>
+              <w:rPr>
+                <w:rFonts w:ascii="Times New Roman" w:hAnsi="Times New Roman" w:cs="Times New Roman"/>
+                <w:szCs w:val="32"/>
+              </w:rPr>
+              <w:t>766</w:t>
+            </w:r>
+          </w:p>
+        </w:tc>
+      </w:tr>
+      <w:tr>
+        <w:tc>
+          <w:tcPr>
+            <w:tcW w:w="3693" w:type="dxa"/>
+          </w:tcPr>
+          <w:p>
+            <w:pPr>
+              <w:jc w:val="center"/>
+              <w:rPr>
+                <w:rFonts w:ascii="Times New Roman" w:hAnsi="Times New Roman" w:cs="Times New Roman" w:hint="eastAsia"/>
+                <w:szCs w:val="32"/>
+              </w:rPr>
+            </w:pPr>
+            <w:r>
+              <w:rPr>
+                <w:rFonts w:ascii="Times New Roman" w:hAnsi="Times New Roman" w:cs="Times New Roman" w:hint="eastAsia"/>
+                <w:szCs w:val="32"/>
+              </w:rPr>
+              <w:t>d</w:t>
+            </w:r>
+            <w:r>
+              <w:rPr>
+                <w:rFonts w:ascii="Times New Roman" w:hAnsi="Times New Roman" w:cs="Times New Roman"/>
+                <w:szCs w:val="32"/>
+              </w:rPr>
+              <w:t>og</w:t>
+            </w:r>
+          </w:p>
+        </w:tc>
+        <w:tc>
+          <w:tcPr>
+            <w:tcW w:w="3643" w:type="dxa"/>
+          </w:tcPr>
+          <w:p>
+            <w:pPr>
+              <w:jc w:val="center"/>
+              <w:rPr>
+                <w:rFonts w:ascii="Times New Roman" w:hAnsi="Times New Roman" w:cs="Times New Roman" w:hint="eastAsia"/>
+                <w:szCs w:val="32"/>
+              </w:rPr>
+            </w:pPr>
+            <w:r>
+              <w:rPr>
+                <w:rFonts w:ascii="Times New Roman" w:hAnsi="Times New Roman" w:cs="Times New Roman" w:hint="eastAsia"/>
+                <w:szCs w:val="32"/>
+              </w:rPr>
+              <w:t>4</w:t>
+            </w:r>
+            <w:r>
+              <w:rPr>
+                <w:rFonts w:ascii="Times New Roman" w:hAnsi="Times New Roman" w:cs="Times New Roman"/>
+                <w:szCs w:val="32"/>
+              </w:rPr>
+              <w:t>763</w:t>
+            </w:r>
+          </w:p>
+        </w:tc>
+      </w:tr>
+      <w:tr>
+        <w:tc>
+          <w:tcPr>
+            <w:tcW w:w="3693" w:type="dxa"/>
+          </w:tcPr>
+          <w:p>
+            <w:pPr>
+              <w:jc w:val="center"/>
+              <w:rPr>
+                <w:rFonts w:ascii="Times New Roman" w:hAnsi="Times New Roman" w:cs="Times New Roman" w:hint="eastAsia"/>
+                <w:szCs w:val="32"/>
+              </w:rPr>
+            </w:pPr>
+            <w:r>
+              <w:rPr>
+                <w:rFonts w:ascii="Times New Roman" w:hAnsi="Times New Roman" w:cs="Times New Roman" w:hint="eastAsia"/>
+                <w:szCs w:val="32"/>
+              </w:rPr>
+              <w:t>e</w:t>
+            </w:r>
+            <w:r>
+              <w:rPr>
+                <w:rFonts w:ascii="Times New Roman" w:hAnsi="Times New Roman" w:cs="Times New Roman"/>
+                <w:szCs w:val="32"/>
+              </w:rPr>
+              <w:t>lephant</w:t>
+            </w:r>
+          </w:p>
+        </w:tc>
+        <w:tc>
+          <w:tcPr>
+            <w:tcW w:w="3643" w:type="dxa"/>
+          </w:tcPr>
+          <w:p>
+            <w:pPr>
+              <w:jc w:val="center"/>
+              <w:rPr>
+                <w:rFonts w:ascii="Times New Roman" w:hAnsi="Times New Roman" w:cs="Times New Roman" w:hint="eastAsia"/>
+                <w:szCs w:val="32"/>
+              </w:rPr>
+            </w:pPr>
+            <w:r>
+              <w:rPr>
+                <w:rFonts w:ascii="Times New Roman" w:hAnsi="Times New Roman" w:cs="Times New Roman" w:hint="eastAsia"/>
+                <w:szCs w:val="32"/>
+              </w:rPr>
+              <w:t>1</w:t>
+            </w:r>
+            <w:r>
+              <w:rPr>
+                <w:rFonts w:ascii="Times New Roman" w:hAnsi="Times New Roman" w:cs="Times New Roman"/>
+                <w:szCs w:val="32"/>
+              </w:rPr>
+              <w:t>346</w:t>
+            </w:r>
+          </w:p>
+        </w:tc>
+      </w:tr>
+      <w:tr>
+        <w:tc>
+          <w:tcPr>
+            <w:tcW w:w="3693" w:type="dxa"/>
+          </w:tcPr>
+          <w:p>
+            <w:pPr>
+              <w:jc w:val="center"/>
+              <w:rPr>
+                <w:rFonts w:ascii="Times New Roman" w:hAnsi="Times New Roman" w:cs="Times New Roman" w:hint="eastAsia"/>
+                <w:szCs w:val="32"/>
+              </w:rPr>
+            </w:pPr>
+            <w:r>
+              <w:rPr>
+                <w:rFonts w:ascii="Times New Roman" w:hAnsi="Times New Roman" w:cs="Times New Roman" w:hint="eastAsia"/>
+                <w:szCs w:val="32"/>
+              </w:rPr>
+              <w:t>h</w:t>
+            </w:r>
+            <w:r>
+              <w:rPr>
+                <w:rFonts w:ascii="Times New Roman" w:hAnsi="Times New Roman" w:cs="Times New Roman"/>
+                <w:szCs w:val="32"/>
+              </w:rPr>
+              <w:t>orse</w:t>
+            </w:r>
+          </w:p>
+        </w:tc>
+        <w:tc>
+          <w:tcPr>
+            <w:tcW w:w="3643" w:type="dxa"/>
+          </w:tcPr>
+          <w:p>
+            <w:pPr>
+              <w:jc w:val="center"/>
+              <w:rPr>
+                <w:rFonts w:ascii="Times New Roman" w:hAnsi="Times New Roman" w:cs="Times New Roman" w:hint="eastAsia"/>
+                <w:szCs w:val="32"/>
+              </w:rPr>
+            </w:pPr>
+            <w:r>
+              <w:rPr>
+                <w:rFonts w:ascii="Times New Roman" w:hAnsi="Times New Roman" w:cs="Times New Roman" w:hint="eastAsia"/>
+                <w:szCs w:val="32"/>
+              </w:rPr>
+              <w:t>2</w:t>
+            </w:r>
+            <w:r>
+              <w:rPr>
+                <w:rFonts w:ascii="Times New Roman" w:hAnsi="Times New Roman" w:cs="Times New Roman"/>
+                <w:szCs w:val="32"/>
+              </w:rPr>
+              <w:t>523</w:t>
+            </w:r>
+          </w:p>
+        </w:tc>
+      </w:tr>
+      <w:tr>
+        <w:tc>
+          <w:tcPr>
+            <w:tcW w:w="3693" w:type="dxa"/>
+          </w:tcPr>
+          <w:p>
+            <w:pPr>
+              <w:jc w:val="center"/>
+              <w:rPr>
+                <w:rFonts w:ascii="Times New Roman" w:hAnsi="Times New Roman" w:cs="Times New Roman" w:hint="eastAsia"/>
+                <w:szCs w:val="32"/>
+              </w:rPr>
+            </w:pPr>
+            <w:r>
+              <w:rPr>
+                <w:rFonts w:ascii="Times New Roman" w:hAnsi="Times New Roman" w:cs="Times New Roman" w:hint="eastAsia"/>
+                <w:szCs w:val="32"/>
+              </w:rPr>
+              <w:t>s</w:t>
+            </w:r>
+            <w:r>
+              <w:rPr>
+                <w:rFonts w:ascii="Times New Roman" w:hAnsi="Times New Roman" w:cs="Times New Roman"/>
+                <w:szCs w:val="32"/>
+              </w:rPr>
+              <w:t>heep</w:t>
+            </w:r>
+          </w:p>
+        </w:tc>
+        <w:tc>
+          <w:tcPr>
+            <w:tcW w:w="3643" w:type="dxa"/>
+          </w:tcPr>
+          <w:p>
+            <w:pPr>
+              <w:jc w:val="center"/>
+              <w:rPr>
+                <w:rFonts w:ascii="Times New Roman" w:hAnsi="Times New Roman" w:cs="Times New Roman" w:hint="eastAsia"/>
+                <w:szCs w:val="32"/>
+              </w:rPr>
+            </w:pPr>
+            <w:r>
+              <w:rPr>
+                <w:rFonts w:ascii="Times New Roman" w:hAnsi="Times New Roman" w:cs="Times New Roman" w:hint="eastAsia"/>
+                <w:szCs w:val="32"/>
+              </w:rPr>
+              <w:t>1</w:t>
+            </w:r>
+            <w:r>
+              <w:rPr>
+                <w:rFonts w:ascii="Times New Roman" w:hAnsi="Times New Roman" w:cs="Times New Roman"/>
+                <w:szCs w:val="32"/>
+              </w:rPr>
+              <w:t>720</w:t>
+            </w:r>
+          </w:p>
+        </w:tc>
+      </w:tr>
+      <w:tr>
+        <w:tc>
+          <w:tcPr>
+            <w:tcW w:w="3693" w:type="dxa"/>
+          </w:tcPr>
+          <w:p>
+            <w:pPr>
+              <w:jc w:val="center"/>
+              <w:rPr>
+                <w:rFonts w:ascii="Times New Roman" w:hAnsi="Times New Roman" w:cs="Times New Roman" w:hint="eastAsia"/>
+                <w:szCs w:val="32"/>
+              </w:rPr>
+            </w:pPr>
+            <w:r>
+              <w:rPr>
+                <w:rFonts w:ascii="Times New Roman" w:hAnsi="Times New Roman" w:cs="Times New Roman" w:hint="eastAsia"/>
+                <w:szCs w:val="32"/>
+              </w:rPr>
+              <w:t>s</w:t>
+            </w:r>
+            <w:r>
+              <w:rPr>
+                <w:rFonts w:ascii="Times New Roman" w:hAnsi="Times New Roman" w:cs="Times New Roman"/>
+                <w:szCs w:val="32"/>
+              </w:rPr>
+              <w:t>pider</w:t>
+            </w:r>
+          </w:p>
+        </w:tc>
+        <w:tc>
+          <w:tcPr>
+            <w:tcW w:w="3643" w:type="dxa"/>
+          </w:tcPr>
+          <w:p>
+            <w:pPr>
+              <w:jc w:val="center"/>
+              <w:rPr>
+                <w:rFonts w:ascii="Times New Roman" w:hAnsi="Times New Roman" w:cs="Times New Roman" w:hint="eastAsia"/>
+                <w:szCs w:val="32"/>
+              </w:rPr>
+            </w:pPr>
+            <w:r>
+              <w:rPr>
+                <w:rFonts w:ascii="Times New Roman" w:hAnsi="Times New Roman" w:cs="Times New Roman" w:hint="eastAsia"/>
+                <w:szCs w:val="32"/>
+              </w:rPr>
+              <w:t>4</w:t>
+            </w:r>
+            <w:r>
+              <w:rPr>
+                <w:rFonts w:ascii="Times New Roman" w:hAnsi="Times New Roman" w:cs="Times New Roman"/>
+                <w:szCs w:val="32"/>
+              </w:rPr>
+              <w:t>721</w:t>
+            </w:r>
+          </w:p>
+        </w:tc>
+      </w:tr>
+      <w:tr>
+        <w:tc>
+          <w:tcPr>
+            <w:tcW w:w="3693" w:type="dxa"/>
+          </w:tcPr>
+          <w:p>
+            <w:pPr>
+              <w:jc w:val="center"/>
+              <w:rPr>
+                <w:rFonts w:ascii="Times New Roman" w:hAnsi="Times New Roman" w:cs="Times New Roman" w:hint="eastAsia"/>
+                <w:szCs w:val="32"/>
+              </w:rPr>
+            </w:pPr>
+            <w:r>
+              <w:rPr>
+                <w:rFonts w:ascii="Times New Roman" w:hAnsi="Times New Roman" w:cs="Times New Roman" w:hint="eastAsia"/>
+                <w:szCs w:val="32"/>
+              </w:rPr>
+              <w:t>s</w:t>
+            </w:r>
+            <w:r>
+              <w:rPr>
+                <w:rFonts w:ascii="Times New Roman" w:hAnsi="Times New Roman" w:cs="Times New Roman"/>
+                <w:szCs w:val="32"/>
+              </w:rPr>
+              <w:t>quirrel</w:t>
+            </w:r>
+          </w:p>
+        </w:tc>
+        <w:tc>
+          <w:tcPr>
+            <w:tcW w:w="3643" w:type="dxa"/>
+          </w:tcPr>
+          <w:p>
+            <w:pPr>
+              <w:jc w:val="center"/>
+              <w:rPr>
+                <w:rFonts w:ascii="Times New Roman" w:hAnsi="Times New Roman" w:cs="Times New Roman" w:hint="eastAsia"/>
+                <w:szCs w:val="32"/>
+              </w:rPr>
+            </w:pPr>
+            <w:r>
+              <w:rPr>
+                <w:rFonts w:ascii="Times New Roman" w:hAnsi="Times New Roman" w:cs="Times New Roman" w:hint="eastAsia"/>
+                <w:szCs w:val="32"/>
+              </w:rPr>
+              <w:t>1</w:t>
+            </w:r>
+            <w:r>
+              <w:rPr>
+                <w:rFonts w:ascii="Times New Roman" w:hAnsi="Times New Roman" w:cs="Times New Roman"/>
+                <w:szCs w:val="32"/>
+              </w:rPr>
+              <w:t>762</w:t>
+            </w:r>
+          </w:p>
+        </w:tc>
+      </w:tr>
+    </w:tbl>
+    <w:p>
+      <w:pPr>
+        <w:ind w:left="960" w:firstLine="480"/>
+        <w:jc w:val="both"/>
+        <w:rPr>
+          <w:rFonts w:ascii="Times New Roman" w:hAnsi="Times New Roman" w:cs="Times New Roman"/>
+          <w:szCs w:val="32"/>
+        </w:rPr>
+      </w:pPr>
+      <w:r>
+        <w:rPr>
+          <w:rFonts w:ascii="Times New Roman" w:hAnsi="Times New Roman" w:cs="Times New Roman" w:hint="eastAsia"/>
+          <w:szCs w:val="32"/>
+        </w:rPr>
+        <w:lastRenderedPageBreak/>
+        <w:t>經過</w:t>
+      </w:r>
+      <w:r>
+        <w:rPr>
+          <w:rFonts w:ascii="Times New Roman" w:hAnsi="Times New Roman" w:cs="Times New Roman" w:hint="eastAsia"/>
+          <w:szCs w:val="32"/>
+        </w:rPr>
+        <w:t>50</w:t>
+      </w:r>
+      <w:r>
+        <w:rPr>
+          <w:rFonts w:ascii="Times New Roman" w:hAnsi="Times New Roman" w:cs="Times New Roman" w:hint="eastAsia"/>
+          <w:szCs w:val="32"/>
+        </w:rPr>
+        <w:t>個</w:t>
+      </w:r>
+      <w:r>
+        <w:rPr>
+          <w:rFonts w:ascii="Times New Roman" w:hAnsi="Times New Roman" w:cs="Times New Roman"/>
+          <w:szCs w:val="32"/>
+        </w:rPr>
+        <w:t>epochs</w:t>
+      </w:r>
+      <w:r>
+        <w:rPr>
+          <w:rFonts w:ascii="Times New Roman" w:hAnsi="Times New Roman" w:cs="Times New Roman" w:hint="eastAsia"/>
+          <w:szCs w:val="32"/>
+        </w:rPr>
+        <w:t>後，其</w:t>
+      </w:r>
+      <w:r>
+        <w:rPr>
+          <w:rFonts w:ascii="Times New Roman" w:hAnsi="Times New Roman" w:cs="Times New Roman"/>
+          <w:szCs w:val="32"/>
+        </w:rPr>
+        <w:t>accuracy</w:t>
+      </w:r>
+      <w:r>
+        <w:rPr>
+          <w:rFonts w:ascii="Times New Roman" w:hAnsi="Times New Roman" w:cs="Times New Roman" w:hint="eastAsia"/>
+          <w:szCs w:val="32"/>
+        </w:rPr>
+        <w:t>與</w:t>
+      </w:r>
+      <w:r>
+        <w:rPr>
+          <w:rFonts w:ascii="Times New Roman" w:hAnsi="Times New Roman" w:cs="Times New Roman" w:hint="eastAsia"/>
+          <w:szCs w:val="32"/>
+        </w:rPr>
+        <w:t>loss</w:t>
+      </w:r>
+      <w:r>
+        <w:rPr>
+          <w:rFonts w:ascii="Times New Roman" w:hAnsi="Times New Roman" w:cs="Times New Roman" w:hint="eastAsia"/>
+          <w:szCs w:val="32"/>
+        </w:rPr>
+        <w:t>趨勢如下圖。</w:t>
+      </w:r>
+      <w:r>
+        <w:rPr>
+          <w:rFonts w:ascii="Times New Roman" w:hAnsi="Times New Roman" w:cs="Times New Roman" w:hint="eastAsia"/>
+          <w:szCs w:val="32"/>
+        </w:rPr>
+        <w:t>可以看出</w:t>
+      </w:r>
+      <w:r>
+        <w:rPr>
+          <w:rFonts w:ascii="Times New Roman" w:hAnsi="Times New Roman" w:cs="Times New Roman" w:hint="eastAsia"/>
+          <w:szCs w:val="32"/>
+        </w:rPr>
+        <w:t>l</w:t>
+      </w:r>
+      <w:r>
+        <w:rPr>
+          <w:rFonts w:ascii="Times New Roman" w:hAnsi="Times New Roman" w:cs="Times New Roman"/>
+          <w:szCs w:val="32"/>
+        </w:rPr>
+        <w:t>oss</w:t>
+      </w:r>
+      <w:r>
+        <w:rPr>
+          <w:rFonts w:ascii="Times New Roman" w:hAnsi="Times New Roman" w:cs="Times New Roman" w:hint="eastAsia"/>
+          <w:szCs w:val="32"/>
+        </w:rPr>
+        <w:t>隨</w:t>
+      </w:r>
+      <w:r>
+        <w:rPr>
+          <w:rFonts w:ascii="Times New Roman" w:hAnsi="Times New Roman" w:cs="Times New Roman" w:hint="eastAsia"/>
+          <w:szCs w:val="32"/>
+        </w:rPr>
+        <w:t>e</w:t>
+      </w:r>
+      <w:r>
+        <w:rPr>
+          <w:rFonts w:ascii="Times New Roman" w:hAnsi="Times New Roman" w:cs="Times New Roman"/>
+          <w:szCs w:val="32"/>
+        </w:rPr>
+        <w:t>poch</w:t>
+      </w:r>
+      <w:r>
+        <w:rPr>
+          <w:rFonts w:ascii="Times New Roman" w:hAnsi="Times New Roman" w:cs="Times New Roman" w:hint="eastAsia"/>
+          <w:szCs w:val="32"/>
+        </w:rPr>
+        <w:t>增加持續下降，</w:t>
+      </w:r>
+      <w:r>
+        <w:rPr>
+          <w:rFonts w:ascii="Times New Roman" w:hAnsi="Times New Roman" w:cs="Times New Roman" w:hint="eastAsia"/>
+          <w:szCs w:val="32"/>
+        </w:rPr>
+        <w:t>a</w:t>
+      </w:r>
+      <w:r>
+        <w:rPr>
+          <w:rFonts w:ascii="Times New Roman" w:hAnsi="Times New Roman" w:cs="Times New Roman"/>
+          <w:szCs w:val="32"/>
+        </w:rPr>
+        <w:t>ccuracy</w:t>
+      </w:r>
+      <w:r>
+        <w:rPr>
+          <w:rFonts w:ascii="Times New Roman" w:hAnsi="Times New Roman" w:cs="Times New Roman" w:hint="eastAsia"/>
+          <w:szCs w:val="32"/>
+        </w:rPr>
+        <w:t>在大概第</w:t>
+      </w:r>
+      <w:r>
+        <w:rPr>
+          <w:rFonts w:ascii="Times New Roman" w:hAnsi="Times New Roman" w:cs="Times New Roman" w:hint="eastAsia"/>
+          <w:szCs w:val="32"/>
+        </w:rPr>
+        <w:t>15</w:t>
+      </w:r>
+      <w:r>
+        <w:rPr>
+          <w:rFonts w:ascii="Times New Roman" w:hAnsi="Times New Roman" w:cs="Times New Roman" w:hint="eastAsia"/>
+          <w:szCs w:val="32"/>
+        </w:rPr>
+        <w:t>個</w:t>
+      </w:r>
+      <w:r>
+        <w:rPr>
+          <w:rFonts w:ascii="Times New Roman" w:hAnsi="Times New Roman" w:cs="Times New Roman" w:hint="eastAsia"/>
+          <w:szCs w:val="32"/>
+        </w:rPr>
+        <w:t>epoch</w:t>
+      </w:r>
+      <w:r>
+        <w:rPr>
+          <w:rFonts w:ascii="Times New Roman" w:hAnsi="Times New Roman" w:cs="Times New Roman" w:hint="eastAsia"/>
+          <w:szCs w:val="32"/>
+        </w:rPr>
+        <w:t>後，</w:t>
+      </w:r>
+      <w:r>
+        <w:rPr>
+          <w:rFonts w:ascii="Times New Roman" w:hAnsi="Times New Roman" w:cs="Times New Roman" w:hint="eastAsia"/>
+          <w:szCs w:val="32"/>
+        </w:rPr>
+        <w:t>t</w:t>
+      </w:r>
+      <w:r>
+        <w:rPr>
+          <w:rFonts w:ascii="Times New Roman" w:hAnsi="Times New Roman" w:cs="Times New Roman"/>
+          <w:szCs w:val="32"/>
+        </w:rPr>
+        <w:t>raining accuracy</w:t>
+      </w:r>
+      <w:r>
+        <w:rPr>
+          <w:rFonts w:ascii="Times New Roman" w:hAnsi="Times New Roman" w:cs="Times New Roman" w:hint="eastAsia"/>
+          <w:szCs w:val="32"/>
+        </w:rPr>
+        <w:t>能持續上升，而</w:t>
+      </w:r>
+      <w:r>
+        <w:rPr>
+          <w:rFonts w:ascii="Times New Roman" w:hAnsi="Times New Roman" w:cs="Times New Roman" w:hint="eastAsia"/>
+          <w:szCs w:val="32"/>
+        </w:rPr>
+        <w:t>v</w:t>
+      </w:r>
+      <w:r>
+        <w:rPr>
+          <w:rFonts w:ascii="Times New Roman" w:hAnsi="Times New Roman" w:cs="Times New Roman"/>
+          <w:szCs w:val="32"/>
+        </w:rPr>
+        <w:t>alidation accuracy</w:t>
+      </w:r>
+      <w:r>
+        <w:rPr>
+          <w:rFonts w:ascii="Times New Roman" w:hAnsi="Times New Roman" w:cs="Times New Roman" w:hint="eastAsia"/>
+          <w:szCs w:val="32"/>
+        </w:rPr>
+        <w:t>在</w:t>
+      </w:r>
+      <w:r>
+        <w:rPr>
+          <w:rFonts w:ascii="Times New Roman" w:hAnsi="Times New Roman" w:cs="Times New Roman" w:hint="eastAsia"/>
+          <w:szCs w:val="32"/>
+        </w:rPr>
+        <w:t>55~60%</w:t>
+      </w:r>
+      <w:r>
+        <w:rPr>
+          <w:rFonts w:ascii="Times New Roman" w:hAnsi="Times New Roman" w:cs="Times New Roman" w:hint="eastAsia"/>
+          <w:szCs w:val="32"/>
+        </w:rPr>
+        <w:t>震盪，可以推測訓練過程出現</w:t>
+      </w:r>
+      <w:r>
+        <w:rPr>
+          <w:rFonts w:ascii="Times New Roman" w:hAnsi="Times New Roman" w:cs="Times New Roman" w:hint="eastAsia"/>
+          <w:szCs w:val="32"/>
+        </w:rPr>
+        <w:t>overfitting</w:t>
+      </w:r>
+      <w:r>
+        <w:rPr>
+          <w:rFonts w:ascii="Times New Roman" w:hAnsi="Times New Roman" w:cs="Times New Roman" w:hint="eastAsia"/>
+          <w:szCs w:val="32"/>
+        </w:rPr>
+        <w:t>的現象。</w:t>
+      </w:r>
+    </w:p>
+    <w:p>
+      <w:pPr>
+        <w:jc w:val="center"/>
+        <w:rPr>
+          <w:noProof/>
+        </w:rPr>
+      </w:pPr>
+      <w:r>
+        <w:rPr>
+          <w:rFonts w:ascii="Times New Roman" w:hAnsi="Times New Roman" w:cs="Times New Roman"/>
+          <w:noProof/>
+          <w:szCs w:val="32"/>
+        </w:rPr>
+        <w:drawing>
+          <wp:inline distT="0" distB="0" distL="0" distR="0" wp14:anchorId="67AFB5F0" wp14:editId="154F4FCE">
+            <wp:extent cx="2399422" cy="1800000"/>
+            <wp:effectExtent l="0" t="0" r="1270" b="0"/>
+            <wp:docPr id="2" name="圖片 2"/>
+            <wp:cNvGraphicFramePr>
+              <a:graphicFrameLocks xmlns:a="http://schemas.openxmlformats.org/drawingml/2006/main" noChangeAspect="1"/>
+            </wp:cNvGraphicFramePr>
+            <a:graphic xmlns:a="http://schemas.openxmlformats.org/drawingml/2006/main">
+              <a:graphicData uri="http://schemas.openxmlformats.org/drawingml/2006/picture">
+                <pic:pic xmlns:pic="http://schemas.openxmlformats.org/drawingml/2006/picture">
+                  <pic:nvPicPr>
+                    <pic:cNvPr id="0" name="Picture 1"/>
+                    <pic:cNvPicPr>
+                      <a:picLocks noChangeAspect="1" noChangeArrowheads="1"/>
+                    </pic:cNvPicPr>
+                  </pic:nvPicPr>
+                  <pic:blipFill>
+                    <a:blip r:embed="rId6" cstate="print">
+                      <a:extLst>
+                        <a:ext uri="{28A0092B-C50C-407E-A947-70E740481C1C}">
+                          <a14:useLocalDpi xmlns:a14="http://schemas.microsoft.com/office/drawing/2010/main" val="0"/>
+                        </a:ext>
+                      </a:extLst>
+                    </a:blip>
+                    <a:srcRect/>
+                    <a:stretch>
+                      <a:fillRect/>
+                    </a:stretch>
+                  </pic:blipFill>
+                  <pic:spPr bwMode="auto">
+                    <a:xfrm>
+                      <a:off x="0" y="0"/>
+                      <a:ext cx="2399422" cy="1800000"/>
+                    </a:xfrm>
+                    <a:prstGeom prst="rect">
+                      <a:avLst/>
+                    </a:prstGeom>
+                    <a:noFill/>
+                    <a:ln>
+                      <a:noFill/>
+                    </a:ln>
+                  </pic:spPr>
+                </pic:pic>
+              </a:graphicData>
+            </a:graphic>
+          </wp:inline>
+        </w:drawing>
+      </w:r>
+      <w:r>
+        <w:rPr>
+          <w:rFonts w:ascii="Times New Roman" w:hAnsi="Times New Roman" w:cs="Times New Roman" w:hint="eastAsia"/>
+          <w:noProof/>
+          <w:szCs w:val="32"/>
+        </w:rPr>
+        <w:drawing>
+          <wp:inline distT="0" distB="0" distL="0" distR="0" wp14:anchorId="772FF96C" wp14:editId="6CA7B8BF">
+            <wp:extent cx="2399422" cy="1800000"/>
+            <wp:effectExtent l="0" t="0" r="1270" b="0"/>
+            <wp:docPr id="3" name="圖片 3"/>
+            <wp:cNvGraphicFramePr>
+              <a:graphicFrameLocks xmlns:a="http://schemas.openxmlformats.org/drawingml/2006/main" noChangeAspect="1"/>
+            </wp:cNvGraphicFramePr>
+            <a:graphic xmlns:a="http://schemas.openxmlformats.org/drawingml/2006/main">
+              <a:graphicData uri="http://schemas.openxmlformats.org/drawingml/2006/picture">
+                <pic:pic xmlns:pic="http://schemas.openxmlformats.org/drawingml/2006/picture">
+                  <pic:nvPicPr>
+                    <pic:cNvPr id="0" name="Picture 2"/>
+                    <pic:cNvPicPr>
+                      <a:picLocks noChangeAspect="1" noChangeArrowheads="1"/>
+                    </pic:cNvPicPr>
+                  </pic:nvPicPr>
+                  <pic:blipFill>
+                    <a:blip r:embed="rId7" cstate="print">
+                      <a:extLst>
+                        <a:ext uri="{28A0092B-C50C-407E-A947-70E740481C1C}">
+                          <a14:useLocalDpi xmlns:a14="http://schemas.microsoft.com/office/drawing/2010/main" val="0"/>
+                        </a:ext>
+                      </a:extLst>
+                    </a:blip>
+                    <a:srcRect/>
+                    <a:stretch>
+                      <a:fillRect/>
+                    </a:stretch>
+                  </pic:blipFill>
+                  <pic:spPr bwMode="auto">
+                    <a:xfrm>
+                      <a:off x="0" y="0"/>
+                      <a:ext cx="2399422" cy="1800000"/>
+                    </a:xfrm>
+                    <a:prstGeom prst="rect">
+                      <a:avLst/>
+                    </a:prstGeom>
+                    <a:noFill/>
+                    <a:ln>
+                      <a:noFill/>
+                    </a:ln>
+                  </pic:spPr>
+                </pic:pic>
+              </a:graphicData>
+            </a:graphic>
+          </wp:inline>
+        </w:drawing>
+      </w:r>
+      <w:r>
+        <w:rPr>
+          <w:noProof/>
+        </w:rPr>
+        <w:t xml:space="preserve"> </w:t>
+      </w:r>
+    </w:p>
+    <w:p>
+      <w:pPr>
+        <w:ind w:left="960" w:firstLine="480"/>
+        <w:jc w:val="both"/>
+        <w:rPr>
+          <w:rFonts w:hint="eastAsia"/>
+          <w:noProof/>
+        </w:rPr>
+      </w:pPr>
+      <w:r>
+        <w:rPr>
+          <w:rFonts w:hint="eastAsia"/>
+          <w:noProof/>
+        </w:rPr>
+        <w:t>從各類別的</w:t>
+      </w:r>
+      <w:r>
+        <w:rPr>
+          <w:rFonts w:hint="eastAsia"/>
+          <w:noProof/>
+        </w:rPr>
+        <w:t>accuracy</w:t>
+      </w:r>
+      <w:r>
+        <w:rPr>
+          <w:rFonts w:hint="eastAsia"/>
+          <w:noProof/>
+        </w:rPr>
+        <w:t>與</w:t>
+      </w:r>
+      <w:r>
+        <w:rPr>
+          <w:rFonts w:hint="eastAsia"/>
+          <w:noProof/>
+        </w:rPr>
+        <w:t>c</w:t>
+      </w:r>
+      <w:r>
+        <w:rPr>
+          <w:noProof/>
+        </w:rPr>
+        <w:t>onfusion matrix</w:t>
+      </w:r>
+      <w:r>
+        <w:rPr>
+          <w:rFonts w:hint="eastAsia"/>
+          <w:noProof/>
+        </w:rPr>
+        <w:t>來看，</w:t>
+      </w:r>
+      <w:r>
+        <w:rPr>
+          <w:rFonts w:hint="eastAsia"/>
+          <w:noProof/>
+        </w:rPr>
+        <w:t>c</w:t>
+      </w:r>
+      <w:r>
+        <w:rPr>
+          <w:noProof/>
+        </w:rPr>
+        <w:t>at</w:t>
+      </w:r>
+      <w:r>
+        <w:rPr>
+          <w:rFonts w:hint="eastAsia"/>
+          <w:noProof/>
+        </w:rPr>
+        <w:t>的表現最差，</w:t>
+      </w:r>
+      <w:r>
+        <w:rPr>
+          <w:rFonts w:hint="eastAsia"/>
+          <w:noProof/>
+        </w:rPr>
+        <w:t>常常誤分到</w:t>
+      </w:r>
+      <w:r>
+        <w:rPr>
+          <w:rFonts w:hint="eastAsia"/>
+          <w:noProof/>
+        </w:rPr>
+        <w:t>dog</w:t>
+      </w:r>
+      <w:r>
+        <w:rPr>
+          <w:rFonts w:hint="eastAsia"/>
+          <w:noProof/>
+        </w:rPr>
+        <w:t>，其可能原因除了兩者相似之外，</w:t>
+      </w:r>
+      <w:r>
+        <w:rPr>
+          <w:rFonts w:hint="eastAsia"/>
+          <w:noProof/>
+        </w:rPr>
+        <w:t>c</w:t>
+      </w:r>
+      <w:r>
+        <w:rPr>
+          <w:noProof/>
+        </w:rPr>
+        <w:t>at</w:t>
+      </w:r>
+      <w:r>
+        <w:rPr>
+          <w:rFonts w:hint="eastAsia"/>
+          <w:noProof/>
+        </w:rPr>
+        <w:t>的訓練資料最少也會導致</w:t>
+      </w:r>
+      <w:r>
+        <w:rPr>
+          <w:rFonts w:hint="eastAsia"/>
+          <w:noProof/>
+        </w:rPr>
+        <w:t>m</w:t>
+      </w:r>
+      <w:r>
+        <w:rPr>
+          <w:noProof/>
+        </w:rPr>
+        <w:t>odel</w:t>
+      </w:r>
+      <w:r>
+        <w:rPr>
+          <w:rFonts w:hint="eastAsia"/>
+          <w:noProof/>
+        </w:rPr>
+        <w:t>對</w:t>
+      </w:r>
+      <w:r>
+        <w:rPr>
+          <w:rFonts w:hint="eastAsia"/>
+          <w:noProof/>
+        </w:rPr>
+        <w:t>cat</w:t>
+      </w:r>
+      <w:r>
+        <w:rPr>
+          <w:rFonts w:hint="eastAsia"/>
+          <w:noProof/>
+        </w:rPr>
+        <w:t>的分類能力較差。而其他訓練圖片少於兩千張的類別，其準確率皆低於</w:t>
+      </w:r>
+      <w:r>
+        <w:rPr>
+          <w:rFonts w:hint="eastAsia"/>
+          <w:noProof/>
+        </w:rPr>
+        <w:t>70%</w:t>
+      </w:r>
+      <w:r>
+        <w:rPr>
+          <w:rFonts w:hint="eastAsia"/>
+          <w:noProof/>
+        </w:rPr>
+        <w:t>；訓練圖片大於四千張的類別，</w:t>
+      </w:r>
+      <w:r>
+        <w:rPr>
+          <w:rFonts w:hint="eastAsia"/>
+          <w:noProof/>
+        </w:rPr>
+        <w:t>其準確率</w:t>
+      </w:r>
+      <w:r>
+        <w:rPr>
+          <w:rFonts w:hint="eastAsia"/>
+          <w:noProof/>
+        </w:rPr>
+        <w:t>可大</w:t>
+      </w:r>
+      <w:r>
+        <w:rPr>
+          <w:rFonts w:hint="eastAsia"/>
+          <w:noProof/>
+        </w:rPr>
+        <w:t>於</w:t>
+      </w:r>
+      <w:r>
+        <w:rPr>
+          <w:rFonts w:hint="eastAsia"/>
+          <w:noProof/>
+        </w:rPr>
+        <w:t>85</w:t>
+      </w:r>
+      <w:r>
+        <w:rPr>
+          <w:rFonts w:hint="eastAsia"/>
+          <w:noProof/>
+        </w:rPr>
+        <w:t>%</w:t>
+      </w:r>
+      <w:r>
+        <w:rPr>
+          <w:rFonts w:hint="eastAsia"/>
+          <w:noProof/>
+        </w:rPr>
+        <w:t>，可見訓練圖片數量會影響模型分類表現。</w:t>
+      </w:r>
+    </w:p>
+    <w:p>
+      <w:pPr>
+        <w:jc w:val="center"/>
+        <w:rPr>
+          <w:rFonts w:ascii="Times New Roman" w:hAnsi="Times New Roman" w:cs="Times New Roman"/>
+          <w:szCs w:val="32"/>
+        </w:rPr>
+      </w:pPr>
+      <w:r>
+        <w:rPr>
+          <w:rFonts w:ascii="Times New Roman" w:hAnsi="Times New Roman" w:cs="Times New Roman"/>
+          <w:szCs w:val="32"/>
+        </w:rPr>
+        <w:drawing>
+          <wp:inline distT="0" distB="0" distL="0" distR="0" wp14:anchorId="627BC943" wp14:editId="38003154">
+            <wp:extent cx="2764380" cy="1440000"/>
+            <wp:effectExtent l="0" t="0" r="0" b="8255"/>
+            <wp:docPr id="7" name="圖片 7"/>
+            <wp:cNvGraphicFramePr>
+              <a:graphicFrameLocks xmlns:a="http://schemas.openxmlformats.org/drawingml/2006/main" noChangeAspect="1"/>
+            </wp:cNvGraphicFramePr>
+            <a:graphic xmlns:a="http://schemas.openxmlformats.org/drawingml/2006/main">
+              <a:graphicData uri="http://schemas.openxmlformats.org/drawingml/2006/picture">
+                <pic:pic xmlns:pic="http://schemas.openxmlformats.org/drawingml/2006/picture">
+                  <pic:nvPicPr>
+                    <pic:cNvPr id="1" name=""/>
+                    <pic:cNvPicPr/>
+                  </pic:nvPicPr>
+                  <pic:blipFill>
+                    <a:blip r:embed="rId8"/>
+                    <a:stretch>
+                      <a:fillRect/>
+                    </a:stretch>
+                  </pic:blipFill>
+                  <pic:spPr>
+                    <a:xfrm>
+                      <a:off x="0" y="0"/>
+                      <a:ext cx="2764380" cy="1440000"/>
+                    </a:xfrm>
+                    <a:prstGeom prst="rect">
+                      <a:avLst/>
+                    </a:prstGeom>
+                  </pic:spPr>
+                </pic:pic>
+              </a:graphicData>
+            </a:graphic>
+          </wp:inline>
+        </w:drawing>
+      </w:r>
+      <w:r>
+        <w:rPr>
+          <w:noProof/>
+        </w:rPr>
+        <w:drawing>
+          <wp:inline distT="0" distB="0" distL="0" distR="0" wp14:anchorId="54836ABB" wp14:editId="063580AC">
+            <wp:extent cx="2399423" cy="1800000"/>
+            <wp:effectExtent l="0" t="0" r="1270" b="0"/>
+            <wp:docPr id="15" name="圖片 15"/>
+            <wp:cNvGraphicFramePr>
+              <a:graphicFrameLocks xmlns:a="http://schemas.openxmlformats.org/drawingml/2006/main" noChangeAspect="1"/>
+            </wp:cNvGraphicFramePr>
+            <a:graphic xmlns:a="http://schemas.openxmlformats.org/drawingml/2006/main">
+              <a:graphicData uri="http://schemas.openxmlformats.org/drawingml/2006/picture">
+                <pic:pic xmlns:pic="http://schemas.openxmlformats.org/drawingml/2006/picture">
+                  <pic:nvPicPr>
+                    <pic:cNvPr id="0" name="Picture 5"/>
+                    <pic:cNvPicPr>
+                      <a:picLocks noChangeAspect="1" noChangeArrowheads="1"/>
+                    </pic:cNvPicPr>
+                  </pic:nvPicPr>
+                  <pic:blipFill>
+                    <a:blip r:embed="rId9" cstate="print">
+                      <a:extLst>
+                        <a:ext uri="{28A0092B-C50C-407E-A947-70E740481C1C}">
+                          <a14:useLocalDpi xmlns:a14="http://schemas.microsoft.com/office/drawing/2010/main" val="0"/>
+                        </a:ext>
+                      </a:extLst>
+                    </a:blip>
+                    <a:srcRect/>
+                    <a:stretch>
+                      <a:fillRect/>
+                    </a:stretch>
+                  </pic:blipFill>
+                  <pic:spPr bwMode="auto">
+                    <a:xfrm>
+                      <a:off x="0" y="0"/>
+                      <a:ext cx="2399423" cy="1800000"/>
+                    </a:xfrm>
+                    <a:prstGeom prst="rect">
+                      <a:avLst/>
+                    </a:prstGeom>
+                    <a:noFill/>
+                    <a:ln>
+                      <a:noFill/>
+                    </a:ln>
+                  </pic:spPr>
+                </pic:pic>
+              </a:graphicData>
+            </a:graphic>
+          </wp:inline>
+        </w:drawing>
+      </w:r>
+    </w:p>
+    <w:p>
+      <w:pPr>
+        <w:jc w:val="center"/>
+        <w:rPr>
+          <w:rFonts w:ascii="Times New Roman" w:hAnsi="Times New Roman" w:cs="Times New Roman" w:hint="eastAsia"/>
+          <w:szCs w:val="32"/>
+        </w:rPr>
+      </w:pPr>
+      <w:r>
+        <w:rPr>
+          <w:rFonts w:ascii="Times New Roman" w:hAnsi="Times New Roman" w:cs="Times New Roman"/>
+          <w:noProof/>
+          <w:szCs w:val="32"/>
+        </w:rPr>
+        <w:drawing>
+          <wp:inline distT="0" distB="0" distL="0" distR="0" wp14:anchorId="036C9F1F" wp14:editId="1DADADA6">
+            <wp:extent cx="4321823" cy="2880000"/>
+            <wp:effectExtent l="0" t="0" r="2540" b="0"/>
+            <wp:docPr id="16" name="圖片 16"/>
+            <wp:cNvGraphicFramePr>
+              <a:graphicFrameLocks xmlns:a="http://schemas.openxmlformats.org/drawingml/2006/main" noChangeAspect="1"/>
+            </wp:cNvGraphicFramePr>
+            <a:graphic xmlns:a="http://schemas.openxmlformats.org/drawingml/2006/main">
+              <a:graphicData uri="http://schemas.openxmlformats.org/drawingml/2006/picture">
+                <pic:pic xmlns:pic="http://schemas.openxmlformats.org/drawingml/2006/picture">
+                  <pic:nvPicPr>
+                    <pic:cNvPr id="0" name="Picture 6"/>
+                    <pic:cNvPicPr>
+                      <a:picLocks noChangeAspect="1" noChangeArrowheads="1"/>
+                    </pic:cNvPicPr>
+                  </pic:nvPicPr>
+                  <pic:blipFill>
+                    <a:blip r:embed="rId10">
+                      <a:extLst>
+                        <a:ext uri="{28A0092B-C50C-407E-A947-70E740481C1C}">
+                          <a14:useLocalDpi xmlns:a14="http://schemas.microsoft.com/office/drawing/2010/main" val="0"/>
+                        </a:ext>
+                      </a:extLst>
+                    </a:blip>
+                    <a:srcRect/>
+                    <a:stretch>
+                      <a:fillRect/>
+                    </a:stretch>
+                  </pic:blipFill>
+                  <pic:spPr bwMode="auto">
+                    <a:xfrm>
+                      <a:off x="0" y="0"/>
+                      <a:ext cx="4321823" cy="2880000"/>
+                    </a:xfrm>
+                    <a:prstGeom prst="rect">
+                      <a:avLst/>
+                    </a:prstGeom>
+                    <a:noFill/>
+                    <a:ln>
+                      <a:noFill/>
+                    </a:ln>
+                  </pic:spPr>
+                </pic:pic>
+              </a:graphicData>
+            </a:graphic>
+          </wp:inline>
+        </w:drawing>
+      </w:r>
+    </w:p>
+    <w:p>
+      <w:pPr>
+        <w:pStyle w:val="a3"/>
+        <w:numPr>
+          <w:ilvl w:val="1"/>
+          <w:numId w:val="1"/>
+        </w:numPr>
+        <w:ind w:leftChars="0"/>
+        <w:rPr>
+          <w:rFonts w:ascii="Times New Roman" w:hAnsi="Times New Roman" w:cs="Times New Roman"/>
+          <w:szCs w:val="32"/>
+        </w:rPr>
+      </w:pPr>
+      <w:r>
+        <w:rPr>
+          <w:rFonts w:ascii="Times New Roman" w:hAnsi="Times New Roman" w:cs="Times New Roman" w:hint="eastAsia"/>
+          <w:sz w:val="28"/>
+          <w:szCs w:val="36"/>
+        </w:rPr>
+        <w:lastRenderedPageBreak/>
+        <w:t xml:space="preserve">L2 </w:t>
+      </w:r>
+      <w:r>
+        <w:rPr>
+          <w:rFonts w:ascii="Times New Roman" w:hAnsi="Times New Roman" w:cs="Times New Roman"/>
+          <w:sz w:val="28"/>
+          <w:szCs w:val="36"/>
+        </w:rPr>
+        <w:t>R</w:t>
+      </w:r>
+      <w:r>
+        <w:rPr>
+          <w:rFonts w:ascii="Times New Roman" w:hAnsi="Times New Roman" w:cs="Times New Roman"/>
+          <w:sz w:val="28"/>
+          <w:szCs w:val="36"/>
+        </w:rPr>
+        <w:t>egularization</w:t>
+      </w:r>
+    </w:p>
+    <w:p>
+      <w:pPr>
+        <w:pStyle w:val="a3"/>
+        <w:ind w:leftChars="0" w:left="960" w:firstLine="480"/>
+        <w:jc w:val="both"/>
+        <w:rPr>
+          <w:rFonts w:ascii="Times New Roman" w:hAnsi="Times New Roman" w:cs="Times New Roman"/>
+          <w:szCs w:val="32"/>
+        </w:rPr>
+      </w:pPr>
+      <w:r>
+        <w:rPr>
+          <w:rFonts w:ascii="Times New Roman" w:hAnsi="Times New Roman" w:cs="Times New Roman" w:hint="eastAsia"/>
+          <w:szCs w:val="32"/>
+        </w:rPr>
+        <w:t>由於出現</w:t>
+      </w:r>
+      <w:r>
+        <w:rPr>
+          <w:rFonts w:ascii="Times New Roman" w:hAnsi="Times New Roman" w:cs="Times New Roman" w:hint="eastAsia"/>
+          <w:szCs w:val="32"/>
+        </w:rPr>
+        <w:t>overfitting</w:t>
+      </w:r>
+      <w:r>
+        <w:rPr>
+          <w:rFonts w:ascii="Times New Roman" w:hAnsi="Times New Roman" w:cs="Times New Roman" w:hint="eastAsia"/>
+          <w:szCs w:val="32"/>
+        </w:rPr>
+        <w:t>的現象，我先利用</w:t>
+      </w:r>
+      <w:r>
+        <w:rPr>
+          <w:rFonts w:ascii="Times New Roman" w:hAnsi="Times New Roman" w:cs="Times New Roman"/>
+          <w:szCs w:val="32"/>
+        </w:rPr>
+        <w:t>L2 Regularization</w:t>
+      </w:r>
+      <w:r>
+        <w:rPr>
+          <w:rFonts w:ascii="Times New Roman" w:hAnsi="Times New Roman" w:cs="Times New Roman" w:hint="eastAsia"/>
+          <w:szCs w:val="32"/>
+        </w:rPr>
+        <w:t>的方式限制參數大小</w:t>
+      </w:r>
+      <w:r>
+        <w:rPr>
+          <w:rFonts w:ascii="Times New Roman" w:hAnsi="Times New Roman" w:cs="Times New Roman" w:hint="eastAsia"/>
+          <w:szCs w:val="32"/>
+        </w:rPr>
+        <w:t>，試著減緩</w:t>
+      </w:r>
+      <w:r>
+        <w:rPr>
+          <w:rFonts w:ascii="Times New Roman" w:hAnsi="Times New Roman" w:cs="Times New Roman" w:hint="eastAsia"/>
+          <w:szCs w:val="32"/>
+        </w:rPr>
+        <w:t>o</w:t>
+      </w:r>
+      <w:r>
+        <w:rPr>
+          <w:rFonts w:ascii="Times New Roman" w:hAnsi="Times New Roman" w:cs="Times New Roman"/>
+          <w:szCs w:val="32"/>
+        </w:rPr>
+        <w:t>verfitting</w:t>
+      </w:r>
+      <w:r>
+        <w:rPr>
+          <w:rFonts w:ascii="Times New Roman" w:hAnsi="Times New Roman" w:cs="Times New Roman" w:hint="eastAsia"/>
+          <w:szCs w:val="32"/>
+        </w:rPr>
+        <w:t>的情形。</w:t>
+      </w:r>
+      <w:r>
+        <w:rPr>
+          <w:rFonts w:ascii="Times New Roman" w:hAnsi="Times New Roman" w:cs="Times New Roman" w:hint="eastAsia"/>
+          <w:szCs w:val="32"/>
+        </w:rPr>
+        <w:t>在</w:t>
+      </w:r>
+      <w:r>
+        <w:rPr>
+          <w:rFonts w:ascii="Times New Roman" w:hAnsi="Times New Roman" w:cs="Times New Roman" w:hint="eastAsia"/>
+          <w:szCs w:val="32"/>
+        </w:rPr>
+        <w:t>optimizer</w:t>
+      </w:r>
+      <w:r>
+        <w:rPr>
+          <w:rFonts w:ascii="Times New Roman" w:hAnsi="Times New Roman" w:cs="Times New Roman" w:hint="eastAsia"/>
+          <w:szCs w:val="32"/>
+        </w:rPr>
+        <w:t>的參數上加上</w:t>
+      </w:r>
+      <w:r>
+        <w:rPr>
+          <w:rFonts w:ascii="Times New Roman" w:hAnsi="Times New Roman" w:cs="Times New Roman"/>
+          <w:szCs w:val="32"/>
+        </w:rPr>
+        <w:t>1e-5</w:t>
+      </w:r>
+      <w:r>
+        <w:rPr>
+          <w:rFonts w:ascii="Times New Roman" w:hAnsi="Times New Roman" w:cs="Times New Roman" w:hint="eastAsia"/>
+          <w:szCs w:val="32"/>
+        </w:rPr>
+        <w:t>的</w:t>
+      </w:r>
+      <w:r>
+        <w:rPr>
+          <w:rFonts w:ascii="Times New Roman" w:hAnsi="Times New Roman" w:cs="Times New Roman"/>
+          <w:szCs w:val="32"/>
+        </w:rPr>
+        <w:t>weight_decay</w:t>
+      </w:r>
+      <w:r>
+        <w:rPr>
+          <w:rFonts w:ascii="Times New Roman" w:hAnsi="Times New Roman" w:cs="Times New Roman" w:hint="eastAsia"/>
+          <w:szCs w:val="32"/>
+        </w:rPr>
+        <w:t>，並將</w:t>
+      </w:r>
+      <w:r>
+        <w:rPr>
+          <w:rFonts w:ascii="Times New Roman" w:hAnsi="Times New Roman" w:cs="Times New Roman" w:hint="eastAsia"/>
+          <w:szCs w:val="32"/>
+        </w:rPr>
+        <w:t>learning rate</w:t>
+      </w:r>
+      <w:r>
+        <w:rPr>
+          <w:rFonts w:ascii="Times New Roman" w:hAnsi="Times New Roman" w:cs="Times New Roman" w:hint="eastAsia"/>
+          <w:szCs w:val="32"/>
+        </w:rPr>
+        <w:t>調為</w:t>
+      </w:r>
+      <w:r>
+        <w:rPr>
+          <w:rFonts w:ascii="Times New Roman" w:hAnsi="Times New Roman" w:cs="Times New Roman" w:hint="eastAsia"/>
+          <w:szCs w:val="32"/>
+        </w:rPr>
+        <w:t>0.005</w:t>
+      </w:r>
+      <w:r>
+        <w:rPr>
+          <w:rFonts w:ascii="Times New Roman" w:hAnsi="Times New Roman" w:cs="Times New Roman" w:hint="eastAsia"/>
+          <w:szCs w:val="32"/>
+        </w:rPr>
+        <w:t>，訓練結果如下圖。</w:t>
+      </w:r>
+    </w:p>
+    <w:p>
+      <w:pPr>
+        <w:pStyle w:val="a3"/>
+        <w:ind w:leftChars="0" w:left="960" w:firstLine="480"/>
+        <w:jc w:val="both"/>
+        <w:rPr>
+          <w:rFonts w:ascii="Times New Roman" w:hAnsi="Times New Roman" w:cs="Times New Roman" w:hint="eastAsia"/>
+          <w:szCs w:val="32"/>
+        </w:rPr>
+      </w:pPr>
+      <w:r>
+        <w:rPr>
+          <w:rFonts w:ascii="Times New Roman" w:hAnsi="Times New Roman" w:cs="Times New Roman" w:hint="eastAsia"/>
+          <w:szCs w:val="32"/>
+        </w:rPr>
+        <w:t>但其結果並不盡理想，不論是</w:t>
+      </w:r>
+      <w:r>
+        <w:rPr>
+          <w:rFonts w:ascii="Times New Roman" w:hAnsi="Times New Roman" w:cs="Times New Roman" w:hint="eastAsia"/>
+          <w:szCs w:val="32"/>
+        </w:rPr>
+        <w:t>t</w:t>
+      </w:r>
+      <w:r>
+        <w:rPr>
+          <w:rFonts w:ascii="Times New Roman" w:hAnsi="Times New Roman" w:cs="Times New Roman"/>
+          <w:szCs w:val="32"/>
+        </w:rPr>
+        <w:t>raining</w:t>
+      </w:r>
+      <w:r>
+        <w:rPr>
+          <w:rFonts w:ascii="Times New Roman" w:hAnsi="Times New Roman" w:cs="Times New Roman" w:hint="eastAsia"/>
+          <w:szCs w:val="32"/>
+        </w:rPr>
+        <w:t>或是</w:t>
+      </w:r>
+      <w:r>
+        <w:rPr>
+          <w:rFonts w:ascii="Times New Roman" w:hAnsi="Times New Roman" w:cs="Times New Roman" w:hint="eastAsia"/>
+          <w:szCs w:val="32"/>
+        </w:rPr>
+        <w:t>validation</w:t>
+      </w:r>
+      <w:r>
+        <w:rPr>
+          <w:rFonts w:ascii="Times New Roman" w:hAnsi="Times New Roman" w:cs="Times New Roman" w:hint="eastAsia"/>
+          <w:szCs w:val="32"/>
+        </w:rPr>
+        <w:t>的</w:t>
+      </w:r>
+      <w:r>
+        <w:rPr>
+          <w:rFonts w:ascii="Times New Roman" w:hAnsi="Times New Roman" w:cs="Times New Roman" w:hint="eastAsia"/>
+          <w:szCs w:val="32"/>
+        </w:rPr>
+        <w:t>accuracy</w:t>
+      </w:r>
+      <w:r>
+        <w:rPr>
+          <w:rFonts w:ascii="Times New Roman" w:hAnsi="Times New Roman" w:cs="Times New Roman" w:hint="eastAsia"/>
+          <w:szCs w:val="32"/>
+        </w:rPr>
+        <w:t>都降低了約</w:t>
+      </w:r>
+      <w:r>
+        <w:rPr>
+          <w:rFonts w:ascii="Times New Roman" w:hAnsi="Times New Roman" w:cs="Times New Roman" w:hint="eastAsia"/>
+          <w:szCs w:val="32"/>
+        </w:rPr>
+        <w:t>10%</w:t>
+      </w:r>
+      <w:r>
+        <w:rPr>
+          <w:rFonts w:ascii="Times New Roman" w:hAnsi="Times New Roman" w:cs="Times New Roman" w:hint="eastAsia"/>
+          <w:szCs w:val="32"/>
+        </w:rPr>
+        <w:t>左右，</w:t>
+      </w:r>
+      <w:r>
+        <w:rPr>
+          <w:rFonts w:ascii="Times New Roman" w:hAnsi="Times New Roman" w:cs="Times New Roman" w:hint="eastAsia"/>
+          <w:szCs w:val="32"/>
+        </w:rPr>
+        <w:t>l</w:t>
+      </w:r>
+      <w:r>
+        <w:rPr>
+          <w:rFonts w:ascii="Times New Roman" w:hAnsi="Times New Roman" w:cs="Times New Roman"/>
+          <w:szCs w:val="32"/>
+        </w:rPr>
+        <w:t>oss</w:t>
+      </w:r>
+      <w:r>
+        <w:rPr>
+          <w:rFonts w:ascii="Times New Roman" w:hAnsi="Times New Roman" w:cs="Times New Roman" w:hint="eastAsia"/>
+          <w:szCs w:val="32"/>
+        </w:rPr>
+        <w:t>的部分則是由於加入了</w:t>
+      </w:r>
+      <w:r>
+        <w:rPr>
+          <w:rFonts w:ascii="Times New Roman" w:hAnsi="Times New Roman" w:cs="Times New Roman"/>
+          <w:szCs w:val="32"/>
+        </w:rPr>
+        <w:t>Regularization</w:t>
+      </w:r>
+      <w:r>
+        <w:rPr>
+          <w:rFonts w:ascii="Times New Roman" w:hAnsi="Times New Roman" w:cs="Times New Roman" w:hint="eastAsia"/>
+          <w:szCs w:val="32"/>
+        </w:rPr>
+        <w:t xml:space="preserve"> </w:t>
+      </w:r>
+      <w:r>
+        <w:rPr>
+          <w:rFonts w:ascii="Times New Roman" w:hAnsi="Times New Roman" w:cs="Times New Roman"/>
+          <w:szCs w:val="32"/>
+        </w:rPr>
+        <w:t>term</w:t>
+      </w:r>
+      <w:r>
+        <w:rPr>
+          <w:rFonts w:ascii="Times New Roman" w:hAnsi="Times New Roman" w:cs="Times New Roman" w:hint="eastAsia"/>
+          <w:szCs w:val="32"/>
+        </w:rPr>
+        <w:t>，有出現增加的情況。</w:t>
+      </w:r>
+    </w:p>
+    <w:p>
+      <w:pPr>
+        <w:jc w:val="center"/>
+        <w:rPr>
+          <w:noProof/>
+        </w:rPr>
+      </w:pPr>
+      <w:r>
+        <w:rPr>
+          <w:rFonts w:ascii="Times New Roman" w:hAnsi="Times New Roman" w:cs="Times New Roman"/>
+          <w:noProof/>
+          <w:szCs w:val="32"/>
+        </w:rPr>
+        <w:drawing>
+          <wp:inline distT="0" distB="0" distL="0" distR="0" wp14:anchorId="0ECB8E61" wp14:editId="3221DBEE">
+            <wp:extent cx="2399422" cy="1800000"/>
+            <wp:effectExtent l="0" t="0" r="1270" b="0"/>
+            <wp:docPr id="4" name="圖片 4"/>
+            <wp:cNvGraphicFramePr>
+              <a:graphicFrameLocks xmlns:a="http://schemas.openxmlformats.org/drawingml/2006/main" noChangeAspect="1"/>
+            </wp:cNvGraphicFramePr>
+            <a:graphic xmlns:a="http://schemas.openxmlformats.org/drawingml/2006/main">
+              <a:graphicData uri="http://schemas.openxmlformats.org/drawingml/2006/picture">
+                <pic:pic xmlns:pic="http://schemas.openxmlformats.org/drawingml/2006/picture">
+                  <pic:nvPicPr>
+                    <pic:cNvPr id="0" name="Picture 3"/>
+                    <pic:cNvPicPr>
+                      <a:picLocks noChangeAspect="1" noChangeArrowheads="1"/>
+                    </pic:cNvPicPr>
+                  </pic:nvPicPr>
+                  <pic:blipFill>
+                    <a:blip r:embed="rId11" cstate="print">
+                      <a:extLst>
+                        <a:ext uri="{28A0092B-C50C-407E-A947-70E740481C1C}">
+                          <a14:useLocalDpi xmlns:a14="http://schemas.microsoft.com/office/drawing/2010/main" val="0"/>
+                        </a:ext>
+                      </a:extLst>
+                    </a:blip>
+                    <a:srcRect/>
+                    <a:stretch>
+                      <a:fillRect/>
+                    </a:stretch>
+                  </pic:blipFill>
+                  <pic:spPr bwMode="auto">
+                    <a:xfrm>
+                      <a:off x="0" y="0"/>
+                      <a:ext cx="2399422" cy="1800000"/>
+                    </a:xfrm>
+                    <a:prstGeom prst="rect">
+                      <a:avLst/>
+                    </a:prstGeom>
+                    <a:noFill/>
+                    <a:ln>
+                      <a:noFill/>
+                    </a:ln>
+                  </pic:spPr>
+                </pic:pic>
+              </a:graphicData>
+            </a:graphic>
+          </wp:inline>
+        </w:drawing>
+      </w:r>
+      <w:r>
+        <w:rPr>
+          <w:rFonts w:ascii="Times New Roman" w:hAnsi="Times New Roman" w:cs="Times New Roman" w:hint="eastAsia"/>
+          <w:noProof/>
+          <w:szCs w:val="32"/>
+        </w:rPr>
+        <w:drawing>
+          <wp:inline distT="0" distB="0" distL="0" distR="0" wp14:anchorId="4CBD879F" wp14:editId="078A2773">
+            <wp:extent cx="2399422" cy="1800000"/>
+            <wp:effectExtent l="0" t="0" r="1270" b="0"/>
+            <wp:docPr id="5" name="圖片 5"/>
+            <wp:cNvGraphicFramePr>
+              <a:graphicFrameLocks xmlns:a="http://schemas.openxmlformats.org/drawingml/2006/main" noChangeAspect="1"/>
+            </wp:cNvGraphicFramePr>
+            <a:graphic xmlns:a="http://schemas.openxmlformats.org/drawingml/2006/main">
+              <a:graphicData uri="http://schemas.openxmlformats.org/drawingml/2006/picture">
+                <pic:pic xmlns:pic="http://schemas.openxmlformats.org/drawingml/2006/picture">
+                  <pic:nvPicPr>
+                    <pic:cNvPr id="0" name="Picture 4"/>
+                    <pic:cNvPicPr>
+                      <a:picLocks noChangeAspect="1" noChangeArrowheads="1"/>
+                    </pic:cNvPicPr>
+                  </pic:nvPicPr>
+                  <pic:blipFill>
+                    <a:blip r:embed="rId12" cstate="print">
+                      <a:extLst>
+                        <a:ext uri="{28A0092B-C50C-407E-A947-70E740481C1C}">
+                          <a14:useLocalDpi xmlns:a14="http://schemas.microsoft.com/office/drawing/2010/main" val="0"/>
+                        </a:ext>
+                      </a:extLst>
+                    </a:blip>
+                    <a:srcRect/>
+                    <a:stretch>
+                      <a:fillRect/>
+                    </a:stretch>
+                  </pic:blipFill>
+                  <pic:spPr bwMode="auto">
+                    <a:xfrm>
+                      <a:off x="0" y="0"/>
+                      <a:ext cx="2399422" cy="1800000"/>
+                    </a:xfrm>
+                    <a:prstGeom prst="rect">
+                      <a:avLst/>
+                    </a:prstGeom>
+                    <a:noFill/>
+                    <a:ln>
+                      <a:noFill/>
+                    </a:ln>
+                  </pic:spPr>
+                </pic:pic>
+              </a:graphicData>
+            </a:graphic>
+          </wp:inline>
+        </w:drawing>
+      </w:r>
+      <w:r>
+        <w:rPr>
+          <w:noProof/>
+        </w:rPr>
+        <w:t xml:space="preserve"> </w:t>
+      </w:r>
+    </w:p>
+    <w:p>
+      <w:pPr>
+        <w:ind w:left="960" w:firstLine="480"/>
+        <w:jc w:val="both"/>
+        <w:rPr>
+          <w:rFonts w:hint="eastAsia"/>
+          <w:noProof/>
+        </w:rPr>
+      </w:pPr>
+      <w:r>
+        <w:rPr>
+          <w:rFonts w:hint="eastAsia"/>
+          <w:noProof/>
+        </w:rPr>
+        <w:t>從各類別的</w:t>
+      </w:r>
+      <w:r>
+        <w:rPr>
+          <w:rFonts w:hint="eastAsia"/>
+          <w:noProof/>
+        </w:rPr>
+        <w:t>accuracy</w:t>
+      </w:r>
+      <w:r>
+        <w:rPr>
+          <w:rFonts w:hint="eastAsia"/>
+          <w:noProof/>
+        </w:rPr>
+        <w:t>與</w:t>
+      </w:r>
+      <w:r>
+        <w:rPr>
+          <w:rFonts w:hint="eastAsia"/>
+          <w:noProof/>
+        </w:rPr>
+        <w:t>c</w:t>
+      </w:r>
+      <w:r>
+        <w:rPr>
+          <w:noProof/>
+        </w:rPr>
+        <w:t>onfusion matrix</w:t>
+      </w:r>
+      <w:r>
+        <w:rPr>
+          <w:rFonts w:hint="eastAsia"/>
+          <w:noProof/>
+        </w:rPr>
+        <w:t>來看，</w:t>
+      </w:r>
+      <w:r>
+        <w:rPr>
+          <w:rFonts w:hint="eastAsia"/>
+          <w:noProof/>
+        </w:rPr>
+        <w:t>c</w:t>
+      </w:r>
+      <w:r>
+        <w:rPr>
+          <w:noProof/>
+        </w:rPr>
+        <w:t>at</w:t>
+      </w:r>
+      <w:r>
+        <w:rPr>
+          <w:rFonts w:hint="eastAsia"/>
+          <w:noProof/>
+        </w:rPr>
+        <w:t>的表現有變好，但誤分到</w:t>
+      </w:r>
+      <w:r>
+        <w:rPr>
+          <w:rFonts w:hint="eastAsia"/>
+          <w:noProof/>
+        </w:rPr>
+        <w:t>d</w:t>
+      </w:r>
+      <w:r>
+        <w:rPr>
+          <w:noProof/>
+        </w:rPr>
+        <w:t>og</w:t>
+      </w:r>
+      <w:r>
+        <w:rPr>
+          <w:rFonts w:hint="eastAsia"/>
+          <w:noProof/>
+        </w:rPr>
+        <w:t>的情況有增加，反倒是分類到其他類別的情況有減少。其他類別的準確率大部分下降，尤其以</w:t>
+      </w:r>
+      <w:r>
+        <w:rPr>
+          <w:rFonts w:hint="eastAsia"/>
+          <w:noProof/>
+        </w:rPr>
+        <w:t>s</w:t>
+      </w:r>
+      <w:r>
+        <w:rPr>
+          <w:noProof/>
+        </w:rPr>
+        <w:t>quirrel</w:t>
+      </w:r>
+      <w:r>
+        <w:rPr>
+          <w:rFonts w:hint="eastAsia"/>
+          <w:noProof/>
+        </w:rPr>
+        <w:t>下降最多</w:t>
+      </w:r>
+      <w:r>
+        <w:rPr>
+          <w:rFonts w:hint="eastAsia"/>
+          <w:noProof/>
+        </w:rPr>
+        <w:t>，最容易誤分到</w:t>
+      </w:r>
+      <w:r>
+        <w:rPr>
+          <w:rFonts w:hint="eastAsia"/>
+          <w:noProof/>
+        </w:rPr>
+        <w:t>dog</w:t>
+      </w:r>
+      <w:r>
+        <w:rPr>
+          <w:rFonts w:hint="eastAsia"/>
+          <w:noProof/>
+        </w:rPr>
+        <w:t>。從以上實驗可看出</w:t>
+      </w:r>
+      <w:r>
+        <w:rPr>
+          <w:noProof/>
+        </w:rPr>
+        <w:t>L2 Regularization</w:t>
+      </w:r>
+      <w:r>
+        <w:rPr>
+          <w:rFonts w:hint="eastAsia"/>
+          <w:noProof/>
+        </w:rPr>
+        <w:t>的方法無法提升模型準確度。</w:t>
+      </w:r>
+    </w:p>
+    <w:p>
+      <w:pPr>
+        <w:jc w:val="center"/>
+        <w:rPr>
+          <w:rFonts w:ascii="Times New Roman" w:hAnsi="Times New Roman" w:cs="Times New Roman" w:hint="eastAsia"/>
+          <w:szCs w:val="32"/>
+        </w:rPr>
+      </w:pPr>
+      <w:r>
+        <w:rPr>
+          <w:rFonts w:ascii="Times New Roman" w:hAnsi="Times New Roman" w:cs="Times New Roman"/>
+          <w:szCs w:val="32"/>
+        </w:rPr>
+        <w:drawing>
+          <wp:inline distT="0" distB="0" distL="0" distR="0" wp14:anchorId="5CA2EED7" wp14:editId="54C4B0E1">
+            <wp:extent cx="2517584" cy="1440000"/>
+            <wp:effectExtent l="0" t="0" r="0" b="8255"/>
+            <wp:docPr id="6" name="圖片 6"/>
+            <wp:cNvGraphicFramePr>
+              <a:graphicFrameLocks xmlns:a="http://schemas.openxmlformats.org/drawingml/2006/main" noChangeAspect="1"/>
+            </wp:cNvGraphicFramePr>
+            <a:graphic xmlns:a="http://schemas.openxmlformats.org/drawingml/2006/main">
+              <a:graphicData uri="http://schemas.openxmlformats.org/drawingml/2006/picture">
+                <pic:pic xmlns:pic="http://schemas.openxmlformats.org/drawingml/2006/picture">
+                  <pic:nvPicPr>
+                    <pic:cNvPr id="1" name=""/>
+                    <pic:cNvPicPr/>
+                  </pic:nvPicPr>
+                  <pic:blipFill>
+                    <a:blip r:embed="rId13"/>
+                    <a:stretch>
+                      <a:fillRect/>
+                    </a:stretch>
+                  </pic:blipFill>
+                  <pic:spPr>
+                    <a:xfrm>
+                      <a:off x="0" y="0"/>
+                      <a:ext cx="2517584" cy="1440000"/>
+                    </a:xfrm>
+                    <a:prstGeom prst="rect">
+                      <a:avLst/>
+                    </a:prstGeom>
+                  </pic:spPr>
+                </pic:pic>
+              </a:graphicData>
+            </a:graphic>
+          </wp:inline>
+        </w:drawing>
+      </w:r>
+      <w:r>
+        <w:rPr>
+          <w:rFonts w:ascii="Times New Roman" w:hAnsi="Times New Roman" w:cs="Times New Roman"/>
+          <w:noProof/>
+          <w:szCs w:val="32"/>
+        </w:rPr>
+        <w:drawing>
+          <wp:inline distT="0" distB="0" distL="0" distR="0" wp14:anchorId="5C472FCE" wp14:editId="1F79B4E3">
+            <wp:extent cx="2399422" cy="1800000"/>
+            <wp:effectExtent l="0" t="0" r="1270" b="0"/>
+            <wp:docPr id="17" name="圖片 17"/>
+            <wp:cNvGraphicFramePr>
+              <a:graphicFrameLocks xmlns:a="http://schemas.openxmlformats.org/drawingml/2006/main" noChangeAspect="1"/>
+            </wp:cNvGraphicFramePr>
+            <a:graphic xmlns:a="http://schemas.openxmlformats.org/drawingml/2006/main">
+              <a:graphicData uri="http://schemas.openxmlformats.org/drawingml/2006/picture">
+                <pic:pic xmlns:pic="http://schemas.openxmlformats.org/drawingml/2006/picture">
+                  <pic:nvPicPr>
+                    <pic:cNvPr id="0" name="Picture 7"/>
+                    <pic:cNvPicPr>
+                      <a:picLocks noChangeAspect="1" noChangeArrowheads="1"/>
+                    </pic:cNvPicPr>
+                  </pic:nvPicPr>
+                  <pic:blipFill>
+                    <a:blip r:embed="rId14" cstate="print">
+                      <a:extLst>
+                        <a:ext uri="{28A0092B-C50C-407E-A947-70E740481C1C}">
+                          <a14:useLocalDpi xmlns:a14="http://schemas.microsoft.com/office/drawing/2010/main" val="0"/>
+                        </a:ext>
+                      </a:extLst>
+                    </a:blip>
+                    <a:srcRect/>
+                    <a:stretch>
+                      <a:fillRect/>
+                    </a:stretch>
+                  </pic:blipFill>
+                  <pic:spPr bwMode="auto">
+                    <a:xfrm>
+                      <a:off x="0" y="0"/>
+                      <a:ext cx="2399422" cy="1800000"/>
+                    </a:xfrm>
+                    <a:prstGeom prst="rect">
+                      <a:avLst/>
+                    </a:prstGeom>
+                    <a:noFill/>
+                    <a:ln>
+                      <a:noFill/>
+                    </a:ln>
+                  </pic:spPr>
+                </pic:pic>
+              </a:graphicData>
+            </a:graphic>
+          </wp:inline>
+        </w:drawing>
+      </w:r>
+    </w:p>
+    <w:p>
+      <w:pPr>
+        <w:jc w:val="center"/>
+        <w:rPr>
+          <w:rFonts w:ascii="Times New Roman" w:hAnsi="Times New Roman" w:cs="Times New Roman" w:hint="eastAsia"/>
+          <w:szCs w:val="32"/>
+        </w:rPr>
+      </w:pPr>
+      <w:r>
+        <w:rPr>
+          <w:rFonts w:ascii="Times New Roman" w:hAnsi="Times New Roman" w:cs="Times New Roman"/>
+          <w:noProof/>
+          <w:szCs w:val="32"/>
+        </w:rPr>
+        <w:drawing>
+          <wp:inline distT="0" distB="0" distL="0" distR="0" wp14:anchorId="12CC8DCC" wp14:editId="4CDAABA7">
+            <wp:extent cx="3781595" cy="2520000"/>
+            <wp:effectExtent l="0" t="0" r="0" b="0"/>
+            <wp:docPr id="18" name="圖片 18"/>
+            <wp:cNvGraphicFramePr>
+              <a:graphicFrameLocks xmlns:a="http://schemas.openxmlformats.org/drawingml/2006/main" noChangeAspect="1"/>
+            </wp:cNvGraphicFramePr>
+            <a:graphic xmlns:a="http://schemas.openxmlformats.org/drawingml/2006/main">
+              <a:graphicData uri="http://schemas.openxmlformats.org/drawingml/2006/picture">
+                <pic:pic xmlns:pic="http://schemas.openxmlformats.org/drawingml/2006/picture">
+                  <pic:nvPicPr>
+                    <pic:cNvPr id="0" name="Picture 8"/>
+                    <pic:cNvPicPr>
+                      <a:picLocks noChangeAspect="1" noChangeArrowheads="1"/>
+                    </pic:cNvPicPr>
+                  </pic:nvPicPr>
+                  <pic:blipFill>
+                    <a:blip r:embed="rId15">
+                      <a:extLst>
+                        <a:ext uri="{28A0092B-C50C-407E-A947-70E740481C1C}">
+                          <a14:useLocalDpi xmlns:a14="http://schemas.microsoft.com/office/drawing/2010/main" val="0"/>
+                        </a:ext>
+                      </a:extLst>
+                    </a:blip>
+                    <a:srcRect/>
+                    <a:stretch>
+                      <a:fillRect/>
+                    </a:stretch>
+                  </pic:blipFill>
+                  <pic:spPr bwMode="auto">
+                    <a:xfrm>
+                      <a:off x="0" y="0"/>
+                      <a:ext cx="3781595" cy="2520000"/>
+                    </a:xfrm>
+                    <a:prstGeom prst="rect">
+                      <a:avLst/>
+                    </a:prstGeom>
+                    <a:noFill/>
+                    <a:ln>
+                      <a:noFill/>
+                    </a:ln>
+                  </pic:spPr>
+                </pic:pic>
+              </a:graphicData>
+            </a:graphic>
+          </wp:inline>
+        </w:drawing>
+      </w:r>
+    </w:p>
+    <w:p>
+      <w:pPr>
+        <w:pStyle w:val="a3"/>
+        <w:numPr>
+          <w:ilvl w:val="1"/>
+          <w:numId w:val="1"/>
+        </w:numPr>
+        <w:ind w:leftChars="0"/>
+        <w:rPr>
+          <w:rFonts w:ascii="Times New Roman" w:hAnsi="Times New Roman" w:cs="Times New Roman"/>
+          <w:sz w:val="28"/>
+          <w:szCs w:val="36"/>
+        </w:rPr>
+      </w:pPr>
+      <w:r>
+        <w:rPr>
+          <w:rFonts w:ascii="Times New Roman" w:hAnsi="Times New Roman" w:cs="Times New Roman" w:hint="eastAsia"/>
+          <w:sz w:val="28"/>
+          <w:szCs w:val="36"/>
+        </w:rPr>
+        <w:lastRenderedPageBreak/>
+        <w:t>D</w:t>
+      </w:r>
+      <w:r>
+        <w:rPr>
+          <w:rFonts w:ascii="Times New Roman" w:hAnsi="Times New Roman" w:cs="Times New Roman"/>
+          <w:sz w:val="28"/>
+          <w:szCs w:val="36"/>
+        </w:rPr>
+        <w:t>ropout</w:t>
+      </w:r>
+    </w:p>
+    <w:p>
+      <w:pPr>
+        <w:pStyle w:val="a3"/>
+        <w:ind w:leftChars="0" w:left="960"/>
+        <w:rPr>
+          <w:rFonts w:ascii="Times New Roman" w:hAnsi="Times New Roman" w:cs="Times New Roman" w:hint="eastAsia"/>
+          <w:szCs w:val="32"/>
+        </w:rPr>
+      </w:pPr>
+      <w:r>
+        <w:rPr>
+          <w:rFonts w:ascii="Times New Roman" w:hAnsi="Times New Roman" w:cs="Times New Roman"/>
+          <w:szCs w:val="32"/>
+        </w:rPr>
+        <w:drawing>
+          <wp:inline distT="0" distB="0" distL="0" distR="0" wp14:anchorId="63EC167F" wp14:editId="7327F39B">
+            <wp:extent cx="5001323" cy="2838846"/>
+            <wp:effectExtent l="0" t="0" r="8890" b="0"/>
+            <wp:docPr id="8" name="圖片 8"/>
+            <wp:cNvGraphicFramePr>
+              <a:graphicFrameLocks xmlns:a="http://schemas.openxmlformats.org/drawingml/2006/main" noChangeAspect="1"/>
+            </wp:cNvGraphicFramePr>
+            <a:graphic xmlns:a="http://schemas.openxmlformats.org/drawingml/2006/main">
+              <a:graphicData uri="http://schemas.openxmlformats.org/drawingml/2006/picture">
+                <pic:pic xmlns:pic="http://schemas.openxmlformats.org/drawingml/2006/picture">
+                  <pic:nvPicPr>
+                    <pic:cNvPr id="1" name=""/>
+                    <pic:cNvPicPr/>
+                  </pic:nvPicPr>
+                  <pic:blipFill>
+                    <a:blip r:embed="rId16"/>
+                    <a:stretch>
+                      <a:fillRect/>
+                    </a:stretch>
+                  </pic:blipFill>
+                  <pic:spPr>
+                    <a:xfrm>
+                      <a:off x="0" y="0"/>
+                      <a:ext cx="5001323" cy="2838846"/>
+                    </a:xfrm>
+                    <a:prstGeom prst="rect">
+                      <a:avLst/>
+                    </a:prstGeom>
+                  </pic:spPr>
+                </pic:pic>
+              </a:graphicData>
+            </a:graphic>
+          </wp:inline>
+        </w:drawing>
       </w:r>
     </w:p>
     <w:p>
@@ -472,7 +2657,7 @@
         </w:numPr>
         <w:ind w:leftChars="0"/>
         <w:rPr>
-          <w:rFonts w:ascii="Times New Roman" w:hAnsi="Times New Roman" w:cs="Times New Roman" w:hint="eastAsia"/>
+          <w:rFonts w:ascii="Times New Roman" w:hAnsi="Times New Roman" w:cs="Times New Roman"/>
           <w:sz w:val="32"/>
           <w:szCs w:val="32"/>
         </w:rPr>
@@ -494,6 +2679,396 @@
         <w:t>esNet18</w:t>
       </w:r>
       <w:bookmarkEnd w:id="1"/>
+    </w:p>
+    <w:p>
+      <w:pPr>
+        <w:pStyle w:val="a3"/>
+        <w:numPr>
+          <w:ilvl w:val="1"/>
+          <w:numId w:val="1"/>
+        </w:numPr>
+        <w:ind w:leftChars="0"/>
+        <w:rPr>
+          <w:rFonts w:ascii="Times New Roman" w:hAnsi="Times New Roman" w:cs="Times New Roman"/>
+          <w:sz w:val="32"/>
+          <w:szCs w:val="32"/>
+        </w:rPr>
+      </w:pPr>
+      <w:r>
+        <w:rPr>
+          <w:rFonts w:ascii="Times New Roman" w:hAnsi="Times New Roman" w:cs="Times New Roman" w:hint="eastAsia"/>
+          <w:sz w:val="32"/>
+          <w:szCs w:val="32"/>
+        </w:rPr>
+        <w:t>1</w:t>
+      </w:r>
+    </w:p>
+    <w:p>
+      <w:pPr>
+        <w:pStyle w:val="a3"/>
+        <w:ind w:leftChars="0" w:left="960"/>
+        <w:rPr>
+          <w:rFonts w:ascii="Times New Roman" w:hAnsi="Times New Roman" w:cs="Times New Roman"/>
+          <w:sz w:val="32"/>
+          <w:szCs w:val="32"/>
+        </w:rPr>
+      </w:pPr>
+      <w:r>
+        <w:rPr>
+          <w:rFonts w:ascii="Times New Roman" w:hAnsi="Times New Roman" w:cs="Times New Roman"/>
+          <w:sz w:val="32"/>
+          <w:szCs w:val="32"/>
+        </w:rPr>
+        <w:drawing>
+          <wp:inline distT="0" distB="0" distL="0" distR="0" wp14:anchorId="224B4FCE" wp14:editId="3E416262">
+            <wp:extent cx="5125165" cy="2838846"/>
+            <wp:effectExtent l="0" t="0" r="0" b="0"/>
+            <wp:docPr id="9" name="圖片 9"/>
+            <wp:cNvGraphicFramePr>
+              <a:graphicFrameLocks xmlns:a="http://schemas.openxmlformats.org/drawingml/2006/main" noChangeAspect="1"/>
+            </wp:cNvGraphicFramePr>
+            <a:graphic xmlns:a="http://schemas.openxmlformats.org/drawingml/2006/main">
+              <a:graphicData uri="http://schemas.openxmlformats.org/drawingml/2006/picture">
+                <pic:pic xmlns:pic="http://schemas.openxmlformats.org/drawingml/2006/picture">
+                  <pic:nvPicPr>
+                    <pic:cNvPr id="1" name=""/>
+                    <pic:cNvPicPr/>
+                  </pic:nvPicPr>
+                  <pic:blipFill>
+                    <a:blip r:embed="rId17"/>
+                    <a:stretch>
+                      <a:fillRect/>
+                    </a:stretch>
+                  </pic:blipFill>
+                  <pic:spPr>
+                    <a:xfrm>
+                      <a:off x="0" y="0"/>
+                      <a:ext cx="5125165" cy="2838846"/>
+                    </a:xfrm>
+                    <a:prstGeom prst="rect">
+                      <a:avLst/>
+                    </a:prstGeom>
+                  </pic:spPr>
+                </pic:pic>
+              </a:graphicData>
+            </a:graphic>
+          </wp:inline>
+        </w:drawing>
+      </w:r>
+    </w:p>
+    <w:p>
+      <w:pPr>
+        <w:pStyle w:val="a3"/>
+        <w:ind w:leftChars="0" w:left="960"/>
+        <w:rPr>
+          <w:rFonts w:ascii="Times New Roman" w:hAnsi="Times New Roman" w:cs="Times New Roman" w:hint="eastAsia"/>
+          <w:sz w:val="32"/>
+          <w:szCs w:val="32"/>
+        </w:rPr>
+      </w:pPr>
+      <w:r>
+        <w:rPr>
+          <w:rFonts w:ascii="Times New Roman" w:hAnsi="Times New Roman" w:cs="Times New Roman"/>
+          <w:sz w:val="32"/>
+          <w:szCs w:val="32"/>
+        </w:rPr>
+        <w:lastRenderedPageBreak/>
+        <w:drawing>
+          <wp:inline distT="0" distB="0" distL="0" distR="0" wp14:anchorId="23237A38" wp14:editId="23147E21">
+            <wp:extent cx="4934639" cy="2829320"/>
+            <wp:effectExtent l="0" t="0" r="0" b="9525"/>
+            <wp:docPr id="12" name="圖片 12"/>
+            <wp:cNvGraphicFramePr>
+              <a:graphicFrameLocks xmlns:a="http://schemas.openxmlformats.org/drawingml/2006/main" noChangeAspect="1"/>
+            </wp:cNvGraphicFramePr>
+            <a:graphic xmlns:a="http://schemas.openxmlformats.org/drawingml/2006/main">
+              <a:graphicData uri="http://schemas.openxmlformats.org/drawingml/2006/picture">
+                <pic:pic xmlns:pic="http://schemas.openxmlformats.org/drawingml/2006/picture">
+                  <pic:nvPicPr>
+                    <pic:cNvPr id="1" name=""/>
+                    <pic:cNvPicPr/>
+                  </pic:nvPicPr>
+                  <pic:blipFill>
+                    <a:blip r:embed="rId18"/>
+                    <a:stretch>
+                      <a:fillRect/>
+                    </a:stretch>
+                  </pic:blipFill>
+                  <pic:spPr>
+                    <a:xfrm>
+                      <a:off x="0" y="0"/>
+                      <a:ext cx="4934639" cy="2829320"/>
+                    </a:xfrm>
+                    <a:prstGeom prst="rect">
+                      <a:avLst/>
+                    </a:prstGeom>
+                  </pic:spPr>
+                </pic:pic>
+              </a:graphicData>
+            </a:graphic>
+          </wp:inline>
+        </w:drawing>
+      </w:r>
+    </w:p>
+    <w:p>
+      <w:pPr>
+        <w:pStyle w:val="a3"/>
+        <w:numPr>
+          <w:ilvl w:val="1"/>
+          <w:numId w:val="1"/>
+        </w:numPr>
+        <w:ind w:leftChars="0"/>
+        <w:rPr>
+          <w:rFonts w:ascii="Times New Roman" w:hAnsi="Times New Roman" w:cs="Times New Roman"/>
+          <w:sz w:val="32"/>
+          <w:szCs w:val="32"/>
+        </w:rPr>
+      </w:pPr>
+      <w:r>
+        <w:rPr>
+          <w:rFonts w:ascii="Times New Roman" w:hAnsi="Times New Roman" w:cs="Times New Roman" w:hint="eastAsia"/>
+          <w:sz w:val="32"/>
+          <w:szCs w:val="32"/>
+        </w:rPr>
+        <w:t>2</w:t>
+      </w:r>
+    </w:p>
+    <w:p>
+      <w:pPr>
+        <w:pStyle w:val="a3"/>
+        <w:ind w:leftChars="0" w:left="960"/>
+        <w:rPr>
+          <w:rFonts w:ascii="Times New Roman" w:hAnsi="Times New Roman" w:cs="Times New Roman"/>
+          <w:sz w:val="32"/>
+          <w:szCs w:val="32"/>
+        </w:rPr>
+      </w:pPr>
+      <w:r>
+        <w:rPr>
+          <w:rFonts w:ascii="Times New Roman" w:hAnsi="Times New Roman" w:cs="Times New Roman"/>
+          <w:sz w:val="32"/>
+          <w:szCs w:val="32"/>
+        </w:rPr>
+        <w:drawing>
+          <wp:inline distT="0" distB="0" distL="0" distR="0" wp14:anchorId="66963BF4" wp14:editId="2C86ECF6">
+            <wp:extent cx="4896533" cy="2876951"/>
+            <wp:effectExtent l="0" t="0" r="0" b="0"/>
+            <wp:docPr id="10" name="圖片 10"/>
+            <wp:cNvGraphicFramePr>
+              <a:graphicFrameLocks xmlns:a="http://schemas.openxmlformats.org/drawingml/2006/main" noChangeAspect="1"/>
+            </wp:cNvGraphicFramePr>
+            <a:graphic xmlns:a="http://schemas.openxmlformats.org/drawingml/2006/main">
+              <a:graphicData uri="http://schemas.openxmlformats.org/drawingml/2006/picture">
+                <pic:pic xmlns:pic="http://schemas.openxmlformats.org/drawingml/2006/picture">
+                  <pic:nvPicPr>
+                    <pic:cNvPr id="1" name=""/>
+                    <pic:cNvPicPr/>
+                  </pic:nvPicPr>
+                  <pic:blipFill>
+                    <a:blip r:embed="rId19"/>
+                    <a:stretch>
+                      <a:fillRect/>
+                    </a:stretch>
+                  </pic:blipFill>
+                  <pic:spPr>
+                    <a:xfrm>
+                      <a:off x="0" y="0"/>
+                      <a:ext cx="4896533" cy="2876951"/>
+                    </a:xfrm>
+                    <a:prstGeom prst="rect">
+                      <a:avLst/>
+                    </a:prstGeom>
+                  </pic:spPr>
+                </pic:pic>
+              </a:graphicData>
+            </a:graphic>
+          </wp:inline>
+        </w:drawing>
+      </w:r>
+    </w:p>
+    <w:p>
+      <w:pPr>
+        <w:pStyle w:val="a3"/>
+        <w:ind w:leftChars="0" w:left="960"/>
+        <w:rPr>
+          <w:rFonts w:ascii="Times New Roman" w:hAnsi="Times New Roman" w:cs="Times New Roman" w:hint="eastAsia"/>
+          <w:sz w:val="32"/>
+          <w:szCs w:val="32"/>
+        </w:rPr>
+      </w:pPr>
+      <w:r>
+        <w:rPr>
+          <w:rFonts w:ascii="Times New Roman" w:hAnsi="Times New Roman" w:cs="Times New Roman"/>
+          <w:sz w:val="32"/>
+          <w:szCs w:val="32"/>
+        </w:rPr>
+        <w:lastRenderedPageBreak/>
+        <w:drawing>
+          <wp:inline distT="0" distB="0" distL="0" distR="0" wp14:anchorId="5D3C69AE" wp14:editId="71AF2873">
+            <wp:extent cx="5182323" cy="2905530"/>
+            <wp:effectExtent l="0" t="0" r="0" b="9525"/>
+            <wp:docPr id="13" name="圖片 13"/>
+            <wp:cNvGraphicFramePr>
+              <a:graphicFrameLocks xmlns:a="http://schemas.openxmlformats.org/drawingml/2006/main" noChangeAspect="1"/>
+            </wp:cNvGraphicFramePr>
+            <a:graphic xmlns:a="http://schemas.openxmlformats.org/drawingml/2006/main">
+              <a:graphicData uri="http://schemas.openxmlformats.org/drawingml/2006/picture">
+                <pic:pic xmlns:pic="http://schemas.openxmlformats.org/drawingml/2006/picture">
+                  <pic:nvPicPr>
+                    <pic:cNvPr id="1" name=""/>
+                    <pic:cNvPicPr/>
+                  </pic:nvPicPr>
+                  <pic:blipFill>
+                    <a:blip r:embed="rId20"/>
+                    <a:stretch>
+                      <a:fillRect/>
+                    </a:stretch>
+                  </pic:blipFill>
+                  <pic:spPr>
+                    <a:xfrm>
+                      <a:off x="0" y="0"/>
+                      <a:ext cx="5182323" cy="2905530"/>
+                    </a:xfrm>
+                    <a:prstGeom prst="rect">
+                      <a:avLst/>
+                    </a:prstGeom>
+                  </pic:spPr>
+                </pic:pic>
+              </a:graphicData>
+            </a:graphic>
+          </wp:inline>
+        </w:drawing>
+      </w:r>
+    </w:p>
+    <w:p>
+      <w:pPr>
+        <w:pStyle w:val="a3"/>
+        <w:numPr>
+          <w:ilvl w:val="1"/>
+          <w:numId w:val="1"/>
+        </w:numPr>
+        <w:ind w:leftChars="0"/>
+        <w:rPr>
+          <w:rFonts w:ascii="Times New Roman" w:hAnsi="Times New Roman" w:cs="Times New Roman"/>
+          <w:sz w:val="32"/>
+          <w:szCs w:val="32"/>
+        </w:rPr>
+      </w:pPr>
+      <w:r>
+        <w:rPr>
+          <w:rFonts w:ascii="Times New Roman" w:hAnsi="Times New Roman" w:cs="Times New Roman" w:hint="eastAsia"/>
+          <w:sz w:val="32"/>
+          <w:szCs w:val="32"/>
+        </w:rPr>
+        <w:t>3</w:t>
+      </w:r>
+    </w:p>
+    <w:p>
+      <w:pPr>
+        <w:pStyle w:val="a3"/>
+        <w:ind w:leftChars="0" w:left="960"/>
+        <w:rPr>
+          <w:rFonts w:ascii="Times New Roman" w:hAnsi="Times New Roman" w:cs="Times New Roman"/>
+          <w:sz w:val="32"/>
+          <w:szCs w:val="32"/>
+        </w:rPr>
+      </w:pPr>
+      <w:r>
+        <w:rPr>
+          <w:rFonts w:ascii="Times New Roman" w:hAnsi="Times New Roman" w:cs="Times New Roman"/>
+          <w:sz w:val="32"/>
+          <w:szCs w:val="32"/>
+        </w:rPr>
+        <w:drawing>
+          <wp:inline distT="0" distB="0" distL="0" distR="0" wp14:anchorId="217AFB4C" wp14:editId="06075680">
+            <wp:extent cx="4972744" cy="2934109"/>
+            <wp:effectExtent l="0" t="0" r="0" b="0"/>
+            <wp:docPr id="11" name="圖片 11"/>
+            <wp:cNvGraphicFramePr>
+              <a:graphicFrameLocks xmlns:a="http://schemas.openxmlformats.org/drawingml/2006/main" noChangeAspect="1"/>
+            </wp:cNvGraphicFramePr>
+            <a:graphic xmlns:a="http://schemas.openxmlformats.org/drawingml/2006/main">
+              <a:graphicData uri="http://schemas.openxmlformats.org/drawingml/2006/picture">
+                <pic:pic xmlns:pic="http://schemas.openxmlformats.org/drawingml/2006/picture">
+                  <pic:nvPicPr>
+                    <pic:cNvPr id="1" name=""/>
+                    <pic:cNvPicPr/>
+                  </pic:nvPicPr>
+                  <pic:blipFill>
+                    <a:blip r:embed="rId21"/>
+                    <a:stretch>
+                      <a:fillRect/>
+                    </a:stretch>
+                  </pic:blipFill>
+                  <pic:spPr>
+                    <a:xfrm>
+                      <a:off x="0" y="0"/>
+                      <a:ext cx="4972744" cy="2934109"/>
+                    </a:xfrm>
+                    <a:prstGeom prst="rect">
+                      <a:avLst/>
+                    </a:prstGeom>
+                  </pic:spPr>
+                </pic:pic>
+              </a:graphicData>
+            </a:graphic>
+          </wp:inline>
+        </w:drawing>
+      </w:r>
+    </w:p>
+    <w:p>
+      <w:pPr>
+        <w:pStyle w:val="a3"/>
+        <w:ind w:leftChars="0" w:left="960"/>
+        <w:rPr>
+          <w:rFonts w:ascii="Times New Roman" w:hAnsi="Times New Roman" w:cs="Times New Roman" w:hint="eastAsia"/>
+          <w:sz w:val="32"/>
+          <w:szCs w:val="32"/>
+        </w:rPr>
+      </w:pPr>
+      <w:r>
+        <w:rPr>
+          <w:rFonts w:ascii="Times New Roman" w:hAnsi="Times New Roman" w:cs="Times New Roman"/>
+          <w:sz w:val="32"/>
+          <w:szCs w:val="32"/>
+        </w:rPr>
+        <w:lastRenderedPageBreak/>
+        <w:drawing>
+          <wp:inline distT="0" distB="0" distL="0" distR="0" wp14:anchorId="62A31D03" wp14:editId="269CD4A8">
+            <wp:extent cx="5153744" cy="2810267"/>
+            <wp:effectExtent l="0" t="0" r="8890" b="9525"/>
+            <wp:docPr id="14" name="圖片 14"/>
+            <wp:cNvGraphicFramePr>
+              <a:graphicFrameLocks xmlns:a="http://schemas.openxmlformats.org/drawingml/2006/main" noChangeAspect="1"/>
+            </wp:cNvGraphicFramePr>
+            <a:graphic xmlns:a="http://schemas.openxmlformats.org/drawingml/2006/main">
+              <a:graphicData uri="http://schemas.openxmlformats.org/drawingml/2006/picture">
+                <pic:pic xmlns:pic="http://schemas.openxmlformats.org/drawingml/2006/picture">
+                  <pic:nvPicPr>
+                    <pic:cNvPr id="1" name=""/>
+                    <pic:cNvPicPr/>
+                  </pic:nvPicPr>
+                  <pic:blipFill>
+                    <a:blip r:embed="rId22"/>
+                    <a:stretch>
+                      <a:fillRect/>
+                    </a:stretch>
+                  </pic:blipFill>
+                  <pic:spPr>
+                    <a:xfrm>
+                      <a:off x="0" y="0"/>
+                      <a:ext cx="5153744" cy="2810267"/>
+                    </a:xfrm>
+                    <a:prstGeom prst="rect">
+                      <a:avLst/>
+                    </a:prstGeom>
+                  </pic:spPr>
+                </pic:pic>
+              </a:graphicData>
+            </a:graphic>
+          </wp:inline>
+        </w:drawing>
+      </w:r>
     </w:p>
     <w:sectPr>
       <w:pgSz w:w="11906" w:h="16838"/>
@@ -506,11 +3081,101 @@
 </file>
 
 <file path=word/numbering.xml><?xml version="1.0" encoding="utf-8"?>
-<w:numbering xmlns:wpc="http://schemas.microsoft.com/office/word/2010/wordprocessingCanvas" xmlns:cx="http://schemas.microsoft.com/office/drawing/2014/chartex" xmlns:cx1="http://schemas.microsoft.com/office/drawing/2015/9/8/chartex" xmlns:cx2="http://schemas.microsoft.com/office/drawing/2015/10/21/chartex" xmlns:cx3="http://schemas.microsoft.com/office/drawing/2016/5/9/chartex" xmlns:cx4="http://schemas.microsoft.com/office/drawing/2016/5/10/chartex" xmlns:cx5="http://schemas.microsoft.com/office/drawing/2016/5/11/chartex" xmlns:cx6="http://schemas.microsoft.com/office/drawing/2016/5/12/chartex" xmlns:cx7="http://schemas.microsoft.com/office/drawing/2016/5/13/chartex" xmlns:cx8="http://schemas.microsoft.com/office/drawing/2016/5/14/chartex" xmlns:mc="http://schemas.openxmlformats.org/markup-compatibility/2006" xmlns:aink="http://schemas.microsoft.com/office/drawing/2016/ink" xmlns:am3d="http://schemas.microsoft.com/office/drawing/2017/model3d" xmlns:o="urn:schemas-microsoft-com:office:office" xmlns:r="http://schemas.openxmlformats.org/officeDocument/2006/relationships" xmlns:m="http://schemas.openxmlformats.org/officeDocument/2006/math" xmlns:v="urn:schemas-microsoft-com:vml" xmlns:wp14="http://schemas.microsoft.com/office/word/2010/wordprocessingDrawing" xmlns:wp="http://schemas.openxmlformats.org/drawingml/2006/wordprocessingDrawing" xmlns:w10="urn:schemas-microsoft-com:office:word" xmlns:w="http://schemas.openxmlformats.org/wordprocessingml/2006/main" xmlns:w14="http://schemas.microsoft.com/office/word/2010/wordml" xmlns:w15="http://schemas.microsoft.com/office/word/2012/wordml" xmlns:w16cid="http://schemas.microsoft.com/office/word/2016/wordml/cid" xmlns:w16se="http://schemas.microsoft.com/office/word/2015/wordml/symex" xmlns:wpg="http://schemas.microsoft.com/office/word/2010/wordprocessingGroup" xmlns:wpi="http://schemas.microsoft.com/office/word/2010/wordprocessingInk" xmlns:wne="http://schemas.microsoft.com/office/word/2006/wordml" xmlns:wps="http://schemas.microsoft.com/office/word/2010/wordprocessingShape" mc:Ignorable="w14 w15 w16se w16cid wp14">
+<w:numbering xmlns:wpc="http://schemas.microsoft.com/office/word/2010/wordprocessingCanvas" xmlns:cx="http://schemas.microsoft.com/office/drawing/2014/chartex" xmlns:cx1="http://schemas.microsoft.com/office/drawing/2015/9/8/chartex" xmlns:cx2="http://schemas.microsoft.com/office/drawing/2015/10/21/chartex" xmlns:cx3="http://schemas.microsoft.com/office/drawing/2016/5/9/chartex" xmlns:cx4="http://schemas.microsoft.com/office/drawing/2016/5/10/chartex" xmlns:cx5="http://schemas.microsoft.com/office/drawing/2016/5/11/chartex" xmlns:cx6="http://schemas.microsoft.com/office/drawing/2016/5/12/chartex" xmlns:cx7="http://schemas.microsoft.com/office/drawing/2016/5/13/chartex" xmlns:cx8="http://schemas.microsoft.com/office/drawing/2016/5/14/chartex" xmlns:mc="http://schemas.openxmlformats.org/markup-compatibility/2006" xmlns:aink="http://schemas.microsoft.com/office/drawing/2016/ink" xmlns:am3d="http://schemas.microsoft.com/office/drawing/2017/model3d" xmlns:o="urn:schemas-microsoft-com:office:office" xmlns:r="http://schemas.openxmlformats.org/officeDocument/2006/relationships" xmlns:m="http://schemas.openxmlformats.org/officeDocument/2006/math" xmlns:v="urn:schemas-microsoft-com:vml" xmlns:wp14="http://schemas.microsoft.com/office/word/2010/wordprocessingDrawing" xmlns:wp="http://schemas.openxmlformats.org/drawingml/2006/wordprocessingDrawing" xmlns:w10="urn:schemas-microsoft-com:office:word" xmlns:w="http://schemas.openxmlformats.org/wordprocessingml/2006/main" xmlns:w14="http://schemas.microsoft.com/office/word/2010/wordml" xmlns:w15="http://schemas.microsoft.com/office/word/2012/wordml" xmlns:w16cex="http://schemas.microsoft.com/office/word/2018/wordml/cex" xmlns:w16cid="http://schemas.microsoft.com/office/word/2016/wordml/cid" xmlns:w16="http://schemas.microsoft.com/office/word/2018/wordml" xmlns:w16sdtdh="http://schemas.microsoft.com/office/word/2020/wordml/sdtdatahash" xmlns:w16se="http://schemas.microsoft.com/office/word/2015/wordml/symex" xmlns:wpg="http://schemas.microsoft.com/office/word/2010/wordprocessingGroup" xmlns:wpi="http://schemas.microsoft.com/office/word/2010/wordprocessingInk" xmlns:wne="http://schemas.microsoft.com/office/word/2006/wordml" xmlns:wps="http://schemas.microsoft.com/office/word/2010/wordprocessingShape" mc:Ignorable="w14 w15 w16se w16cid w16 w16cex w16sdtdh wp14">
   <w:abstractNum w:abstractNumId="0" w15:restartNumberingAfterBreak="0">
+    <w:nsid w:val="0A1C77A9"/>
+    <w:multiLevelType w:val="hybridMultilevel"/>
+    <w:tmpl w:val="80F22CE0"/>
+    <w:lvl w:ilvl="0" w:tplc="D4AE99BE">
+      <w:start w:val="1"/>
+      <w:numFmt w:val="lowerRoman"/>
+      <w:lvlText w:val="%1."/>
+      <w:lvlJc w:val="right"/>
+      <w:pPr>
+        <w:ind w:left="960" w:hanging="480"/>
+      </w:pPr>
+      <w:rPr>
+        <w:sz w:val="28"/>
+        <w:szCs w:val="36"/>
+      </w:rPr>
+    </w:lvl>
+    <w:lvl w:ilvl="1" w:tplc="04090019" w:tentative="1">
+      <w:start w:val="1"/>
+      <w:numFmt w:val="ideographTraditional"/>
+      <w:lvlText w:val="%2、"/>
+      <w:lvlJc w:val="left"/>
+      <w:pPr>
+        <w:ind w:left="1440" w:hanging="480"/>
+      </w:pPr>
+    </w:lvl>
+    <w:lvl w:ilvl="2" w:tplc="0409001B" w:tentative="1">
+      <w:start w:val="1"/>
+      <w:numFmt w:val="lowerRoman"/>
+      <w:lvlText w:val="%3."/>
+      <w:lvlJc w:val="right"/>
+      <w:pPr>
+        <w:ind w:left="1920" w:hanging="480"/>
+      </w:pPr>
+    </w:lvl>
+    <w:lvl w:ilvl="3" w:tplc="0409000F" w:tentative="1">
+      <w:start w:val="1"/>
+      <w:numFmt w:val="decimal"/>
+      <w:lvlText w:val="%4."/>
+      <w:lvlJc w:val="left"/>
+      <w:pPr>
+        <w:ind w:left="2400" w:hanging="480"/>
+      </w:pPr>
+    </w:lvl>
+    <w:lvl w:ilvl="4" w:tplc="04090019" w:tentative="1">
+      <w:start w:val="1"/>
+      <w:numFmt w:val="ideographTraditional"/>
+      <w:lvlText w:val="%5、"/>
+      <w:lvlJc w:val="left"/>
+      <w:pPr>
+        <w:ind w:left="2880" w:hanging="480"/>
+      </w:pPr>
+    </w:lvl>
+    <w:lvl w:ilvl="5" w:tplc="0409001B" w:tentative="1">
+      <w:start w:val="1"/>
+      <w:numFmt w:val="lowerRoman"/>
+      <w:lvlText w:val="%6."/>
+      <w:lvlJc w:val="right"/>
+      <w:pPr>
+        <w:ind w:left="3360" w:hanging="480"/>
+      </w:pPr>
+    </w:lvl>
+    <w:lvl w:ilvl="6" w:tplc="0409000F" w:tentative="1">
+      <w:start w:val="1"/>
+      <w:numFmt w:val="decimal"/>
+      <w:lvlText w:val="%7."/>
+      <w:lvlJc w:val="left"/>
+      <w:pPr>
+        <w:ind w:left="3840" w:hanging="480"/>
+      </w:pPr>
+    </w:lvl>
+    <w:lvl w:ilvl="7" w:tplc="04090019" w:tentative="1">
+      <w:start w:val="1"/>
+      <w:numFmt w:val="ideographTraditional"/>
+      <w:lvlText w:val="%8、"/>
+      <w:lvlJc w:val="left"/>
+      <w:pPr>
+        <w:ind w:left="4320" w:hanging="480"/>
+      </w:pPr>
+    </w:lvl>
+    <w:lvl w:ilvl="8" w:tplc="0409001B" w:tentative="1">
+      <w:start w:val="1"/>
+      <w:numFmt w:val="lowerRoman"/>
+      <w:lvlText w:val="%9."/>
+      <w:lvlJc w:val="right"/>
+      <w:pPr>
+        <w:ind w:left="4800" w:hanging="480"/>
+      </w:pPr>
+    </w:lvl>
+  </w:abstractNum>
+  <w:abstractNum w:abstractNumId="1" w15:restartNumberingAfterBreak="0">
     <w:nsid w:val="49DD749D"/>
     <w:multiLevelType w:val="hybridMultilevel"/>
-    <w:tmpl w:val="CEAAD638"/>
+    <w:tmpl w:val="F42832E0"/>
     <w:lvl w:ilvl="0" w:tplc="0409000F">
       <w:start w:val="1"/>
       <w:numFmt w:val="decimal"/>
@@ -594,13 +3259,16 @@
     </w:lvl>
   </w:abstractNum>
   <w:num w:numId="1">
+    <w:abstractNumId w:val="1"/>
+  </w:num>
+  <w:num w:numId="2">
     <w:abstractNumId w:val="0"/>
   </w:num>
 </w:numbering>
 </file>
 
 <file path=word/styles.xml><?xml version="1.0" encoding="utf-8"?>
-<w:styles xmlns:mc="http://schemas.openxmlformats.org/markup-compatibility/2006" xmlns:r="http://schemas.openxmlformats.org/officeDocument/2006/relationships" xmlns:w="http://schemas.openxmlformats.org/wordprocessingml/2006/main" xmlns:w14="http://schemas.microsoft.com/office/word/2010/wordml" xmlns:w15="http://schemas.microsoft.com/office/word/2012/wordml" xmlns:w16cid="http://schemas.microsoft.com/office/word/2016/wordml/cid" xmlns:w16se="http://schemas.microsoft.com/office/word/2015/wordml/symex" mc:Ignorable="w14 w15 w16se w16cid">
+<w:styles xmlns:mc="http://schemas.openxmlformats.org/markup-compatibility/2006" xmlns:r="http://schemas.openxmlformats.org/officeDocument/2006/relationships" xmlns:w="http://schemas.openxmlformats.org/wordprocessingml/2006/main" xmlns:w14="http://schemas.microsoft.com/office/word/2010/wordml" xmlns:w15="http://schemas.microsoft.com/office/word/2012/wordml" xmlns:w16cex="http://schemas.microsoft.com/office/word/2018/wordml/cex" xmlns:w16cid="http://schemas.microsoft.com/office/word/2016/wordml/cid" xmlns:w16="http://schemas.microsoft.com/office/word/2018/wordml" xmlns:w16sdtdh="http://schemas.microsoft.com/office/word/2020/wordml/sdtdatahash" xmlns:w16se="http://schemas.microsoft.com/office/word/2015/wordml/symex" mc:Ignorable="w14 w15 w16se w16cid w16 w16cex w16sdtdh">
   <w:docDefaults>
     <w:rPrDefault>
       <w:rPr>
@@ -613,7 +3281,7 @@
     </w:rPrDefault>
     <w:pPrDefault/>
   </w:docDefaults>
-  <w:latentStyles w:defLockedState="0" w:defUIPriority="99" w:defSemiHidden="0" w:defUnhideWhenUsed="0" w:defQFormat="0" w:count="375">
+  <w:latentStyles w:defLockedState="0" w:defUIPriority="99" w:defSemiHidden="0" w:defUnhideWhenUsed="0" w:defQFormat="0" w:count="376">
     <w:lsdException w:name="Normal" w:uiPriority="0" w:qFormat="1"/>
     <w:lsdException w:name="heading 1" w:uiPriority="9" w:qFormat="1"/>
     <w:lsdException w:name="heading 2" w:semiHidden="1" w:uiPriority="9" w:unhideWhenUsed="1" w:qFormat="1"/>
@@ -719,7 +3387,6 @@
     <w:lsdException w:name="HTML Sample" w:semiHidden="1" w:unhideWhenUsed="1"/>
     <w:lsdException w:name="HTML Typewriter" w:semiHidden="1" w:unhideWhenUsed="1"/>
     <w:lsdException w:name="HTML Variable" w:semiHidden="1" w:unhideWhenUsed="1"/>
-    <w:lsdException w:name="Normal Table" w:semiHidden="1" w:unhideWhenUsed="1"/>
     <w:lsdException w:name="annotation subject" w:semiHidden="1" w:unhideWhenUsed="1"/>
     <w:lsdException w:name="No List" w:semiHidden="1" w:unhideWhenUsed="1"/>
     <w:lsdException w:name="Outline List 1" w:semiHidden="1" w:unhideWhenUsed="1"/>
@@ -766,10 +3433,8 @@
     <w:lsdException w:name="Table Subtle 2" w:semiHidden="1" w:unhideWhenUsed="1"/>
     <w:lsdException w:name="Table Web 1" w:semiHidden="1" w:unhideWhenUsed="1"/>
     <w:lsdException w:name="Table Web 2" w:semiHidden="1" w:unhideWhenUsed="1"/>
-    <w:lsdException w:name="Table Web 3" w:semiHidden="1" w:unhideWhenUsed="1"/>
     <w:lsdException w:name="Balloon Text" w:semiHidden="1" w:unhideWhenUsed="1"/>
     <w:lsdException w:name="Table Grid" w:uiPriority="39"/>
-    <w:lsdException w:name="Table Theme" w:semiHidden="1" w:unhideWhenUsed="1"/>
     <w:lsdException w:name="Placeholder Text" w:semiHidden="1"/>
     <w:lsdException w:name="No Spacing" w:uiPriority="1" w:qFormat="1"/>
     <w:lsdException w:name="Light Shading" w:uiPriority="60"/>
@@ -989,6 +3654,7 @@
     <w:lsdException w:name="Smart Hyperlink" w:semiHidden="1" w:unhideWhenUsed="1"/>
     <w:lsdException w:name="Hashtag" w:semiHidden="1" w:unhideWhenUsed="1"/>
     <w:lsdException w:name="Unresolved Mention" w:semiHidden="1" w:unhideWhenUsed="1"/>
+    <w:lsdException w:name="Smart Link" w:semiHidden="1" w:unhideWhenUsed="1"/>
   </w:latentStyles>
   <w:style w:type="paragraph" w:default="1" w:styleId="a">
     <w:name w:val="Normal"/>
@@ -1033,6 +3699,22 @@
     <w:pPr>
       <w:ind w:leftChars="200" w:left="480"/>
     </w:pPr>
+  </w:style>
+  <w:style w:type="table" w:styleId="a4">
+    <w:name w:val="Table Grid"/>
+    <w:basedOn w:val="a1"/>
+    <w:uiPriority w:val="39"/>
+    <w:rsid w:val="00C47873"/>
+    <w:tblPr>
+      <w:tblBorders>
+        <w:top w:val="single" w:sz="4" w:space="0" w:color="auto"/>
+        <w:left w:val="single" w:sz="4" w:space="0" w:color="auto"/>
+        <w:bottom w:val="single" w:sz="4" w:space="0" w:color="auto"/>
+        <w:right w:val="single" w:sz="4" w:space="0" w:color="auto"/>
+        <w:insideH w:val="single" w:sz="4" w:space="0" w:color="auto"/>
+        <w:insideV w:val="single" w:sz="4" w:space="0" w:color="auto"/>
+      </w:tblBorders>
+    </w:tblPr>
   </w:style>
 </w:styles>
 </file>

</xml_diff>

<commit_message>
finish report CNN part
</commit_message>
<xml_diff>
--- a/HW4/HW4_report.docx
+++ b/HW4/HW4_report.docx
@@ -1,6 +1,6 @@
 
 <file path=word/document.xml><?xml version="1.0" encoding="utf-8"?>
-<w:document xmlns:wpc="http://schemas.microsoft.com/office/word/2010/wordprocessingCanvas" xmlns:cx="http://schemas.microsoft.com/office/drawing/2014/chartex" xmlns:cx1="http://schemas.microsoft.com/office/drawing/2015/9/8/chartex" xmlns:cx2="http://schemas.microsoft.com/office/drawing/2015/10/21/chartex" xmlns:cx3="http://schemas.microsoft.com/office/drawing/2016/5/9/chartex" xmlns:cx4="http://schemas.microsoft.com/office/drawing/2016/5/10/chartex" xmlns:cx5="http://schemas.microsoft.com/office/drawing/2016/5/11/chartex" xmlns:cx6="http://schemas.microsoft.com/office/drawing/2016/5/12/chartex" xmlns:cx7="http://schemas.microsoft.com/office/drawing/2016/5/13/chartex" xmlns:cx8="http://schemas.microsoft.com/office/drawing/2016/5/14/chartex" xmlns:mc="http://schemas.openxmlformats.org/markup-compatibility/2006" xmlns:aink="http://schemas.microsoft.com/office/drawing/2016/ink" xmlns:am3d="http://schemas.microsoft.com/office/drawing/2017/model3d" xmlns:o="urn:schemas-microsoft-com:office:office" xmlns:r="http://schemas.openxmlformats.org/officeDocument/2006/relationships" xmlns:m="http://schemas.openxmlformats.org/officeDocument/2006/math" xmlns:v="urn:schemas-microsoft-com:vml" xmlns:wp14="http://schemas.microsoft.com/office/word/2010/wordprocessingDrawing" xmlns:wp="http://schemas.openxmlformats.org/drawingml/2006/wordprocessingDrawing" xmlns:w10="urn:schemas-microsoft-com:office:word" xmlns:w="http://schemas.openxmlformats.org/wordprocessingml/2006/main" xmlns:w14="http://schemas.microsoft.com/office/word/2010/wordml" xmlns:w15="http://schemas.microsoft.com/office/word/2012/wordml" xmlns:w16cex="http://schemas.microsoft.com/office/word/2018/wordml/cex" xmlns:w16cid="http://schemas.microsoft.com/office/word/2016/wordml/cid" xmlns:w16="http://schemas.microsoft.com/office/word/2018/wordml" xmlns:w16sdtdh="http://schemas.microsoft.com/office/word/2020/wordml/sdtdatahash" xmlns:w16se="http://schemas.microsoft.com/office/word/2015/wordml/symex" xmlns:wpg="http://schemas.microsoft.com/office/word/2010/wordprocessingGroup" xmlns:wpi="http://schemas.microsoft.com/office/word/2010/wordprocessingInk" xmlns:wne="http://schemas.microsoft.com/office/word/2006/wordml" xmlns:wps="http://schemas.microsoft.com/office/word/2010/wordprocessingShape" mc:Ignorable="w14 w15 w16se w16cid w16 w16cex w16sdtdh wp14">
+<w:document xmlns:wpc="http://schemas.microsoft.com/office/word/2010/wordprocessingCanvas" xmlns:cx="http://schemas.microsoft.com/office/drawing/2014/chartex" xmlns:cx1="http://schemas.microsoft.com/office/drawing/2015/9/8/chartex" xmlns:cx2="http://schemas.microsoft.com/office/drawing/2015/10/21/chartex" xmlns:cx3="http://schemas.microsoft.com/office/drawing/2016/5/9/chartex" xmlns:cx4="http://schemas.microsoft.com/office/drawing/2016/5/10/chartex" xmlns:cx5="http://schemas.microsoft.com/office/drawing/2016/5/11/chartex" xmlns:cx6="http://schemas.microsoft.com/office/drawing/2016/5/12/chartex" xmlns:cx7="http://schemas.microsoft.com/office/drawing/2016/5/13/chartex" xmlns:cx8="http://schemas.microsoft.com/office/drawing/2016/5/14/chartex" xmlns:mc="http://schemas.openxmlformats.org/markup-compatibility/2006" xmlns:aink="http://schemas.microsoft.com/office/drawing/2016/ink" xmlns:am3d="http://schemas.microsoft.com/office/drawing/2017/model3d" xmlns:o="urn:schemas-microsoft-com:office:office" xmlns:r="http://schemas.openxmlformats.org/officeDocument/2006/relationships" xmlns:m="http://schemas.openxmlformats.org/officeDocument/2006/math" xmlns:v="urn:schemas-microsoft-com:vml" xmlns:wp14="http://schemas.microsoft.com/office/word/2010/wordprocessingDrawing" xmlns:wp="http://schemas.openxmlformats.org/drawingml/2006/wordprocessingDrawing" xmlns:w10="urn:schemas-microsoft-com:office:word" xmlns:w="http://schemas.openxmlformats.org/wordprocessingml/2006/main" xmlns:w14="http://schemas.microsoft.com/office/word/2010/wordml" xmlns:w15="http://schemas.microsoft.com/office/word/2012/wordml" xmlns:w16cid="http://schemas.microsoft.com/office/word/2016/wordml/cid" xmlns:w16se="http://schemas.microsoft.com/office/word/2015/wordml/symex" xmlns:wpg="http://schemas.microsoft.com/office/word/2010/wordprocessingGroup" xmlns:wpi="http://schemas.microsoft.com/office/word/2010/wordprocessingInk" xmlns:wne="http://schemas.microsoft.com/office/word/2006/wordml" xmlns:wps="http://schemas.microsoft.com/office/word/2010/wordprocessingShape" mc:Ignorable="w14 w15 w16se w16cid wp14">
   <w:body>
     <w:p>
       <w:pPr>
@@ -76,6 +76,60 @@
         </w:rPr>
         <w:t>林錦樑</w:t>
       </w:r>
+    </w:p>
+    <w:p>
+      <w:pPr>
+        <w:rPr>
+          <w:rFonts w:ascii="Times New Roman" w:hAnsi="Times New Roman" w:cs="Times New Roman" w:hint="eastAsia"/>
+          <w:szCs w:val="24"/>
+        </w:rPr>
+      </w:pPr>
+      <w:r>
+        <w:rPr>
+          <w:rFonts w:ascii="Times New Roman" w:hAnsi="Times New Roman" w:cs="Times New Roman" w:hint="eastAsia"/>
+          <w:szCs w:val="24"/>
+        </w:rPr>
+        <w:t>整個</w:t>
+      </w:r>
+      <w:r>
+        <w:rPr>
+          <w:rFonts w:ascii="Times New Roman" w:hAnsi="Times New Roman" w:cs="Times New Roman" w:hint="eastAsia"/>
+          <w:szCs w:val="24"/>
+        </w:rPr>
+        <w:t>c</w:t>
+      </w:r>
+      <w:r>
+        <w:rPr>
+          <w:rFonts w:ascii="Times New Roman" w:hAnsi="Times New Roman" w:cs="Times New Roman"/>
+          <w:szCs w:val="24"/>
+        </w:rPr>
+        <w:t>lassifier</w:t>
+      </w:r>
+      <w:r>
+        <w:rPr>
+          <w:rFonts w:ascii="Times New Roman" w:hAnsi="Times New Roman" w:cs="Times New Roman" w:hint="eastAsia"/>
+          <w:szCs w:val="24"/>
+        </w:rPr>
+        <w:t>的架構參考</w:t>
+      </w:r>
+      <w:hyperlink r:id="rId5" w:history="1">
+        <w:r>
+          <w:rPr>
+            <w:rStyle w:val="a5"/>
+            <w:rFonts w:ascii="Times New Roman" w:hAnsi="Times New Roman" w:cs="Times New Roman"/>
+            <w:szCs w:val="24"/>
+          </w:rPr>
+          <w:t>PyTorch</w:t>
+        </w:r>
+        <w:r>
+          <w:rPr>
+            <w:rStyle w:val="a5"/>
+            <w:rFonts w:ascii="Times New Roman" w:hAnsi="Times New Roman" w:cs="Times New Roman"/>
+            <w:szCs w:val="24"/>
+          </w:rPr>
+          <w:t>官方教學</w:t>
+        </w:r>
+      </w:hyperlink>
     </w:p>
     <w:p>
       <w:pPr>
@@ -241,9 +295,9 @@
           <w:szCs w:val="32"/>
         </w:rPr>
         <w:drawing>
-          <wp:inline distT="0" distB="0" distL="0" distR="0" wp14:anchorId="67218868" wp14:editId="5BE1DFFC">
-            <wp:extent cx="3890906" cy="3600000"/>
-            <wp:effectExtent l="0" t="0" r="0" b="635"/>
+          <wp:inline distT="0" distB="0" distL="0" distR="0" wp14:anchorId="67218868" wp14:editId="5150A276">
+            <wp:extent cx="3501815" cy="3240000"/>
+            <wp:effectExtent l="0" t="0" r="3810" b="0"/>
             <wp:docPr id="1" name="圖片 1"/>
             <wp:cNvGraphicFramePr>
               <a:graphicFrameLocks xmlns:a="http://schemas.openxmlformats.org/drawingml/2006/main" noChangeAspect="1"/>
@@ -256,7 +310,7 @@
                     <pic:cNvPicPr/>
                   </pic:nvPicPr>
                   <pic:blipFill>
-                    <a:blip r:embed="rId5"/>
+                    <a:blip r:embed="rId6"/>
                     <a:stretch>
                       <a:fillRect/>
                     </a:stretch>
@@ -264,7 +318,7 @@
                   <pic:spPr>
                     <a:xfrm>
                       <a:off x="0" y="0"/>
-                      <a:ext cx="3890906" cy="3600000"/>
+                      <a:ext cx="3501815" cy="3240000"/>
                     </a:xfrm>
                     <a:prstGeom prst="rect">
                       <a:avLst/>
@@ -482,7 +536,7 @@
             <w:pPr>
               <w:jc w:val="center"/>
               <w:rPr>
-                <w:rFonts w:ascii="Times New Roman" w:hAnsi="Times New Roman" w:cs="Times New Roman" w:hint="eastAsia"/>
+                <w:rFonts w:ascii="Times New Roman" w:hAnsi="Times New Roman" w:cs="Times New Roman"/>
                 <w:szCs w:val="32"/>
               </w:rPr>
             </w:pPr>
@@ -503,7 +557,7 @@
             <w:pPr>
               <w:jc w:val="center"/>
               <w:rPr>
-                <w:rFonts w:ascii="Times New Roman" w:hAnsi="Times New Roman" w:cs="Times New Roman" w:hint="eastAsia"/>
+                <w:rFonts w:ascii="Times New Roman" w:hAnsi="Times New Roman" w:cs="Times New Roman"/>
                 <w:szCs w:val="32"/>
               </w:rPr>
             </w:pPr>
@@ -526,7 +580,7 @@
             <w:pPr>
               <w:jc w:val="center"/>
               <w:rPr>
-                <w:rFonts w:ascii="Times New Roman" w:hAnsi="Times New Roman" w:cs="Times New Roman" w:hint="eastAsia"/>
+                <w:rFonts w:ascii="Times New Roman" w:hAnsi="Times New Roman" w:cs="Times New Roman"/>
                 <w:szCs w:val="32"/>
               </w:rPr>
             </w:pPr>
@@ -550,7 +604,7 @@
               </w:tabs>
               <w:jc w:val="center"/>
               <w:rPr>
-                <w:rFonts w:ascii="Times New Roman" w:hAnsi="Times New Roman" w:cs="Times New Roman" w:hint="eastAsia"/>
+                <w:rFonts w:ascii="Times New Roman" w:hAnsi="Times New Roman" w:cs="Times New Roman"/>
                 <w:szCs w:val="32"/>
               </w:rPr>
             </w:pPr>
@@ -576,7 +630,7 @@
               </w:tabs>
               <w:jc w:val="center"/>
               <w:rPr>
-                <w:rFonts w:ascii="Times New Roman" w:hAnsi="Times New Roman" w:cs="Times New Roman" w:hint="eastAsia"/>
+                <w:rFonts w:ascii="Times New Roman" w:hAnsi="Times New Roman" w:cs="Times New Roman"/>
                 <w:szCs w:val="32"/>
               </w:rPr>
             </w:pPr>
@@ -597,7 +651,7 @@
             <w:pPr>
               <w:jc w:val="center"/>
               <w:rPr>
-                <w:rFonts w:ascii="Times New Roman" w:hAnsi="Times New Roman" w:cs="Times New Roman" w:hint="eastAsia"/>
+                <w:rFonts w:ascii="Times New Roman" w:hAnsi="Times New Roman" w:cs="Times New Roman"/>
                 <w:szCs w:val="32"/>
               </w:rPr>
             </w:pPr>
@@ -623,7 +677,7 @@
               </w:tabs>
               <w:jc w:val="center"/>
               <w:rPr>
-                <w:rFonts w:ascii="Times New Roman" w:hAnsi="Times New Roman" w:cs="Times New Roman" w:hint="eastAsia"/>
+                <w:rFonts w:ascii="Times New Roman" w:hAnsi="Times New Roman" w:cs="Times New Roman"/>
                 <w:szCs w:val="32"/>
               </w:rPr>
             </w:pPr>
@@ -644,7 +698,7 @@
             <w:pPr>
               <w:jc w:val="center"/>
               <w:rPr>
-                <w:rFonts w:ascii="Times New Roman" w:hAnsi="Times New Roman" w:cs="Times New Roman" w:hint="eastAsia"/>
+                <w:rFonts w:ascii="Times New Roman" w:hAnsi="Times New Roman" w:cs="Times New Roman"/>
                 <w:szCs w:val="32"/>
               </w:rPr>
             </w:pPr>
@@ -674,7 +728,7 @@
             <w:pPr>
               <w:jc w:val="center"/>
               <w:rPr>
-                <w:rFonts w:ascii="Times New Roman" w:hAnsi="Times New Roman" w:cs="Times New Roman" w:hint="eastAsia"/>
+                <w:rFonts w:ascii="Times New Roman" w:hAnsi="Times New Roman" w:cs="Times New Roman"/>
                 <w:szCs w:val="32"/>
               </w:rPr>
             </w:pPr>
@@ -702,7 +756,7 @@
             <w:pPr>
               <w:jc w:val="center"/>
               <w:rPr>
-                <w:rFonts w:ascii="Times New Roman" w:hAnsi="Times New Roman" w:cs="Times New Roman" w:hint="eastAsia"/>
+                <w:rFonts w:ascii="Times New Roman" w:hAnsi="Times New Roman" w:cs="Times New Roman"/>
                 <w:szCs w:val="32"/>
               </w:rPr>
             </w:pPr>
@@ -732,7 +786,7 @@
             <w:pPr>
               <w:jc w:val="center"/>
               <w:rPr>
-                <w:rFonts w:ascii="Times New Roman" w:hAnsi="Times New Roman" w:cs="Times New Roman" w:hint="eastAsia"/>
+                <w:rFonts w:ascii="Times New Roman" w:hAnsi="Times New Roman" w:cs="Times New Roman"/>
                 <w:szCs w:val="32"/>
               </w:rPr>
             </w:pPr>
@@ -760,7 +814,7 @@
             <w:pPr>
               <w:jc w:val="center"/>
               <w:rPr>
-                <w:rFonts w:ascii="Times New Roman" w:hAnsi="Times New Roman" w:cs="Times New Roman" w:hint="eastAsia"/>
+                <w:rFonts w:ascii="Times New Roman" w:hAnsi="Times New Roman" w:cs="Times New Roman"/>
                 <w:szCs w:val="32"/>
               </w:rPr>
             </w:pPr>
@@ -790,7 +844,7 @@
             <w:pPr>
               <w:jc w:val="center"/>
               <w:rPr>
-                <w:rFonts w:ascii="Times New Roman" w:hAnsi="Times New Roman" w:cs="Times New Roman" w:hint="eastAsia"/>
+                <w:rFonts w:ascii="Times New Roman" w:hAnsi="Times New Roman" w:cs="Times New Roman"/>
                 <w:szCs w:val="32"/>
               </w:rPr>
             </w:pPr>
@@ -818,7 +872,7 @@
             <w:pPr>
               <w:jc w:val="center"/>
               <w:rPr>
-                <w:rFonts w:ascii="Times New Roman" w:hAnsi="Times New Roman" w:cs="Times New Roman" w:hint="eastAsia"/>
+                <w:rFonts w:ascii="Times New Roman" w:hAnsi="Times New Roman" w:cs="Times New Roman"/>
                 <w:szCs w:val="32"/>
               </w:rPr>
             </w:pPr>
@@ -848,7 +902,7 @@
             <w:pPr>
               <w:jc w:val="center"/>
               <w:rPr>
-                <w:rFonts w:ascii="Times New Roman" w:hAnsi="Times New Roman" w:cs="Times New Roman" w:hint="eastAsia"/>
+                <w:rFonts w:ascii="Times New Roman" w:hAnsi="Times New Roman" w:cs="Times New Roman"/>
                 <w:szCs w:val="32"/>
               </w:rPr>
             </w:pPr>
@@ -876,7 +930,7 @@
             <w:pPr>
               <w:jc w:val="center"/>
               <w:rPr>
-                <w:rFonts w:ascii="Times New Roman" w:hAnsi="Times New Roman" w:cs="Times New Roman" w:hint="eastAsia"/>
+                <w:rFonts w:ascii="Times New Roman" w:hAnsi="Times New Roman" w:cs="Times New Roman"/>
                 <w:szCs w:val="32"/>
               </w:rPr>
             </w:pPr>
@@ -906,7 +960,7 @@
             <w:pPr>
               <w:jc w:val="center"/>
               <w:rPr>
-                <w:rFonts w:ascii="Times New Roman" w:hAnsi="Times New Roman" w:cs="Times New Roman" w:hint="eastAsia"/>
+                <w:rFonts w:ascii="Times New Roman" w:hAnsi="Times New Roman" w:cs="Times New Roman"/>
                 <w:szCs w:val="32"/>
               </w:rPr>
             </w:pPr>
@@ -934,7 +988,7 @@
             <w:pPr>
               <w:jc w:val="center"/>
               <w:rPr>
-                <w:rFonts w:ascii="Times New Roman" w:hAnsi="Times New Roman" w:cs="Times New Roman" w:hint="eastAsia"/>
+                <w:rFonts w:ascii="Times New Roman" w:hAnsi="Times New Roman" w:cs="Times New Roman"/>
                 <w:szCs w:val="32"/>
               </w:rPr>
             </w:pPr>
@@ -964,7 +1018,7 @@
             <w:pPr>
               <w:jc w:val="center"/>
               <w:rPr>
-                <w:rFonts w:ascii="Times New Roman" w:hAnsi="Times New Roman" w:cs="Times New Roman" w:hint="eastAsia"/>
+                <w:rFonts w:ascii="Times New Roman" w:hAnsi="Times New Roman" w:cs="Times New Roman"/>
                 <w:szCs w:val="32"/>
               </w:rPr>
             </w:pPr>
@@ -992,7 +1046,7 @@
             <w:pPr>
               <w:jc w:val="center"/>
               <w:rPr>
-                <w:rFonts w:ascii="Times New Roman" w:hAnsi="Times New Roman" w:cs="Times New Roman" w:hint="eastAsia"/>
+                <w:rFonts w:ascii="Times New Roman" w:hAnsi="Times New Roman" w:cs="Times New Roman"/>
                 <w:szCs w:val="32"/>
               </w:rPr>
             </w:pPr>
@@ -1022,7 +1076,7 @@
             <w:pPr>
               <w:jc w:val="center"/>
               <w:rPr>
-                <w:rFonts w:ascii="Times New Roman" w:hAnsi="Times New Roman" w:cs="Times New Roman" w:hint="eastAsia"/>
+                <w:rFonts w:ascii="Times New Roman" w:hAnsi="Times New Roman" w:cs="Times New Roman"/>
                 <w:szCs w:val="32"/>
               </w:rPr>
             </w:pPr>
@@ -1050,7 +1104,7 @@
             <w:pPr>
               <w:jc w:val="center"/>
               <w:rPr>
-                <w:rFonts w:ascii="Times New Roman" w:hAnsi="Times New Roman" w:cs="Times New Roman" w:hint="eastAsia"/>
+                <w:rFonts w:ascii="Times New Roman" w:hAnsi="Times New Roman" w:cs="Times New Roman"/>
                 <w:szCs w:val="32"/>
               </w:rPr>
             </w:pPr>
@@ -1340,61 +1394,6 @@
                 <pic:pic xmlns:pic="http://schemas.openxmlformats.org/drawingml/2006/picture">
                   <pic:nvPicPr>
                     <pic:cNvPr id="0" name="Picture 1"/>
-                    <pic:cNvPicPr>
-                      <a:picLocks noChangeAspect="1" noChangeArrowheads="1"/>
-                    </pic:cNvPicPr>
-                  </pic:nvPicPr>
-                  <pic:blipFill>
-                    <a:blip r:embed="rId6" cstate="print">
-                      <a:extLst>
-                        <a:ext uri="{28A0092B-C50C-407E-A947-70E740481C1C}">
-                          <a14:useLocalDpi xmlns:a14="http://schemas.microsoft.com/office/drawing/2010/main" val="0"/>
-                        </a:ext>
-                      </a:extLst>
-                    </a:blip>
-                    <a:srcRect/>
-                    <a:stretch>
-                      <a:fillRect/>
-                    </a:stretch>
-                  </pic:blipFill>
-                  <pic:spPr bwMode="auto">
-                    <a:xfrm>
-                      <a:off x="0" y="0"/>
-                      <a:ext cx="2399422" cy="1800000"/>
-                    </a:xfrm>
-                    <a:prstGeom prst="rect">
-                      <a:avLst/>
-                    </a:prstGeom>
-                    <a:noFill/>
-                    <a:ln>
-                      <a:noFill/>
-                    </a:ln>
-                  </pic:spPr>
-                </pic:pic>
-              </a:graphicData>
-            </a:graphic>
-          </wp:inline>
-        </w:drawing>
-      </w:r>
-      <w:r>
-        <w:rPr>
-          <w:rFonts w:ascii="Times New Roman" w:hAnsi="Times New Roman" w:cs="Times New Roman" w:hint="eastAsia"/>
-          <w:noProof/>
-          <w:szCs w:val="32"/>
-        </w:rPr>
-        <w:drawing>
-          <wp:inline distT="0" distB="0" distL="0" distR="0" wp14:anchorId="772FF96C" wp14:editId="6CA7B8BF">
-            <wp:extent cx="2399422" cy="1800000"/>
-            <wp:effectExtent l="0" t="0" r="1270" b="0"/>
-            <wp:docPr id="3" name="圖片 3"/>
-            <wp:cNvGraphicFramePr>
-              <a:graphicFrameLocks xmlns:a="http://schemas.openxmlformats.org/drawingml/2006/main" noChangeAspect="1"/>
-            </wp:cNvGraphicFramePr>
-            <a:graphic xmlns:a="http://schemas.openxmlformats.org/drawingml/2006/main">
-              <a:graphicData uri="http://schemas.openxmlformats.org/drawingml/2006/picture">
-                <pic:pic xmlns:pic="http://schemas.openxmlformats.org/drawingml/2006/picture">
-                  <pic:nvPicPr>
-                    <pic:cNvPr id="0" name="Picture 2"/>
                     <pic:cNvPicPr>
                       <a:picLocks noChangeAspect="1" noChangeArrowheads="1"/>
                     </pic:cNvPicPr>
@@ -1433,6 +1432,61 @@
       </w:r>
       <w:r>
         <w:rPr>
+          <w:rFonts w:ascii="Times New Roman" w:hAnsi="Times New Roman" w:cs="Times New Roman" w:hint="eastAsia"/>
+          <w:noProof/>
+          <w:szCs w:val="32"/>
+        </w:rPr>
+        <w:drawing>
+          <wp:inline distT="0" distB="0" distL="0" distR="0" wp14:anchorId="772FF96C" wp14:editId="6CA7B8BF">
+            <wp:extent cx="2399422" cy="1800000"/>
+            <wp:effectExtent l="0" t="0" r="1270" b="0"/>
+            <wp:docPr id="3" name="圖片 3"/>
+            <wp:cNvGraphicFramePr>
+              <a:graphicFrameLocks xmlns:a="http://schemas.openxmlformats.org/drawingml/2006/main" noChangeAspect="1"/>
+            </wp:cNvGraphicFramePr>
+            <a:graphic xmlns:a="http://schemas.openxmlformats.org/drawingml/2006/main">
+              <a:graphicData uri="http://schemas.openxmlformats.org/drawingml/2006/picture">
+                <pic:pic xmlns:pic="http://schemas.openxmlformats.org/drawingml/2006/picture">
+                  <pic:nvPicPr>
+                    <pic:cNvPr id="0" name="Picture 2"/>
+                    <pic:cNvPicPr>
+                      <a:picLocks noChangeAspect="1" noChangeArrowheads="1"/>
+                    </pic:cNvPicPr>
+                  </pic:nvPicPr>
+                  <pic:blipFill>
+                    <a:blip r:embed="rId8" cstate="print">
+                      <a:extLst>
+                        <a:ext uri="{28A0092B-C50C-407E-A947-70E740481C1C}">
+                          <a14:useLocalDpi xmlns:a14="http://schemas.microsoft.com/office/drawing/2010/main" val="0"/>
+                        </a:ext>
+                      </a:extLst>
+                    </a:blip>
+                    <a:srcRect/>
+                    <a:stretch>
+                      <a:fillRect/>
+                    </a:stretch>
+                  </pic:blipFill>
+                  <pic:spPr bwMode="auto">
+                    <a:xfrm>
+                      <a:off x="0" y="0"/>
+                      <a:ext cx="2399422" cy="1800000"/>
+                    </a:xfrm>
+                    <a:prstGeom prst="rect">
+                      <a:avLst/>
+                    </a:prstGeom>
+                    <a:noFill/>
+                    <a:ln>
+                      <a:noFill/>
+                    </a:ln>
+                  </pic:spPr>
+                </pic:pic>
+              </a:graphicData>
+            </a:graphic>
+          </wp:inline>
+        </w:drawing>
+      </w:r>
+      <w:r>
+        <w:rPr>
           <w:noProof/>
         </w:rPr>
         <w:t xml:space="preserve"> </w:t>
@@ -1443,16 +1497,29 @@
         <w:ind w:left="960" w:firstLine="480"/>
         <w:jc w:val="both"/>
         <w:rPr>
-          <w:rFonts w:hint="eastAsia"/>
-          <w:noProof/>
-        </w:rPr>
-      </w:pPr>
-      <w:r>
-        <w:rPr>
-          <w:rFonts w:hint="eastAsia"/>
-          <w:noProof/>
-        </w:rPr>
-        <w:t>從各類別的</w:t>
+          <w:noProof/>
+        </w:rPr>
+      </w:pPr>
+      <w:r>
+        <w:rPr>
+          <w:rFonts w:hint="eastAsia"/>
+          <w:noProof/>
+        </w:rPr>
+        <w:t>從</w:t>
+      </w:r>
+      <w:r>
+        <w:rPr>
+          <w:rFonts w:hint="eastAsia"/>
+          <w:noProof/>
+        </w:rPr>
+        <w:t>全部資料得出的</w:t>
+      </w:r>
+      <w:r>
+        <w:rPr>
+          <w:rFonts w:hint="eastAsia"/>
+          <w:noProof/>
+        </w:rPr>
+        <w:t>各類別的</w:t>
       </w:r>
       <w:r>
         <w:rPr>
@@ -1651,6 +1718,7 @@
       <w:r>
         <w:rPr>
           <w:rFonts w:ascii="Times New Roman" w:hAnsi="Times New Roman" w:cs="Times New Roman"/>
+          <w:noProof/>
           <w:szCs w:val="32"/>
         </w:rPr>
         <w:drawing>
@@ -1669,7 +1737,7 @@
                     <pic:cNvPicPr/>
                   </pic:nvPicPr>
                   <pic:blipFill>
-                    <a:blip r:embed="rId8"/>
+                    <a:blip r:embed="rId9"/>
                     <a:stretch>
                       <a:fillRect/>
                     </a:stretch>
@@ -1711,7 +1779,7 @@
                     </pic:cNvPicPr>
                   </pic:nvPicPr>
                   <pic:blipFill>
-                    <a:blip r:embed="rId9" cstate="print">
+                    <a:blip r:embed="rId10" cstate="print">
                       <a:extLst>
                         <a:ext uri="{28A0092B-C50C-407E-A947-70E740481C1C}">
                           <a14:useLocalDpi xmlns:a14="http://schemas.microsoft.com/office/drawing/2010/main" val="0"/>
@@ -1747,7 +1815,7 @@
       <w:pPr>
         <w:jc w:val="center"/>
         <w:rPr>
-          <w:rFonts w:ascii="Times New Roman" w:hAnsi="Times New Roman" w:cs="Times New Roman" w:hint="eastAsia"/>
+          <w:rFonts w:ascii="Times New Roman" w:hAnsi="Times New Roman" w:cs="Times New Roman"/>
           <w:szCs w:val="32"/>
         </w:rPr>
       </w:pPr>
@@ -1775,7 +1843,7 @@
                     </pic:cNvPicPr>
                   </pic:nvPicPr>
                   <pic:blipFill>
-                    <a:blip r:embed="rId10">
+                    <a:blip r:embed="rId11">
                       <a:extLst>
                         <a:ext uri="{28A0092B-C50C-407E-A947-70E740481C1C}">
                           <a14:useLocalDpi xmlns:a14="http://schemas.microsoft.com/office/drawing/2010/main" val="0"/>
@@ -1820,6 +1888,7 @@
           <w:szCs w:val="32"/>
         </w:rPr>
       </w:pPr>
+      <w:bookmarkStart w:id="2" w:name="_Hlk134828155"/>
       <w:r>
         <w:rPr>
           <w:rFonts w:ascii="Times New Roman" w:hAnsi="Times New Roman" w:cs="Times New Roman" w:hint="eastAsia"/>
@@ -1846,6 +1915,7 @@
         <w:t>egularization</w:t>
       </w:r>
     </w:p>
+    <w:bookmarkEnd w:id="2"/>
     <w:p>
       <w:pPr>
         <w:pStyle w:val="a3"/>
@@ -1954,6 +2024,7 @@
         </w:rPr>
         <w:t>的</w:t>
       </w:r>
+      <w:proofErr w:type="spellStart"/>
       <w:r>
         <w:rPr>
           <w:rFonts w:ascii="Times New Roman" w:hAnsi="Times New Roman" w:cs="Times New Roman"/>
@@ -1961,6 +2032,7 @@
         </w:rPr>
         <w:t>weight_decay</w:t>
       </w:r>
+      <w:proofErr w:type="spellEnd"/>
       <w:r>
         <w:rPr>
           <w:rFonts w:ascii="Times New Roman" w:hAnsi="Times New Roman" w:cs="Times New Roman" w:hint="eastAsia"/>
@@ -2003,7 +2075,7 @@
         <w:ind w:leftChars="0" w:left="960" w:firstLine="480"/>
         <w:jc w:val="both"/>
         <w:rPr>
-          <w:rFonts w:ascii="Times New Roman" w:hAnsi="Times New Roman" w:cs="Times New Roman" w:hint="eastAsia"/>
+          <w:rFonts w:ascii="Times New Roman" w:hAnsi="Times New Roman" w:cs="Times New Roman"/>
           <w:szCs w:val="32"/>
         </w:rPr>
       </w:pPr>
@@ -2153,61 +2225,6 @@
                 <pic:pic xmlns:pic="http://schemas.openxmlformats.org/drawingml/2006/picture">
                   <pic:nvPicPr>
                     <pic:cNvPr id="0" name="Picture 3"/>
-                    <pic:cNvPicPr>
-                      <a:picLocks noChangeAspect="1" noChangeArrowheads="1"/>
-                    </pic:cNvPicPr>
-                  </pic:nvPicPr>
-                  <pic:blipFill>
-                    <a:blip r:embed="rId11" cstate="print">
-                      <a:extLst>
-                        <a:ext uri="{28A0092B-C50C-407E-A947-70E740481C1C}">
-                          <a14:useLocalDpi xmlns:a14="http://schemas.microsoft.com/office/drawing/2010/main" val="0"/>
-                        </a:ext>
-                      </a:extLst>
-                    </a:blip>
-                    <a:srcRect/>
-                    <a:stretch>
-                      <a:fillRect/>
-                    </a:stretch>
-                  </pic:blipFill>
-                  <pic:spPr bwMode="auto">
-                    <a:xfrm>
-                      <a:off x="0" y="0"/>
-                      <a:ext cx="2399422" cy="1800000"/>
-                    </a:xfrm>
-                    <a:prstGeom prst="rect">
-                      <a:avLst/>
-                    </a:prstGeom>
-                    <a:noFill/>
-                    <a:ln>
-                      <a:noFill/>
-                    </a:ln>
-                  </pic:spPr>
-                </pic:pic>
-              </a:graphicData>
-            </a:graphic>
-          </wp:inline>
-        </w:drawing>
-      </w:r>
-      <w:r>
-        <w:rPr>
-          <w:rFonts w:ascii="Times New Roman" w:hAnsi="Times New Roman" w:cs="Times New Roman" w:hint="eastAsia"/>
-          <w:noProof/>
-          <w:szCs w:val="32"/>
-        </w:rPr>
-        <w:drawing>
-          <wp:inline distT="0" distB="0" distL="0" distR="0" wp14:anchorId="4CBD879F" wp14:editId="078A2773">
-            <wp:extent cx="2399422" cy="1800000"/>
-            <wp:effectExtent l="0" t="0" r="1270" b="0"/>
-            <wp:docPr id="5" name="圖片 5"/>
-            <wp:cNvGraphicFramePr>
-              <a:graphicFrameLocks xmlns:a="http://schemas.openxmlformats.org/drawingml/2006/main" noChangeAspect="1"/>
-            </wp:cNvGraphicFramePr>
-            <a:graphic xmlns:a="http://schemas.openxmlformats.org/drawingml/2006/main">
-              <a:graphicData uri="http://schemas.openxmlformats.org/drawingml/2006/picture">
-                <pic:pic xmlns:pic="http://schemas.openxmlformats.org/drawingml/2006/picture">
-                  <pic:nvPicPr>
-                    <pic:cNvPr id="0" name="Picture 4"/>
                     <pic:cNvPicPr>
                       <a:picLocks noChangeAspect="1" noChangeArrowheads="1"/>
                     </pic:cNvPicPr>
@@ -2246,174 +2263,15 @@
       </w:r>
       <w:r>
         <w:rPr>
-          <w:noProof/>
-        </w:rPr>
-        <w:t xml:space="preserve"> </w:t>
-      </w:r>
-    </w:p>
-    <w:p>
-      <w:pPr>
-        <w:ind w:left="960" w:firstLine="480"/>
-        <w:jc w:val="both"/>
-        <w:rPr>
-          <w:rFonts w:hint="eastAsia"/>
-          <w:noProof/>
-        </w:rPr>
-      </w:pPr>
-      <w:r>
-        <w:rPr>
-          <w:rFonts w:hint="eastAsia"/>
-          <w:noProof/>
-        </w:rPr>
-        <w:t>從各類別的</w:t>
-      </w:r>
-      <w:r>
-        <w:rPr>
-          <w:rFonts w:hint="eastAsia"/>
-          <w:noProof/>
-        </w:rPr>
-        <w:t>accuracy</w:t>
-      </w:r>
-      <w:r>
-        <w:rPr>
-          <w:rFonts w:hint="eastAsia"/>
-          <w:noProof/>
-        </w:rPr>
-        <w:t>與</w:t>
-      </w:r>
-      <w:r>
-        <w:rPr>
-          <w:rFonts w:hint="eastAsia"/>
-          <w:noProof/>
-        </w:rPr>
-        <w:t>c</w:t>
-      </w:r>
-      <w:r>
-        <w:rPr>
-          <w:noProof/>
-        </w:rPr>
-        <w:t>onfusion matrix</w:t>
-      </w:r>
-      <w:r>
-        <w:rPr>
-          <w:rFonts w:hint="eastAsia"/>
-          <w:noProof/>
-        </w:rPr>
-        <w:t>來看，</w:t>
-      </w:r>
-      <w:r>
-        <w:rPr>
-          <w:rFonts w:hint="eastAsia"/>
-          <w:noProof/>
-        </w:rPr>
-        <w:t>c</w:t>
-      </w:r>
-      <w:r>
-        <w:rPr>
-          <w:noProof/>
-        </w:rPr>
-        <w:t>at</w:t>
-      </w:r>
-      <w:r>
-        <w:rPr>
-          <w:rFonts w:hint="eastAsia"/>
-          <w:noProof/>
-        </w:rPr>
-        <w:t>的表現有變好，但誤分到</w:t>
-      </w:r>
-      <w:r>
-        <w:rPr>
-          <w:rFonts w:hint="eastAsia"/>
-          <w:noProof/>
-        </w:rPr>
-        <w:t>d</w:t>
-      </w:r>
-      <w:r>
-        <w:rPr>
-          <w:noProof/>
-        </w:rPr>
-        <w:t>og</w:t>
-      </w:r>
-      <w:r>
-        <w:rPr>
-          <w:rFonts w:hint="eastAsia"/>
-          <w:noProof/>
-        </w:rPr>
-        <w:t>的情況有增加，反倒是分類到其他類別的情況有減少。其他類別的準確率大部分下降，尤其以</w:t>
-      </w:r>
-      <w:r>
-        <w:rPr>
-          <w:rFonts w:hint="eastAsia"/>
-          <w:noProof/>
-        </w:rPr>
-        <w:t>s</w:t>
-      </w:r>
-      <w:r>
-        <w:rPr>
-          <w:noProof/>
-        </w:rPr>
-        <w:t>quirrel</w:t>
-      </w:r>
-      <w:r>
-        <w:rPr>
-          <w:rFonts w:hint="eastAsia"/>
-          <w:noProof/>
-        </w:rPr>
-        <w:t>下降最多</w:t>
-      </w:r>
-      <w:r>
-        <w:rPr>
-          <w:rFonts w:hint="eastAsia"/>
-          <w:noProof/>
-        </w:rPr>
-        <w:t>，最容易誤分到</w:t>
-      </w:r>
-      <w:r>
-        <w:rPr>
-          <w:rFonts w:hint="eastAsia"/>
-          <w:noProof/>
-        </w:rPr>
-        <w:t>dog</w:t>
-      </w:r>
-      <w:r>
-        <w:rPr>
-          <w:rFonts w:hint="eastAsia"/>
-          <w:noProof/>
-        </w:rPr>
-        <w:t>。從以上實驗可看出</w:t>
-      </w:r>
-      <w:r>
-        <w:rPr>
-          <w:noProof/>
-        </w:rPr>
-        <w:t>L2 Regularization</w:t>
-      </w:r>
-      <w:r>
-        <w:rPr>
-          <w:rFonts w:hint="eastAsia"/>
-          <w:noProof/>
-        </w:rPr>
-        <w:t>的方法無法提升模型準確度。</w:t>
-      </w:r>
-    </w:p>
-    <w:p>
-      <w:pPr>
-        <w:jc w:val="center"/>
-        <w:rPr>
-          <w:rFonts w:ascii="Times New Roman" w:hAnsi="Times New Roman" w:cs="Times New Roman" w:hint="eastAsia"/>
-          <w:szCs w:val="32"/>
-        </w:rPr>
-      </w:pPr>
-      <w:r>
-        <w:rPr>
-          <w:rFonts w:ascii="Times New Roman" w:hAnsi="Times New Roman" w:cs="Times New Roman"/>
+          <w:rFonts w:ascii="Times New Roman" w:hAnsi="Times New Roman" w:cs="Times New Roman" w:hint="eastAsia"/>
+          <w:noProof/>
           <w:szCs w:val="32"/>
         </w:rPr>
         <w:drawing>
-          <wp:inline distT="0" distB="0" distL="0" distR="0" wp14:anchorId="5CA2EED7" wp14:editId="54C4B0E1">
-            <wp:extent cx="2517584" cy="1440000"/>
-            <wp:effectExtent l="0" t="0" r="0" b="8255"/>
-            <wp:docPr id="6" name="圖片 6"/>
+          <wp:inline distT="0" distB="0" distL="0" distR="0" wp14:anchorId="4CBD879F" wp14:editId="078A2773">
+            <wp:extent cx="2399422" cy="1800000"/>
+            <wp:effectExtent l="0" t="0" r="1270" b="0"/>
+            <wp:docPr id="5" name="圖片 5"/>
             <wp:cNvGraphicFramePr>
               <a:graphicFrameLocks xmlns:a="http://schemas.openxmlformats.org/drawingml/2006/main" noChangeAspect="1"/>
             </wp:cNvGraphicFramePr>
@@ -2421,55 +2279,13 @@
               <a:graphicData uri="http://schemas.openxmlformats.org/drawingml/2006/picture">
                 <pic:pic xmlns:pic="http://schemas.openxmlformats.org/drawingml/2006/picture">
                   <pic:nvPicPr>
-                    <pic:cNvPr id="1" name=""/>
-                    <pic:cNvPicPr/>
-                  </pic:nvPicPr>
-                  <pic:blipFill>
-                    <a:blip r:embed="rId13"/>
-                    <a:stretch>
-                      <a:fillRect/>
-                    </a:stretch>
-                  </pic:blipFill>
-                  <pic:spPr>
-                    <a:xfrm>
-                      <a:off x="0" y="0"/>
-                      <a:ext cx="2517584" cy="1440000"/>
-                    </a:xfrm>
-                    <a:prstGeom prst="rect">
-                      <a:avLst/>
-                    </a:prstGeom>
-                  </pic:spPr>
-                </pic:pic>
-              </a:graphicData>
-            </a:graphic>
-          </wp:inline>
-        </w:drawing>
-      </w:r>
-      <w:r>
-        <w:rPr>
-          <w:rFonts w:ascii="Times New Roman" w:hAnsi="Times New Roman" w:cs="Times New Roman"/>
-          <w:noProof/>
-          <w:szCs w:val="32"/>
-        </w:rPr>
-        <w:drawing>
-          <wp:inline distT="0" distB="0" distL="0" distR="0" wp14:anchorId="5C472FCE" wp14:editId="1F79B4E3">
-            <wp:extent cx="2399422" cy="1800000"/>
-            <wp:effectExtent l="0" t="0" r="1270" b="0"/>
-            <wp:docPr id="17" name="圖片 17"/>
-            <wp:cNvGraphicFramePr>
-              <a:graphicFrameLocks xmlns:a="http://schemas.openxmlformats.org/drawingml/2006/main" noChangeAspect="1"/>
-            </wp:cNvGraphicFramePr>
-            <a:graphic xmlns:a="http://schemas.openxmlformats.org/drawingml/2006/main">
-              <a:graphicData uri="http://schemas.openxmlformats.org/drawingml/2006/picture">
-                <pic:pic xmlns:pic="http://schemas.openxmlformats.org/drawingml/2006/picture">
-                  <pic:nvPicPr>
-                    <pic:cNvPr id="0" name="Picture 7"/>
+                    <pic:cNvPr id="0" name="Picture 4"/>
                     <pic:cNvPicPr>
                       <a:picLocks noChangeAspect="1" noChangeArrowheads="1"/>
                     </pic:cNvPicPr>
                   </pic:nvPicPr>
                   <pic:blipFill>
-                    <a:blip r:embed="rId14" cstate="print">
+                    <a:blip r:embed="rId13" cstate="print">
                       <a:extLst>
                         <a:ext uri="{28A0092B-C50C-407E-A947-70E740481C1C}">
                           <a14:useLocalDpi xmlns:a14="http://schemas.microsoft.com/office/drawing/2010/main" val="0"/>
@@ -2500,12 +2316,162 @@
           </wp:inline>
         </w:drawing>
       </w:r>
+      <w:r>
+        <w:rPr>
+          <w:noProof/>
+        </w:rPr>
+        <w:t xml:space="preserve"> </w:t>
+      </w:r>
     </w:p>
     <w:p>
       <w:pPr>
+        <w:ind w:left="960" w:firstLine="480"/>
+        <w:jc w:val="both"/>
+        <w:rPr>
+          <w:noProof/>
+        </w:rPr>
+      </w:pPr>
+      <w:r>
+        <w:rPr>
+          <w:rFonts w:hint="eastAsia"/>
+          <w:noProof/>
+        </w:rPr>
+        <w:t>從全部資料得出的</w:t>
+      </w:r>
+      <w:r>
+        <w:rPr>
+          <w:rFonts w:hint="eastAsia"/>
+          <w:noProof/>
+        </w:rPr>
+        <w:t>各類別的</w:t>
+      </w:r>
+      <w:r>
+        <w:rPr>
+          <w:rFonts w:hint="eastAsia"/>
+          <w:noProof/>
+        </w:rPr>
+        <w:t>accuracy</w:t>
+      </w:r>
+      <w:r>
+        <w:rPr>
+          <w:rFonts w:hint="eastAsia"/>
+          <w:noProof/>
+        </w:rPr>
+        <w:t>與</w:t>
+      </w:r>
+      <w:r>
+        <w:rPr>
+          <w:rFonts w:hint="eastAsia"/>
+          <w:noProof/>
+        </w:rPr>
+        <w:t>c</w:t>
+      </w:r>
+      <w:r>
+        <w:rPr>
+          <w:noProof/>
+        </w:rPr>
+        <w:t>onfusion matrix</w:t>
+      </w:r>
+      <w:r>
+        <w:rPr>
+          <w:rFonts w:hint="eastAsia"/>
+          <w:noProof/>
+        </w:rPr>
+        <w:t>來看，</w:t>
+      </w:r>
+      <w:r>
+        <w:rPr>
+          <w:rFonts w:hint="eastAsia"/>
+          <w:noProof/>
+        </w:rPr>
+        <w:t>c</w:t>
+      </w:r>
+      <w:r>
+        <w:rPr>
+          <w:noProof/>
+        </w:rPr>
+        <w:t>at</w:t>
+      </w:r>
+      <w:r>
+        <w:rPr>
+          <w:rFonts w:hint="eastAsia"/>
+          <w:noProof/>
+        </w:rPr>
+        <w:t>的表現有變好，但誤分到</w:t>
+      </w:r>
+      <w:r>
+        <w:rPr>
+          <w:rFonts w:hint="eastAsia"/>
+          <w:noProof/>
+        </w:rPr>
+        <w:t>d</w:t>
+      </w:r>
+      <w:r>
+        <w:rPr>
+          <w:noProof/>
+        </w:rPr>
+        <w:t>og</w:t>
+      </w:r>
+      <w:r>
+        <w:rPr>
+          <w:rFonts w:hint="eastAsia"/>
+          <w:noProof/>
+        </w:rPr>
+        <w:t>的情況有增加，反倒是分類到其他類別的情況有減少。其他類別的準確率大部分下降，尤其以</w:t>
+      </w:r>
+      <w:r>
+        <w:rPr>
+          <w:rFonts w:hint="eastAsia"/>
+          <w:noProof/>
+        </w:rPr>
+        <w:t>s</w:t>
+      </w:r>
+      <w:r>
+        <w:rPr>
+          <w:noProof/>
+        </w:rPr>
+        <w:t>quirrel</w:t>
+      </w:r>
+      <w:r>
+        <w:rPr>
+          <w:rFonts w:hint="eastAsia"/>
+          <w:noProof/>
+        </w:rPr>
+        <w:t>下降最多，最容易誤分到</w:t>
+      </w:r>
+      <w:r>
+        <w:rPr>
+          <w:rFonts w:hint="eastAsia"/>
+          <w:noProof/>
+        </w:rPr>
+        <w:t>dog</w:t>
+      </w:r>
+      <w:r>
+        <w:rPr>
+          <w:rFonts w:hint="eastAsia"/>
+          <w:noProof/>
+        </w:rPr>
+        <w:t>。從以上實驗可看出</w:t>
+      </w:r>
+      <w:r>
+        <w:rPr>
+          <w:noProof/>
+        </w:rPr>
+        <w:t>L2 Regularization</w:t>
+      </w:r>
+      <w:r>
+        <w:rPr>
+          <w:rFonts w:hint="eastAsia"/>
+          <w:noProof/>
+        </w:rPr>
+        <w:t>的方法無法提升模型準確度。</w:t>
+      </w:r>
+    </w:p>
+    <w:p>
+      <w:pPr>
         <w:jc w:val="center"/>
         <w:rPr>
-          <w:rFonts w:ascii="Times New Roman" w:hAnsi="Times New Roman" w:cs="Times New Roman" w:hint="eastAsia"/>
+          <w:rFonts w:ascii="Times New Roman" w:hAnsi="Times New Roman" w:cs="Times New Roman"/>
           <w:szCs w:val="32"/>
         </w:rPr>
       </w:pPr>
@@ -2516,8 +2482,114 @@
           <w:szCs w:val="32"/>
         </w:rPr>
         <w:drawing>
-          <wp:inline distT="0" distB="0" distL="0" distR="0" wp14:anchorId="12CC8DCC" wp14:editId="4CDAABA7">
-            <wp:extent cx="3781595" cy="2520000"/>
+          <wp:inline distT="0" distB="0" distL="0" distR="0" wp14:anchorId="5CA2EED7" wp14:editId="54C4B0E1">
+            <wp:extent cx="2517584" cy="1440000"/>
+            <wp:effectExtent l="0" t="0" r="0" b="8255"/>
+            <wp:docPr id="6" name="圖片 6"/>
+            <wp:cNvGraphicFramePr>
+              <a:graphicFrameLocks xmlns:a="http://schemas.openxmlformats.org/drawingml/2006/main" noChangeAspect="1"/>
+            </wp:cNvGraphicFramePr>
+            <a:graphic xmlns:a="http://schemas.openxmlformats.org/drawingml/2006/main">
+              <a:graphicData uri="http://schemas.openxmlformats.org/drawingml/2006/picture">
+                <pic:pic xmlns:pic="http://schemas.openxmlformats.org/drawingml/2006/picture">
+                  <pic:nvPicPr>
+                    <pic:cNvPr id="1" name=""/>
+                    <pic:cNvPicPr/>
+                  </pic:nvPicPr>
+                  <pic:blipFill>
+                    <a:blip r:embed="rId14"/>
+                    <a:stretch>
+                      <a:fillRect/>
+                    </a:stretch>
+                  </pic:blipFill>
+                  <pic:spPr>
+                    <a:xfrm>
+                      <a:off x="0" y="0"/>
+                      <a:ext cx="2517584" cy="1440000"/>
+                    </a:xfrm>
+                    <a:prstGeom prst="rect">
+                      <a:avLst/>
+                    </a:prstGeom>
+                  </pic:spPr>
+                </pic:pic>
+              </a:graphicData>
+            </a:graphic>
+          </wp:inline>
+        </w:drawing>
+      </w:r>
+      <w:r>
+        <w:rPr>
+          <w:rFonts w:ascii="Times New Roman" w:hAnsi="Times New Roman" w:cs="Times New Roman"/>
+          <w:noProof/>
+          <w:szCs w:val="32"/>
+        </w:rPr>
+        <w:drawing>
+          <wp:inline distT="0" distB="0" distL="0" distR="0" wp14:anchorId="5C472FCE" wp14:editId="1F79B4E3">
+            <wp:extent cx="2399422" cy="1800000"/>
+            <wp:effectExtent l="0" t="0" r="1270" b="0"/>
+            <wp:docPr id="17" name="圖片 17"/>
+            <wp:cNvGraphicFramePr>
+              <a:graphicFrameLocks xmlns:a="http://schemas.openxmlformats.org/drawingml/2006/main" noChangeAspect="1"/>
+            </wp:cNvGraphicFramePr>
+            <a:graphic xmlns:a="http://schemas.openxmlformats.org/drawingml/2006/main">
+              <a:graphicData uri="http://schemas.openxmlformats.org/drawingml/2006/picture">
+                <pic:pic xmlns:pic="http://schemas.openxmlformats.org/drawingml/2006/picture">
+                  <pic:nvPicPr>
+                    <pic:cNvPr id="0" name="Picture 7"/>
+                    <pic:cNvPicPr>
+                      <a:picLocks noChangeAspect="1" noChangeArrowheads="1"/>
+                    </pic:cNvPicPr>
+                  </pic:nvPicPr>
+                  <pic:blipFill>
+                    <a:blip r:embed="rId15" cstate="print">
+                      <a:extLst>
+                        <a:ext uri="{28A0092B-C50C-407E-A947-70E740481C1C}">
+                          <a14:useLocalDpi xmlns:a14="http://schemas.microsoft.com/office/drawing/2010/main" val="0"/>
+                        </a:ext>
+                      </a:extLst>
+                    </a:blip>
+                    <a:srcRect/>
+                    <a:stretch>
+                      <a:fillRect/>
+                    </a:stretch>
+                  </pic:blipFill>
+                  <pic:spPr bwMode="auto">
+                    <a:xfrm>
+                      <a:off x="0" y="0"/>
+                      <a:ext cx="2399422" cy="1800000"/>
+                    </a:xfrm>
+                    <a:prstGeom prst="rect">
+                      <a:avLst/>
+                    </a:prstGeom>
+                    <a:noFill/>
+                    <a:ln>
+                      <a:noFill/>
+                    </a:ln>
+                  </pic:spPr>
+                </pic:pic>
+              </a:graphicData>
+            </a:graphic>
+          </wp:inline>
+        </w:drawing>
+      </w:r>
+    </w:p>
+    <w:p>
+      <w:pPr>
+        <w:jc w:val="center"/>
+        <w:rPr>
+          <w:rFonts w:ascii="Times New Roman" w:hAnsi="Times New Roman" w:cs="Times New Roman"/>
+          <w:szCs w:val="32"/>
+        </w:rPr>
+      </w:pPr>
+      <w:r>
+        <w:rPr>
+          <w:rFonts w:ascii="Times New Roman" w:hAnsi="Times New Roman" w:cs="Times New Roman"/>
+          <w:noProof/>
+          <w:szCs w:val="32"/>
+        </w:rPr>
+        <w:drawing>
+          <wp:inline distT="0" distB="0" distL="0" distR="0" wp14:anchorId="12CC8DCC" wp14:editId="0A09AA04">
+            <wp:extent cx="3241367" cy="2160000"/>
             <wp:effectExtent l="0" t="0" r="0" b="0"/>
             <wp:docPr id="18" name="圖片 18"/>
             <wp:cNvGraphicFramePr>
@@ -2533,7 +2605,7 @@
                     </pic:cNvPicPr>
                   </pic:nvPicPr>
                   <pic:blipFill>
-                    <a:blip r:embed="rId15">
+                    <a:blip r:embed="rId16" cstate="print">
                       <a:extLst>
                         <a:ext uri="{28A0092B-C50C-407E-A947-70E740481C1C}">
                           <a14:useLocalDpi xmlns:a14="http://schemas.microsoft.com/office/drawing/2010/main" val="0"/>
@@ -2548,7 +2620,7 @@
                   <pic:spPr bwMode="auto">
                     <a:xfrm>
                       <a:off x="0" y="0"/>
-                      <a:ext cx="3781595" cy="2520000"/>
+                      <a:ext cx="3241367" cy="2160000"/>
                     </a:xfrm>
                     <a:prstGeom prst="rect">
                       <a:avLst/>
@@ -2600,22 +2672,168 @@
     <w:p>
       <w:pPr>
         <w:pStyle w:val="a3"/>
-        <w:ind w:leftChars="0" w:left="960"/>
-        <w:rPr>
-          <w:rFonts w:ascii="Times New Roman" w:hAnsi="Times New Roman" w:cs="Times New Roman" w:hint="eastAsia"/>
-          <w:szCs w:val="32"/>
-        </w:rPr>
-      </w:pPr>
-      <w:r>
-        <w:rPr>
-          <w:rFonts w:ascii="Times New Roman" w:hAnsi="Times New Roman" w:cs="Times New Roman"/>
-          <w:szCs w:val="32"/>
+        <w:ind w:leftChars="0" w:left="960" w:firstLine="480"/>
+        <w:jc w:val="both"/>
+        <w:rPr>
+          <w:rFonts w:ascii="Times New Roman" w:hAnsi="Times New Roman" w:cs="Times New Roman"/>
+          <w:szCs w:val="36"/>
+        </w:rPr>
+      </w:pPr>
+      <w:r>
+        <w:rPr>
+          <w:rFonts w:ascii="Times New Roman" w:hAnsi="Times New Roman" w:cs="Times New Roman" w:hint="eastAsia"/>
+          <w:szCs w:val="36"/>
+        </w:rPr>
+        <w:t>由於</w:t>
+      </w:r>
+      <w:r>
+        <w:rPr>
+          <w:rFonts w:ascii="Times New Roman" w:hAnsi="Times New Roman" w:cs="Times New Roman"/>
+          <w:szCs w:val="36"/>
+        </w:rPr>
+        <w:t>L2 Regularization</w:t>
+      </w:r>
+      <w:proofErr w:type="gramStart"/>
+      <w:r>
+        <w:rPr>
+          <w:rFonts w:ascii="Times New Roman" w:hAnsi="Times New Roman" w:cs="Times New Roman" w:hint="eastAsia"/>
+          <w:szCs w:val="36"/>
+        </w:rPr>
+        <w:t>無法解緩</w:t>
+      </w:r>
+      <w:proofErr w:type="gramEnd"/>
+      <w:r>
+        <w:rPr>
+          <w:rFonts w:ascii="Times New Roman" w:hAnsi="Times New Roman" w:cs="Times New Roman" w:hint="eastAsia"/>
+          <w:szCs w:val="36"/>
+        </w:rPr>
+        <w:t>overfitting</w:t>
+      </w:r>
+      <w:r>
+        <w:rPr>
+          <w:rFonts w:ascii="Times New Roman" w:hAnsi="Times New Roman" w:cs="Times New Roman" w:hint="eastAsia"/>
+          <w:szCs w:val="36"/>
+        </w:rPr>
+        <w:t>的問題，甚至帶來更差的結果，我決定改用</w:t>
+      </w:r>
+      <w:r>
+        <w:rPr>
+          <w:rFonts w:ascii="Times New Roman" w:hAnsi="Times New Roman" w:cs="Times New Roman" w:hint="eastAsia"/>
+          <w:szCs w:val="36"/>
+        </w:rPr>
+        <w:t>d</w:t>
+      </w:r>
+      <w:r>
+        <w:rPr>
+          <w:rFonts w:ascii="Times New Roman" w:hAnsi="Times New Roman" w:cs="Times New Roman"/>
+          <w:szCs w:val="36"/>
+        </w:rPr>
+        <w:t>ropout</w:t>
+      </w:r>
+      <w:r>
+        <w:rPr>
+          <w:rFonts w:ascii="Times New Roman" w:hAnsi="Times New Roman" w:cs="Times New Roman" w:hint="eastAsia"/>
+          <w:szCs w:val="36"/>
+        </w:rPr>
+        <w:t>的方式來處理問題。</w:t>
+      </w:r>
+      <w:r>
+        <w:rPr>
+          <w:rFonts w:ascii="Times New Roman" w:hAnsi="Times New Roman" w:cs="Times New Roman"/>
+          <w:szCs w:val="36"/>
+        </w:rPr>
+        <w:t>Dropout</w:t>
+      </w:r>
+      <w:r>
+        <w:rPr>
+          <w:rFonts w:ascii="Times New Roman" w:hAnsi="Times New Roman" w:cs="Times New Roman" w:hint="eastAsia"/>
+          <w:szCs w:val="36"/>
+        </w:rPr>
+        <w:t>會在前向傳播時，依照設定的機率關閉神經元，降低對於特定神經元的依賴，如下圖所示</w:t>
+      </w:r>
+      <w:r>
+        <w:rPr>
+          <w:rFonts w:ascii="Times New Roman" w:hAnsi="Times New Roman" w:cs="Times New Roman" w:hint="eastAsia"/>
+          <w:szCs w:val="36"/>
+        </w:rPr>
+        <w:t>。</w:t>
+      </w:r>
+      <w:r>
+        <w:rPr>
+          <w:rFonts w:ascii="Times New Roman" w:hAnsi="Times New Roman" w:cs="Times New Roman" w:hint="eastAsia"/>
+          <w:szCs w:val="36"/>
+        </w:rPr>
+        <w:t>在實作上我在每層</w:t>
+      </w:r>
+      <w:r>
+        <w:rPr>
+          <w:rFonts w:ascii="Times New Roman" w:hAnsi="Times New Roman" w:cs="Times New Roman" w:hint="eastAsia"/>
+          <w:szCs w:val="36"/>
+        </w:rPr>
+        <w:t>F</w:t>
+      </w:r>
+      <w:r>
+        <w:rPr>
+          <w:rFonts w:ascii="Times New Roman" w:hAnsi="Times New Roman" w:cs="Times New Roman"/>
+          <w:szCs w:val="36"/>
+        </w:rPr>
+        <w:t>ully Connected Layer</w:t>
+      </w:r>
+      <w:r>
+        <w:rPr>
+          <w:rFonts w:ascii="Times New Roman" w:hAnsi="Times New Roman" w:cs="Times New Roman" w:hint="eastAsia"/>
+          <w:szCs w:val="36"/>
+        </w:rPr>
+        <w:t>都加上了機率為</w:t>
+      </w:r>
+      <w:r>
+        <w:rPr>
+          <w:rFonts w:ascii="Times New Roman" w:hAnsi="Times New Roman" w:cs="Times New Roman" w:hint="eastAsia"/>
+          <w:szCs w:val="36"/>
+        </w:rPr>
+        <w:t>0.3</w:t>
+      </w:r>
+      <w:r>
+        <w:rPr>
+          <w:rFonts w:ascii="Times New Roman" w:hAnsi="Times New Roman" w:cs="Times New Roman" w:hint="eastAsia"/>
+          <w:szCs w:val="36"/>
+        </w:rPr>
+        <w:t>的</w:t>
+      </w:r>
+      <w:r>
+        <w:rPr>
+          <w:rFonts w:ascii="Times New Roman" w:hAnsi="Times New Roman" w:cs="Times New Roman" w:hint="eastAsia"/>
+          <w:szCs w:val="36"/>
+        </w:rPr>
+        <w:t>dropout</w:t>
+      </w:r>
+      <w:r>
+        <w:rPr>
+          <w:rFonts w:ascii="Times New Roman" w:hAnsi="Times New Roman" w:cs="Times New Roman" w:hint="eastAsia"/>
+          <w:szCs w:val="36"/>
+        </w:rPr>
+        <w:t>。</w:t>
+      </w:r>
+    </w:p>
+    <w:p>
+      <w:pPr>
+        <w:jc w:val="center"/>
+        <w:rPr>
+          <w:rFonts w:ascii="Times New Roman" w:hAnsi="Times New Roman" w:cs="Times New Roman"/>
+          <w:szCs w:val="36"/>
+        </w:rPr>
+      </w:pPr>
+      <w:r>
+        <w:rPr>
+          <w:noProof/>
         </w:rPr>
         <w:drawing>
-          <wp:inline distT="0" distB="0" distL="0" distR="0" wp14:anchorId="63EC167F" wp14:editId="7327F39B">
-            <wp:extent cx="5001323" cy="2838846"/>
-            <wp:effectExtent l="0" t="0" r="8890" b="0"/>
-            <wp:docPr id="8" name="圖片 8"/>
+          <wp:inline distT="0" distB="0" distL="0" distR="0" wp14:anchorId="2CEA73F4" wp14:editId="5B57FFCB">
+            <wp:extent cx="3252461" cy="1620000"/>
+            <wp:effectExtent l="0" t="0" r="5715" b="0"/>
+            <wp:docPr id="19" name="圖片 19" descr="https://miro.medium.com/v2/resize:fit:1044/1*iWQzxhVlvadk6VAJjsgXgg.png">
+              <a:hlinkClick xmlns:a="http://schemas.openxmlformats.org/drawingml/2006/main" r:id="rId17"/>
+            </wp:docPr>
             <wp:cNvGraphicFramePr>
               <a:graphicFrameLocks xmlns:a="http://schemas.openxmlformats.org/drawingml/2006/main" noChangeAspect="1"/>
             </wp:cNvGraphicFramePr>
@@ -2623,23 +2841,38 @@
               <a:graphicData uri="http://schemas.openxmlformats.org/drawingml/2006/picture">
                 <pic:pic xmlns:pic="http://schemas.openxmlformats.org/drawingml/2006/picture">
                   <pic:nvPicPr>
-                    <pic:cNvPr id="1" name=""/>
-                    <pic:cNvPicPr/>
+                    <pic:cNvPr id="19" name="圖片 19" descr="https://miro.medium.com/v2/resize:fit:1044/1*iWQzxhVlvadk6VAJjsgXgg.png">
+                      <a:hlinkClick r:id="rId17"/>
+                    </pic:cNvPr>
+                    <pic:cNvPicPr>
+                      <a:picLocks noChangeAspect="1" noChangeArrowheads="1"/>
+                    </pic:cNvPicPr>
                   </pic:nvPicPr>
                   <pic:blipFill>
-                    <a:blip r:embed="rId16"/>
+                    <a:blip r:embed="rId18" cstate="print">
+                      <a:extLst>
+                        <a:ext uri="{28A0092B-C50C-407E-A947-70E740481C1C}">
+                          <a14:useLocalDpi xmlns:a14="http://schemas.microsoft.com/office/drawing/2010/main" val="0"/>
+                        </a:ext>
+                      </a:extLst>
+                    </a:blip>
+                    <a:srcRect/>
                     <a:stretch>
                       <a:fillRect/>
                     </a:stretch>
                   </pic:blipFill>
-                  <pic:spPr>
+                  <pic:spPr bwMode="auto">
                     <a:xfrm>
                       <a:off x="0" y="0"/>
-                      <a:ext cx="5001323" cy="2838846"/>
+                      <a:ext cx="3252461" cy="1620000"/>
                     </a:xfrm>
                     <a:prstGeom prst="rect">
                       <a:avLst/>
                     </a:prstGeom>
+                    <a:noFill/>
+                    <a:ln>
+                      <a:noFill/>
+                    </a:ln>
                   </pic:spPr>
                 </pic:pic>
               </a:graphicData>
@@ -2650,80 +2883,208 @@
     </w:p>
     <w:p>
       <w:pPr>
-        <w:pStyle w:val="a3"/>
-        <w:numPr>
-          <w:ilvl w:val="0"/>
-          <w:numId w:val="1"/>
-        </w:numPr>
-        <w:ind w:leftChars="0"/>
-        <w:rPr>
-          <w:rFonts w:ascii="Times New Roman" w:hAnsi="Times New Roman" w:cs="Times New Roman"/>
-          <w:sz w:val="32"/>
-          <w:szCs w:val="32"/>
-        </w:rPr>
-      </w:pPr>
-      <w:r>
-        <w:rPr>
-          <w:rFonts w:ascii="Times New Roman" w:hAnsi="Times New Roman" w:cs="Times New Roman" w:hint="eastAsia"/>
-          <w:sz w:val="32"/>
-          <w:szCs w:val="32"/>
-        </w:rPr>
-        <w:t>R</w:t>
-      </w:r>
-      <w:r>
-        <w:rPr>
-          <w:rFonts w:ascii="Times New Roman" w:hAnsi="Times New Roman" w:cs="Times New Roman"/>
-          <w:sz w:val="32"/>
-          <w:szCs w:val="32"/>
-        </w:rPr>
-        <w:t>esNet18</w:t>
-      </w:r>
-      <w:bookmarkEnd w:id="1"/>
+        <w:ind w:left="960" w:firstLine="480"/>
+        <w:jc w:val="both"/>
+        <w:rPr>
+          <w:rFonts w:ascii="Times New Roman" w:hAnsi="Times New Roman" w:cs="Times New Roman" w:hint="eastAsia"/>
+          <w:szCs w:val="36"/>
+        </w:rPr>
+      </w:pPr>
+      <w:r>
+        <w:rPr>
+          <w:rFonts w:ascii="Times New Roman" w:hAnsi="Times New Roman" w:cs="Times New Roman" w:hint="eastAsia"/>
+          <w:szCs w:val="36"/>
+        </w:rPr>
+        <w:t>加入</w:t>
+      </w:r>
+      <w:r>
+        <w:rPr>
+          <w:rFonts w:ascii="Times New Roman" w:hAnsi="Times New Roman" w:cs="Times New Roman" w:hint="eastAsia"/>
+          <w:szCs w:val="36"/>
+        </w:rPr>
+        <w:t>dropout</w:t>
+      </w:r>
+      <w:r>
+        <w:rPr>
+          <w:rFonts w:ascii="Times New Roman" w:hAnsi="Times New Roman" w:cs="Times New Roman" w:hint="eastAsia"/>
+          <w:szCs w:val="36"/>
+        </w:rPr>
+        <w:t>後的實驗結果如下，</w:t>
+      </w:r>
+      <w:r>
+        <w:rPr>
+          <w:rFonts w:ascii="Times New Roman" w:hAnsi="Times New Roman" w:cs="Times New Roman"/>
+          <w:szCs w:val="36"/>
+        </w:rPr>
+        <w:t>validation</w:t>
+      </w:r>
+      <w:r>
+        <w:rPr>
+          <w:rFonts w:ascii="Times New Roman" w:hAnsi="Times New Roman" w:cs="Times New Roman" w:hint="eastAsia"/>
+          <w:szCs w:val="36"/>
+        </w:rPr>
+        <w:t>的</w:t>
+      </w:r>
+      <w:r>
+        <w:rPr>
+          <w:rFonts w:ascii="Times New Roman" w:hAnsi="Times New Roman" w:cs="Times New Roman" w:hint="eastAsia"/>
+          <w:szCs w:val="36"/>
+        </w:rPr>
+        <w:t>a</w:t>
+      </w:r>
+      <w:r>
+        <w:rPr>
+          <w:rFonts w:ascii="Times New Roman" w:hAnsi="Times New Roman" w:cs="Times New Roman"/>
+          <w:szCs w:val="36"/>
+        </w:rPr>
+        <w:t>ccuracy</w:t>
+      </w:r>
+      <w:r>
+        <w:rPr>
+          <w:rFonts w:ascii="Times New Roman" w:hAnsi="Times New Roman" w:cs="Times New Roman" w:hint="eastAsia"/>
+          <w:szCs w:val="36"/>
+        </w:rPr>
+        <w:t>回到跟</w:t>
+      </w:r>
+      <w:r>
+        <w:rPr>
+          <w:rFonts w:ascii="Times New Roman" w:hAnsi="Times New Roman" w:cs="Times New Roman" w:hint="eastAsia"/>
+          <w:szCs w:val="36"/>
+        </w:rPr>
+        <w:t>baseline</w:t>
+      </w:r>
+      <w:r>
+        <w:rPr>
+          <w:rFonts w:ascii="Times New Roman" w:hAnsi="Times New Roman" w:cs="Times New Roman" w:hint="eastAsia"/>
+          <w:szCs w:val="36"/>
+        </w:rPr>
+        <w:t>差不多水準，但</w:t>
+      </w:r>
+      <w:r>
+        <w:rPr>
+          <w:rFonts w:ascii="Times New Roman" w:hAnsi="Times New Roman" w:cs="Times New Roman" w:hint="eastAsia"/>
+          <w:szCs w:val="36"/>
+        </w:rPr>
+        <w:t>t</w:t>
+      </w:r>
+      <w:r>
+        <w:rPr>
+          <w:rFonts w:ascii="Times New Roman" w:hAnsi="Times New Roman" w:cs="Times New Roman"/>
+          <w:szCs w:val="36"/>
+        </w:rPr>
+        <w:t>raining accuracy</w:t>
+      </w:r>
+      <w:r>
+        <w:rPr>
+          <w:rFonts w:ascii="Times New Roman" w:hAnsi="Times New Roman" w:cs="Times New Roman" w:hint="eastAsia"/>
+          <w:szCs w:val="36"/>
+        </w:rPr>
+        <w:t>有下降，</w:t>
+      </w:r>
+      <w:r>
+        <w:rPr>
+          <w:rFonts w:ascii="Times New Roman" w:hAnsi="Times New Roman" w:cs="Times New Roman" w:hint="eastAsia"/>
+          <w:szCs w:val="36"/>
+        </w:rPr>
+        <w:t>l</w:t>
+      </w:r>
+      <w:r>
+        <w:rPr>
+          <w:rFonts w:ascii="Times New Roman" w:hAnsi="Times New Roman" w:cs="Times New Roman"/>
+          <w:szCs w:val="36"/>
+        </w:rPr>
+        <w:t>oss</w:t>
+      </w:r>
+      <w:r>
+        <w:rPr>
+          <w:rFonts w:ascii="Times New Roman" w:hAnsi="Times New Roman" w:cs="Times New Roman" w:hint="eastAsia"/>
+          <w:szCs w:val="36"/>
+        </w:rPr>
+        <w:t>也有上升，可能需要經過更多</w:t>
+      </w:r>
+      <w:r>
+        <w:rPr>
+          <w:rFonts w:ascii="Times New Roman" w:hAnsi="Times New Roman" w:cs="Times New Roman" w:hint="eastAsia"/>
+          <w:szCs w:val="36"/>
+        </w:rPr>
+        <w:t>e</w:t>
+      </w:r>
+      <w:r>
+        <w:rPr>
+          <w:rFonts w:ascii="Times New Roman" w:hAnsi="Times New Roman" w:cs="Times New Roman"/>
+          <w:szCs w:val="36"/>
+        </w:rPr>
+        <w:t>poch</w:t>
+      </w:r>
+      <w:r>
+        <w:rPr>
+          <w:rFonts w:ascii="Times New Roman" w:hAnsi="Times New Roman" w:cs="Times New Roman" w:hint="eastAsia"/>
+          <w:szCs w:val="36"/>
+        </w:rPr>
+        <w:t>的訓練才能得出較</w:t>
+      </w:r>
+      <w:r>
+        <w:rPr>
+          <w:rFonts w:ascii="Times New Roman" w:hAnsi="Times New Roman" w:cs="Times New Roman" w:hint="eastAsia"/>
+          <w:szCs w:val="36"/>
+        </w:rPr>
+        <w:t>baseline</w:t>
+      </w:r>
+      <w:r>
+        <w:rPr>
+          <w:rFonts w:ascii="Times New Roman" w:hAnsi="Times New Roman" w:cs="Times New Roman" w:hint="eastAsia"/>
+          <w:szCs w:val="36"/>
+        </w:rPr>
+        <w:t>好的</w:t>
+      </w:r>
+      <w:r>
+        <w:rPr>
+          <w:rFonts w:ascii="Times New Roman" w:hAnsi="Times New Roman" w:cs="Times New Roman" w:hint="eastAsia"/>
+          <w:szCs w:val="36"/>
+        </w:rPr>
+        <w:t>m</w:t>
+      </w:r>
+      <w:r>
+        <w:rPr>
+          <w:rFonts w:ascii="Times New Roman" w:hAnsi="Times New Roman" w:cs="Times New Roman"/>
+          <w:szCs w:val="36"/>
+        </w:rPr>
+        <w:t>ode</w:t>
+      </w:r>
+      <w:r>
+        <w:rPr>
+          <w:rFonts w:ascii="Times New Roman" w:hAnsi="Times New Roman" w:cs="Times New Roman" w:hint="eastAsia"/>
+          <w:szCs w:val="36"/>
+        </w:rPr>
+        <w:t>l</w:t>
+      </w:r>
+      <w:r>
+        <w:rPr>
+          <w:rFonts w:ascii="Times New Roman" w:hAnsi="Times New Roman" w:cs="Times New Roman" w:hint="eastAsia"/>
+          <w:szCs w:val="36"/>
+        </w:rPr>
+        <w:t>。</w:t>
+      </w:r>
     </w:p>
     <w:p>
       <w:pPr>
-        <w:pStyle w:val="a3"/>
-        <w:numPr>
-          <w:ilvl w:val="1"/>
-          <w:numId w:val="1"/>
-        </w:numPr>
-        <w:ind w:leftChars="0"/>
-        <w:rPr>
-          <w:rFonts w:ascii="Times New Roman" w:hAnsi="Times New Roman" w:cs="Times New Roman"/>
-          <w:sz w:val="32"/>
-          <w:szCs w:val="32"/>
-        </w:rPr>
-      </w:pPr>
-      <w:r>
-        <w:rPr>
-          <w:rFonts w:ascii="Times New Roman" w:hAnsi="Times New Roman" w:cs="Times New Roman" w:hint="eastAsia"/>
-          <w:sz w:val="32"/>
-          <w:szCs w:val="32"/>
-        </w:rPr>
-        <w:t>1</w:t>
-      </w:r>
-    </w:p>
-    <w:p>
-      <w:pPr>
-        <w:pStyle w:val="a3"/>
-        <w:ind w:leftChars="0" w:left="960"/>
-        <w:rPr>
-          <w:rFonts w:ascii="Times New Roman" w:hAnsi="Times New Roman" w:cs="Times New Roman"/>
-          <w:sz w:val="32"/>
-          <w:szCs w:val="32"/>
-        </w:rPr>
-      </w:pPr>
-      <w:r>
-        <w:rPr>
-          <w:rFonts w:ascii="Times New Roman" w:hAnsi="Times New Roman" w:cs="Times New Roman"/>
-          <w:sz w:val="32"/>
-          <w:szCs w:val="32"/>
+        <w:jc w:val="center"/>
+        <w:rPr>
+          <w:rFonts w:ascii="Times New Roman" w:hAnsi="Times New Roman" w:cs="Times New Roman"/>
+          <w:szCs w:val="36"/>
+        </w:rPr>
+      </w:pPr>
+      <w:r>
+        <w:rPr>
+          <w:rFonts w:ascii="Times New Roman" w:hAnsi="Times New Roman" w:cs="Times New Roman" w:hint="eastAsia"/>
+          <w:noProof/>
+          <w:szCs w:val="36"/>
         </w:rPr>
         <w:drawing>
-          <wp:inline distT="0" distB="0" distL="0" distR="0" wp14:anchorId="224B4FCE" wp14:editId="3E416262">
-            <wp:extent cx="5125165" cy="2838846"/>
-            <wp:effectExtent l="0" t="0" r="0" b="0"/>
-            <wp:docPr id="9" name="圖片 9"/>
+          <wp:inline distT="0" distB="0" distL="0" distR="0" wp14:anchorId="373E71B2" wp14:editId="15FCF0F1">
+            <wp:extent cx="2400000" cy="1800000"/>
+            <wp:effectExtent l="0" t="0" r="635" b="0"/>
+            <wp:docPr id="20" name="圖片 20"/>
             <wp:cNvGraphicFramePr>
               <a:graphicFrameLocks xmlns:a="http://schemas.openxmlformats.org/drawingml/2006/main" noChangeAspect="1"/>
             </wp:cNvGraphicFramePr>
@@ -2731,23 +3092,36 @@
               <a:graphicData uri="http://schemas.openxmlformats.org/drawingml/2006/picture">
                 <pic:pic xmlns:pic="http://schemas.openxmlformats.org/drawingml/2006/picture">
                   <pic:nvPicPr>
-                    <pic:cNvPr id="1" name=""/>
-                    <pic:cNvPicPr/>
+                    <pic:cNvPr id="0" name="Picture 3"/>
+                    <pic:cNvPicPr>
+                      <a:picLocks noChangeAspect="1" noChangeArrowheads="1"/>
+                    </pic:cNvPicPr>
                   </pic:nvPicPr>
                   <pic:blipFill>
-                    <a:blip r:embed="rId17"/>
+                    <a:blip r:embed="rId19" cstate="print">
+                      <a:extLst>
+                        <a:ext uri="{28A0092B-C50C-407E-A947-70E740481C1C}">
+                          <a14:useLocalDpi xmlns:a14="http://schemas.microsoft.com/office/drawing/2010/main" val="0"/>
+                        </a:ext>
+                      </a:extLst>
+                    </a:blip>
+                    <a:srcRect/>
                     <a:stretch>
                       <a:fillRect/>
                     </a:stretch>
                   </pic:blipFill>
-                  <pic:spPr>
+                  <pic:spPr bwMode="auto">
                     <a:xfrm>
                       <a:off x="0" y="0"/>
-                      <a:ext cx="5125165" cy="2838846"/>
+                      <a:ext cx="2400000" cy="1800000"/>
                     </a:xfrm>
                     <a:prstGeom prst="rect">
                       <a:avLst/>
                     </a:prstGeom>
+                    <a:noFill/>
+                    <a:ln>
+                      <a:noFill/>
+                    </a:ln>
                   </pic:spPr>
                 </pic:pic>
               </a:graphicData>
@@ -2755,29 +3129,17 @@
           </wp:inline>
         </w:drawing>
       </w:r>
-    </w:p>
-    <w:p>
-      <w:pPr>
-        <w:pStyle w:val="a3"/>
-        <w:ind w:leftChars="0" w:left="960"/>
-        <w:rPr>
-          <w:rFonts w:ascii="Times New Roman" w:hAnsi="Times New Roman" w:cs="Times New Roman" w:hint="eastAsia"/>
-          <w:sz w:val="32"/>
-          <w:szCs w:val="32"/>
-        </w:rPr>
-      </w:pPr>
-      <w:r>
-        <w:rPr>
-          <w:rFonts w:ascii="Times New Roman" w:hAnsi="Times New Roman" w:cs="Times New Roman"/>
-          <w:sz w:val="32"/>
-          <w:szCs w:val="32"/>
-        </w:rPr>
-        <w:lastRenderedPageBreak/>
+      <w:r>
+        <w:rPr>
+          <w:rFonts w:ascii="Times New Roman" w:hAnsi="Times New Roman" w:cs="Times New Roman" w:hint="eastAsia"/>
+          <w:noProof/>
+          <w:szCs w:val="36"/>
+        </w:rPr>
         <w:drawing>
-          <wp:inline distT="0" distB="0" distL="0" distR="0" wp14:anchorId="23237A38" wp14:editId="23147E21">
-            <wp:extent cx="4934639" cy="2829320"/>
-            <wp:effectExtent l="0" t="0" r="0" b="9525"/>
-            <wp:docPr id="12" name="圖片 12"/>
+          <wp:inline distT="0" distB="0" distL="0" distR="0" wp14:anchorId="375BBBAF" wp14:editId="7341EBFC">
+            <wp:extent cx="2400000" cy="1800000"/>
+            <wp:effectExtent l="0" t="0" r="635" b="0"/>
+            <wp:docPr id="21" name="圖片 21"/>
             <wp:cNvGraphicFramePr>
               <a:graphicFrameLocks xmlns:a="http://schemas.openxmlformats.org/drawingml/2006/main" noChangeAspect="1"/>
             </wp:cNvGraphicFramePr>
@@ -2785,23 +3147,36 @@
               <a:graphicData uri="http://schemas.openxmlformats.org/drawingml/2006/picture">
                 <pic:pic xmlns:pic="http://schemas.openxmlformats.org/drawingml/2006/picture">
                   <pic:nvPicPr>
-                    <pic:cNvPr id="1" name=""/>
-                    <pic:cNvPicPr/>
+                    <pic:cNvPr id="0" name="Picture 4"/>
+                    <pic:cNvPicPr>
+                      <a:picLocks noChangeAspect="1" noChangeArrowheads="1"/>
+                    </pic:cNvPicPr>
                   </pic:nvPicPr>
                   <pic:blipFill>
-                    <a:blip r:embed="rId18"/>
+                    <a:blip r:embed="rId20" cstate="print">
+                      <a:extLst>
+                        <a:ext uri="{28A0092B-C50C-407E-A947-70E740481C1C}">
+                          <a14:useLocalDpi xmlns:a14="http://schemas.microsoft.com/office/drawing/2010/main" val="0"/>
+                        </a:ext>
+                      </a:extLst>
+                    </a:blip>
+                    <a:srcRect/>
                     <a:stretch>
                       <a:fillRect/>
                     </a:stretch>
                   </pic:blipFill>
-                  <pic:spPr>
+                  <pic:spPr bwMode="auto">
                     <a:xfrm>
                       <a:off x="0" y="0"/>
-                      <a:ext cx="4934639" cy="2829320"/>
+                      <a:ext cx="2400000" cy="1800000"/>
                     </a:xfrm>
                     <a:prstGeom prst="rect">
                       <a:avLst/>
                     </a:prstGeom>
+                    <a:noFill/>
+                    <a:ln>
+                      <a:noFill/>
+                    </a:ln>
                   </pic:spPr>
                 </pic:pic>
               </a:graphicData>
@@ -2813,24 +3188,101 @@
     <w:p>
       <w:pPr>
         <w:pStyle w:val="a3"/>
-        <w:numPr>
-          <w:ilvl w:val="1"/>
-          <w:numId w:val="1"/>
-        </w:numPr>
-        <w:ind w:leftChars="0"/>
-        <w:rPr>
-          <w:rFonts w:ascii="Times New Roman" w:hAnsi="Times New Roman" w:cs="Times New Roman"/>
-          <w:sz w:val="32"/>
-          <w:szCs w:val="32"/>
-        </w:rPr>
-      </w:pPr>
-      <w:r>
-        <w:rPr>
-          <w:rFonts w:ascii="Times New Roman" w:hAnsi="Times New Roman" w:cs="Times New Roman" w:hint="eastAsia"/>
-          <w:sz w:val="32"/>
-          <w:szCs w:val="32"/>
-        </w:rPr>
-        <w:t>2</w:t>
+        <w:ind w:leftChars="0" w:left="960" w:firstLine="480"/>
+        <w:jc w:val="both"/>
+        <w:rPr>
+          <w:rFonts w:hint="eastAsia"/>
+          <w:noProof/>
+        </w:rPr>
+      </w:pPr>
+      <w:r>
+        <w:rPr>
+          <w:rFonts w:hint="eastAsia"/>
+          <w:noProof/>
+        </w:rPr>
+        <w:t>從全部資料得出的</w:t>
+      </w:r>
+      <w:r>
+        <w:rPr>
+          <w:rFonts w:hint="eastAsia"/>
+          <w:noProof/>
+        </w:rPr>
+        <w:t>各類別的</w:t>
+      </w:r>
+      <w:r>
+        <w:rPr>
+          <w:rFonts w:hint="eastAsia"/>
+          <w:noProof/>
+        </w:rPr>
+        <w:t>accuracy</w:t>
+      </w:r>
+      <w:r>
+        <w:rPr>
+          <w:rFonts w:hint="eastAsia"/>
+          <w:noProof/>
+        </w:rPr>
+        <w:t>與</w:t>
+      </w:r>
+      <w:r>
+        <w:rPr>
+          <w:rFonts w:hint="eastAsia"/>
+          <w:noProof/>
+        </w:rPr>
+        <w:t>c</w:t>
+      </w:r>
+      <w:r>
+        <w:rPr>
+          <w:noProof/>
+        </w:rPr>
+        <w:t>onfusion matrix</w:t>
+      </w:r>
+      <w:r>
+        <w:rPr>
+          <w:rFonts w:hint="eastAsia"/>
+          <w:noProof/>
+        </w:rPr>
+        <w:t>來看</w:t>
+      </w:r>
+      <w:r>
+        <w:rPr>
+          <w:rFonts w:hint="eastAsia"/>
+          <w:noProof/>
+        </w:rPr>
+        <w:t>，只有四個類別進步，有六個類別退步。其中將</w:t>
+      </w:r>
+      <w:r>
+        <w:rPr>
+          <w:rFonts w:hint="eastAsia"/>
+          <w:noProof/>
+        </w:rPr>
+        <w:t>cat</w:t>
+      </w:r>
+      <w:r>
+        <w:rPr>
+          <w:rFonts w:hint="eastAsia"/>
+          <w:noProof/>
+        </w:rPr>
+        <w:t>誤分到</w:t>
+      </w:r>
+      <w:r>
+        <w:rPr>
+          <w:rFonts w:hint="eastAsia"/>
+          <w:noProof/>
+        </w:rPr>
+        <w:t>d</w:t>
+      </w:r>
+      <w:r>
+        <w:rPr>
+          <w:noProof/>
+        </w:rPr>
+        <w:t>og</w:t>
+      </w:r>
+      <w:r>
+        <w:rPr>
+          <w:rFonts w:hint="eastAsia"/>
+          <w:noProof/>
+        </w:rPr>
+        <w:t>的狀況變得更加嚴重。</w:t>
       </w:r>
     </w:p>
     <w:p>
@@ -2839,151 +3291,20 @@
         <w:ind w:leftChars="0" w:left="960"/>
         <w:rPr>
           <w:rFonts w:ascii="Times New Roman" w:hAnsi="Times New Roman" w:cs="Times New Roman"/>
-          <w:sz w:val="32"/>
-          <w:szCs w:val="32"/>
-        </w:rPr>
-      </w:pPr>
-      <w:r>
-        <w:rPr>
-          <w:rFonts w:ascii="Times New Roman" w:hAnsi="Times New Roman" w:cs="Times New Roman"/>
-          <w:sz w:val="32"/>
+          <w:szCs w:val="32"/>
+        </w:rPr>
+      </w:pPr>
+      <w:r>
+        <w:rPr>
+          <w:rFonts w:ascii="Times New Roman" w:hAnsi="Times New Roman" w:cs="Times New Roman"/>
+          <w:noProof/>
           <w:szCs w:val="32"/>
         </w:rPr>
         <w:drawing>
-          <wp:inline distT="0" distB="0" distL="0" distR="0" wp14:anchorId="66963BF4" wp14:editId="2C86ECF6">
-            <wp:extent cx="4896533" cy="2876951"/>
-            <wp:effectExtent l="0" t="0" r="0" b="0"/>
-            <wp:docPr id="10" name="圖片 10"/>
-            <wp:cNvGraphicFramePr>
-              <a:graphicFrameLocks xmlns:a="http://schemas.openxmlformats.org/drawingml/2006/main" noChangeAspect="1"/>
-            </wp:cNvGraphicFramePr>
-            <a:graphic xmlns:a="http://schemas.openxmlformats.org/drawingml/2006/main">
-              <a:graphicData uri="http://schemas.openxmlformats.org/drawingml/2006/picture">
-                <pic:pic xmlns:pic="http://schemas.openxmlformats.org/drawingml/2006/picture">
-                  <pic:nvPicPr>
-                    <pic:cNvPr id="1" name=""/>
-                    <pic:cNvPicPr/>
-                  </pic:nvPicPr>
-                  <pic:blipFill>
-                    <a:blip r:embed="rId19"/>
-                    <a:stretch>
-                      <a:fillRect/>
-                    </a:stretch>
-                  </pic:blipFill>
-                  <pic:spPr>
-                    <a:xfrm>
-                      <a:off x="0" y="0"/>
-                      <a:ext cx="4896533" cy="2876951"/>
-                    </a:xfrm>
-                    <a:prstGeom prst="rect">
-                      <a:avLst/>
-                    </a:prstGeom>
-                  </pic:spPr>
-                </pic:pic>
-              </a:graphicData>
-            </a:graphic>
-          </wp:inline>
-        </w:drawing>
-      </w:r>
-    </w:p>
-    <w:p>
-      <w:pPr>
-        <w:pStyle w:val="a3"/>
-        <w:ind w:leftChars="0" w:left="960"/>
-        <w:rPr>
-          <w:rFonts w:ascii="Times New Roman" w:hAnsi="Times New Roman" w:cs="Times New Roman" w:hint="eastAsia"/>
-          <w:sz w:val="32"/>
-          <w:szCs w:val="32"/>
-        </w:rPr>
-      </w:pPr>
-      <w:r>
-        <w:rPr>
-          <w:rFonts w:ascii="Times New Roman" w:hAnsi="Times New Roman" w:cs="Times New Roman"/>
-          <w:sz w:val="32"/>
-          <w:szCs w:val="32"/>
-        </w:rPr>
-        <w:lastRenderedPageBreak/>
-        <w:drawing>
-          <wp:inline distT="0" distB="0" distL="0" distR="0" wp14:anchorId="5D3C69AE" wp14:editId="71AF2873">
-            <wp:extent cx="5182323" cy="2905530"/>
-            <wp:effectExtent l="0" t="0" r="0" b="9525"/>
-            <wp:docPr id="13" name="圖片 13"/>
-            <wp:cNvGraphicFramePr>
-              <a:graphicFrameLocks xmlns:a="http://schemas.openxmlformats.org/drawingml/2006/main" noChangeAspect="1"/>
-            </wp:cNvGraphicFramePr>
-            <a:graphic xmlns:a="http://schemas.openxmlformats.org/drawingml/2006/main">
-              <a:graphicData uri="http://schemas.openxmlformats.org/drawingml/2006/picture">
-                <pic:pic xmlns:pic="http://schemas.openxmlformats.org/drawingml/2006/picture">
-                  <pic:nvPicPr>
-                    <pic:cNvPr id="1" name=""/>
-                    <pic:cNvPicPr/>
-                  </pic:nvPicPr>
-                  <pic:blipFill>
-                    <a:blip r:embed="rId20"/>
-                    <a:stretch>
-                      <a:fillRect/>
-                    </a:stretch>
-                  </pic:blipFill>
-                  <pic:spPr>
-                    <a:xfrm>
-                      <a:off x="0" y="0"/>
-                      <a:ext cx="5182323" cy="2905530"/>
-                    </a:xfrm>
-                    <a:prstGeom prst="rect">
-                      <a:avLst/>
-                    </a:prstGeom>
-                  </pic:spPr>
-                </pic:pic>
-              </a:graphicData>
-            </a:graphic>
-          </wp:inline>
-        </w:drawing>
-      </w:r>
-    </w:p>
-    <w:p>
-      <w:pPr>
-        <w:pStyle w:val="a3"/>
-        <w:numPr>
-          <w:ilvl w:val="1"/>
-          <w:numId w:val="1"/>
-        </w:numPr>
-        <w:ind w:leftChars="0"/>
-        <w:rPr>
-          <w:rFonts w:ascii="Times New Roman" w:hAnsi="Times New Roman" w:cs="Times New Roman"/>
-          <w:sz w:val="32"/>
-          <w:szCs w:val="32"/>
-        </w:rPr>
-      </w:pPr>
-      <w:r>
-        <w:rPr>
-          <w:rFonts w:ascii="Times New Roman" w:hAnsi="Times New Roman" w:cs="Times New Roman" w:hint="eastAsia"/>
-          <w:sz w:val="32"/>
-          <w:szCs w:val="32"/>
-        </w:rPr>
-        <w:t>3</w:t>
-      </w:r>
-    </w:p>
-    <w:p>
-      <w:pPr>
-        <w:pStyle w:val="a3"/>
-        <w:ind w:leftChars="0" w:left="960"/>
-        <w:rPr>
-          <w:rFonts w:ascii="Times New Roman" w:hAnsi="Times New Roman" w:cs="Times New Roman"/>
-          <w:sz w:val="32"/>
-          <w:szCs w:val="32"/>
-        </w:rPr>
-      </w:pPr>
-      <w:r>
-        <w:rPr>
-          <w:rFonts w:ascii="Times New Roman" w:hAnsi="Times New Roman" w:cs="Times New Roman"/>
-          <w:sz w:val="32"/>
-          <w:szCs w:val="32"/>
-        </w:rPr>
-        <w:drawing>
-          <wp:inline distT="0" distB="0" distL="0" distR="0" wp14:anchorId="217AFB4C" wp14:editId="06075680">
-            <wp:extent cx="4972744" cy="2934109"/>
-            <wp:effectExtent l="0" t="0" r="0" b="0"/>
-            <wp:docPr id="11" name="圖片 11"/>
+          <wp:inline distT="0" distB="0" distL="0" distR="0" wp14:anchorId="63EC167F" wp14:editId="46107142">
+            <wp:extent cx="2219799" cy="1260000"/>
+            <wp:effectExtent l="0" t="0" r="9525" b="0"/>
+            <wp:docPr id="8" name="圖片 8"/>
             <wp:cNvGraphicFramePr>
               <a:graphicFrameLocks xmlns:a="http://schemas.openxmlformats.org/drawingml/2006/main" noChangeAspect="1"/>
             </wp:cNvGraphicFramePr>
@@ -3003,6 +3324,725 @@
                   <pic:spPr>
                     <a:xfrm>
                       <a:off x="0" y="0"/>
+                      <a:ext cx="2219799" cy="1260000"/>
+                    </a:xfrm>
+                    <a:prstGeom prst="rect">
+                      <a:avLst/>
+                    </a:prstGeom>
+                  </pic:spPr>
+                </pic:pic>
+              </a:graphicData>
+            </a:graphic>
+          </wp:inline>
+        </w:drawing>
+      </w:r>
+      <w:r>
+        <w:rPr>
+          <w:rFonts w:ascii="Times New Roman" w:hAnsi="Times New Roman" w:cs="Times New Roman"/>
+          <w:noProof/>
+          <w:szCs w:val="32"/>
+        </w:rPr>
+        <w:drawing>
+          <wp:inline distT="0" distB="0" distL="0" distR="0" wp14:anchorId="723A9871" wp14:editId="7C7A1DE6">
+            <wp:extent cx="2160000" cy="1620000"/>
+            <wp:effectExtent l="0" t="0" r="0" b="0"/>
+            <wp:docPr id="22" name="圖片 22"/>
+            <wp:cNvGraphicFramePr>
+              <a:graphicFrameLocks xmlns:a="http://schemas.openxmlformats.org/drawingml/2006/main" noChangeAspect="1"/>
+            </wp:cNvGraphicFramePr>
+            <a:graphic xmlns:a="http://schemas.openxmlformats.org/drawingml/2006/main">
+              <a:graphicData uri="http://schemas.openxmlformats.org/drawingml/2006/picture">
+                <pic:pic xmlns:pic="http://schemas.openxmlformats.org/drawingml/2006/picture">
+                  <pic:nvPicPr>
+                    <pic:cNvPr id="0" name="Picture 5"/>
+                    <pic:cNvPicPr>
+                      <a:picLocks noChangeAspect="1" noChangeArrowheads="1"/>
+                    </pic:cNvPicPr>
+                  </pic:nvPicPr>
+                  <pic:blipFill>
+                    <a:blip r:embed="rId22" cstate="print">
+                      <a:extLst>
+                        <a:ext uri="{28A0092B-C50C-407E-A947-70E740481C1C}">
+                          <a14:useLocalDpi xmlns:a14="http://schemas.microsoft.com/office/drawing/2010/main" val="0"/>
+                        </a:ext>
+                      </a:extLst>
+                    </a:blip>
+                    <a:srcRect/>
+                    <a:stretch>
+                      <a:fillRect/>
+                    </a:stretch>
+                  </pic:blipFill>
+                  <pic:spPr bwMode="auto">
+                    <a:xfrm>
+                      <a:off x="0" y="0"/>
+                      <a:ext cx="2160000" cy="1620000"/>
+                    </a:xfrm>
+                    <a:prstGeom prst="rect">
+                      <a:avLst/>
+                    </a:prstGeom>
+                    <a:noFill/>
+                    <a:ln>
+                      <a:noFill/>
+                    </a:ln>
+                  </pic:spPr>
+                </pic:pic>
+              </a:graphicData>
+            </a:graphic>
+          </wp:inline>
+        </w:drawing>
+      </w:r>
+    </w:p>
+    <w:p>
+      <w:pPr>
+        <w:jc w:val="center"/>
+        <w:rPr>
+          <w:rFonts w:ascii="Times New Roman" w:hAnsi="Times New Roman" w:cs="Times New Roman" w:hint="eastAsia"/>
+          <w:szCs w:val="32"/>
+        </w:rPr>
+      </w:pPr>
+      <w:r>
+        <w:rPr>
+          <w:rFonts w:hint="eastAsia"/>
+          <w:noProof/>
+        </w:rPr>
+        <w:lastRenderedPageBreak/>
+        <w:drawing>
+          <wp:inline distT="0" distB="0" distL="0" distR="0" wp14:anchorId="3A19F774" wp14:editId="1136F3E9">
+            <wp:extent cx="3777267" cy="2520000"/>
+            <wp:effectExtent l="0" t="0" r="0" b="0"/>
+            <wp:docPr id="25" name="圖片 25"/>
+            <wp:cNvGraphicFramePr>
+              <a:graphicFrameLocks xmlns:a="http://schemas.openxmlformats.org/drawingml/2006/main" noChangeAspect="1"/>
+            </wp:cNvGraphicFramePr>
+            <a:graphic xmlns:a="http://schemas.openxmlformats.org/drawingml/2006/main">
+              <a:graphicData uri="http://schemas.openxmlformats.org/drawingml/2006/picture">
+                <pic:pic xmlns:pic="http://schemas.openxmlformats.org/drawingml/2006/picture">
+                  <pic:nvPicPr>
+                    <pic:cNvPr id="0" name="Picture 6"/>
+                    <pic:cNvPicPr>
+                      <a:picLocks noChangeAspect="1" noChangeArrowheads="1"/>
+                    </pic:cNvPicPr>
+                  </pic:nvPicPr>
+                  <pic:blipFill>
+                    <a:blip r:embed="rId23">
+                      <a:extLst>
+                        <a:ext uri="{28A0092B-C50C-407E-A947-70E740481C1C}">
+                          <a14:useLocalDpi xmlns:a14="http://schemas.microsoft.com/office/drawing/2010/main" val="0"/>
+                        </a:ext>
+                      </a:extLst>
+                    </a:blip>
+                    <a:srcRect/>
+                    <a:stretch>
+                      <a:fillRect/>
+                    </a:stretch>
+                  </pic:blipFill>
+                  <pic:spPr bwMode="auto">
+                    <a:xfrm>
+                      <a:off x="0" y="0"/>
+                      <a:ext cx="3777267" cy="2520000"/>
+                    </a:xfrm>
+                    <a:prstGeom prst="rect">
+                      <a:avLst/>
+                    </a:prstGeom>
+                    <a:noFill/>
+                    <a:ln>
+                      <a:noFill/>
+                    </a:ln>
+                  </pic:spPr>
+                </pic:pic>
+              </a:graphicData>
+            </a:graphic>
+          </wp:inline>
+        </w:drawing>
+      </w:r>
+    </w:p>
+    <w:p>
+      <w:pPr>
+        <w:pStyle w:val="a3"/>
+        <w:ind w:leftChars="0" w:left="960" w:firstLine="480"/>
+        <w:jc w:val="both"/>
+        <w:rPr>
+          <w:rFonts w:ascii="Times New Roman" w:hAnsi="Times New Roman" w:cs="Times New Roman" w:hint="eastAsia"/>
+          <w:szCs w:val="32"/>
+        </w:rPr>
+      </w:pPr>
+      <w:r>
+        <w:rPr>
+          <w:rFonts w:ascii="Times New Roman" w:hAnsi="Times New Roman" w:cs="Times New Roman" w:hint="eastAsia"/>
+          <w:szCs w:val="32"/>
+        </w:rPr>
+        <w:t>從以上結果來看，</w:t>
+      </w:r>
+      <w:r>
+        <w:rPr>
+          <w:rFonts w:ascii="Times New Roman" w:hAnsi="Times New Roman" w:cs="Times New Roman"/>
+          <w:szCs w:val="32"/>
+        </w:rPr>
+        <w:t>L2 Regularization</w:t>
+      </w:r>
+      <w:r>
+        <w:rPr>
+          <w:rFonts w:ascii="Times New Roman" w:hAnsi="Times New Roman" w:cs="Times New Roman" w:hint="eastAsia"/>
+          <w:szCs w:val="32"/>
+        </w:rPr>
+        <w:t>與</w:t>
+      </w:r>
+      <w:r>
+        <w:rPr>
+          <w:rFonts w:ascii="Times New Roman" w:hAnsi="Times New Roman" w:cs="Times New Roman" w:hint="eastAsia"/>
+          <w:szCs w:val="32"/>
+        </w:rPr>
+        <w:t>dropout</w:t>
+      </w:r>
+      <w:r>
+        <w:rPr>
+          <w:rFonts w:ascii="Times New Roman" w:hAnsi="Times New Roman" w:cs="Times New Roman" w:hint="eastAsia"/>
+          <w:szCs w:val="32"/>
+        </w:rPr>
+        <w:t>都無法解決</w:t>
+      </w:r>
+      <w:r>
+        <w:rPr>
+          <w:rFonts w:ascii="Times New Roman" w:hAnsi="Times New Roman" w:cs="Times New Roman" w:hint="eastAsia"/>
+          <w:szCs w:val="32"/>
+        </w:rPr>
+        <w:t>o</w:t>
+      </w:r>
+      <w:r>
+        <w:rPr>
+          <w:rFonts w:ascii="Times New Roman" w:hAnsi="Times New Roman" w:cs="Times New Roman"/>
+          <w:szCs w:val="32"/>
+        </w:rPr>
+        <w:t>verfitting</w:t>
+      </w:r>
+      <w:r>
+        <w:rPr>
+          <w:rFonts w:ascii="Times New Roman" w:hAnsi="Times New Roman" w:cs="Times New Roman" w:hint="eastAsia"/>
+          <w:szCs w:val="32"/>
+        </w:rPr>
+        <w:t>的問題，甚至會帶來更差的結果。我推測可能的原因來自訓練圖片不夠多</w:t>
+      </w:r>
+      <w:r>
+        <w:rPr>
+          <w:rFonts w:ascii="Times New Roman" w:hAnsi="Times New Roman" w:cs="Times New Roman" w:hint="eastAsia"/>
+          <w:szCs w:val="32"/>
+        </w:rPr>
+        <w:t>，導致一些處理</w:t>
+      </w:r>
+      <w:r>
+        <w:rPr>
+          <w:rFonts w:ascii="Times New Roman" w:hAnsi="Times New Roman" w:cs="Times New Roman" w:hint="eastAsia"/>
+          <w:szCs w:val="32"/>
+        </w:rPr>
+        <w:t>o</w:t>
+      </w:r>
+      <w:r>
+        <w:rPr>
+          <w:rFonts w:ascii="Times New Roman" w:hAnsi="Times New Roman" w:cs="Times New Roman"/>
+          <w:szCs w:val="32"/>
+        </w:rPr>
+        <w:t>verfitting</w:t>
+      </w:r>
+      <w:r>
+        <w:rPr>
+          <w:rFonts w:ascii="Times New Roman" w:hAnsi="Times New Roman" w:cs="Times New Roman" w:hint="eastAsia"/>
+          <w:szCs w:val="32"/>
+        </w:rPr>
+        <w:t>的方法不夠有效。也有可能嘗試改變這些方法的</w:t>
+      </w:r>
+      <w:r>
+        <w:rPr>
+          <w:rFonts w:ascii="Times New Roman" w:hAnsi="Times New Roman" w:cs="Times New Roman" w:hint="eastAsia"/>
+          <w:szCs w:val="32"/>
+        </w:rPr>
+        <w:t>hyperparameter</w:t>
+      </w:r>
+      <w:r>
+        <w:rPr>
+          <w:rFonts w:ascii="Times New Roman" w:hAnsi="Times New Roman" w:cs="Times New Roman" w:hint="eastAsia"/>
+          <w:szCs w:val="32"/>
+        </w:rPr>
+        <w:t>後，能帶來更好的效果。</w:t>
+      </w:r>
+    </w:p>
+    <w:p>
+      <w:pPr>
+        <w:pStyle w:val="a3"/>
+        <w:numPr>
+          <w:ilvl w:val="0"/>
+          <w:numId w:val="1"/>
+        </w:numPr>
+        <w:ind w:leftChars="0"/>
+        <w:rPr>
+          <w:rFonts w:ascii="Times New Roman" w:hAnsi="Times New Roman" w:cs="Times New Roman"/>
+          <w:sz w:val="32"/>
+          <w:szCs w:val="32"/>
+        </w:rPr>
+      </w:pPr>
+      <w:r>
+        <w:rPr>
+          <w:rFonts w:ascii="Times New Roman" w:hAnsi="Times New Roman" w:cs="Times New Roman" w:hint="eastAsia"/>
+          <w:sz w:val="32"/>
+          <w:szCs w:val="32"/>
+        </w:rPr>
+        <w:t>R</w:t>
+      </w:r>
+      <w:r>
+        <w:rPr>
+          <w:rFonts w:ascii="Times New Roman" w:hAnsi="Times New Roman" w:cs="Times New Roman"/>
+          <w:sz w:val="32"/>
+          <w:szCs w:val="32"/>
+        </w:rPr>
+        <w:t>esNet18</w:t>
+      </w:r>
+      <w:bookmarkEnd w:id="1"/>
+    </w:p>
+    <w:p>
+      <w:pPr>
+        <w:pStyle w:val="a3"/>
+        <w:numPr>
+          <w:ilvl w:val="1"/>
+          <w:numId w:val="1"/>
+        </w:numPr>
+        <w:ind w:leftChars="0"/>
+        <w:rPr>
+          <w:rFonts w:ascii="Times New Roman" w:hAnsi="Times New Roman" w:cs="Times New Roman"/>
+          <w:sz w:val="32"/>
+          <w:szCs w:val="32"/>
+        </w:rPr>
+      </w:pPr>
+      <w:r>
+        <w:rPr>
+          <w:rFonts w:ascii="Times New Roman" w:hAnsi="Times New Roman" w:cs="Times New Roman"/>
+          <w:sz w:val="28"/>
+          <w:szCs w:val="32"/>
+        </w:rPr>
+        <w:t>Baseline</w:t>
+      </w:r>
+    </w:p>
+    <w:p>
+      <w:pPr>
+        <w:pStyle w:val="a3"/>
+        <w:ind w:leftChars="0" w:left="960" w:firstLine="480"/>
+        <w:jc w:val="both"/>
+        <w:rPr>
+          <w:rFonts w:ascii="Times New Roman" w:hAnsi="Times New Roman" w:cs="Times New Roman" w:hint="eastAsia"/>
+          <w:szCs w:val="32"/>
+        </w:rPr>
+      </w:pPr>
+      <w:r>
+        <w:rPr>
+          <w:rFonts w:ascii="Times New Roman" w:hAnsi="Times New Roman" w:cs="Times New Roman" w:hint="eastAsia"/>
+          <w:szCs w:val="32"/>
+        </w:rPr>
+        <w:t>由於前面使用處理</w:t>
+      </w:r>
+      <w:r>
+        <w:rPr>
+          <w:rFonts w:ascii="Times New Roman" w:hAnsi="Times New Roman" w:cs="Times New Roman" w:hint="eastAsia"/>
+          <w:szCs w:val="32"/>
+        </w:rPr>
+        <w:t>o</w:t>
+      </w:r>
+      <w:r>
+        <w:rPr>
+          <w:rFonts w:ascii="Times New Roman" w:hAnsi="Times New Roman" w:cs="Times New Roman"/>
+          <w:szCs w:val="32"/>
+        </w:rPr>
+        <w:t>verfitting</w:t>
+      </w:r>
+      <w:r>
+        <w:rPr>
+          <w:rFonts w:ascii="Times New Roman" w:hAnsi="Times New Roman" w:cs="Times New Roman" w:hint="eastAsia"/>
+          <w:szCs w:val="32"/>
+        </w:rPr>
+        <w:t>的方法來提升</w:t>
+      </w:r>
+      <w:r>
+        <w:rPr>
+          <w:rFonts w:ascii="Times New Roman" w:hAnsi="Times New Roman" w:cs="Times New Roman" w:hint="eastAsia"/>
+          <w:szCs w:val="32"/>
+        </w:rPr>
+        <w:t>v</w:t>
+      </w:r>
+      <w:r>
+        <w:rPr>
+          <w:rFonts w:ascii="Times New Roman" w:hAnsi="Times New Roman" w:cs="Times New Roman"/>
+          <w:szCs w:val="32"/>
+        </w:rPr>
+        <w:t>alidation accuracy</w:t>
+      </w:r>
+      <w:r>
+        <w:rPr>
+          <w:rFonts w:ascii="Times New Roman" w:hAnsi="Times New Roman" w:cs="Times New Roman" w:hint="eastAsia"/>
+          <w:szCs w:val="32"/>
+        </w:rPr>
+        <w:t>的效果不盡理想，我嘗試使用一個更大的模型來嘗試同時提升</w:t>
+      </w:r>
+      <w:r>
+        <w:rPr>
+          <w:rFonts w:ascii="Times New Roman" w:hAnsi="Times New Roman" w:cs="Times New Roman" w:hint="eastAsia"/>
+          <w:szCs w:val="32"/>
+        </w:rPr>
+        <w:t>training</w:t>
+      </w:r>
+      <w:r>
+        <w:rPr>
+          <w:rFonts w:ascii="Times New Roman" w:hAnsi="Times New Roman" w:cs="Times New Roman" w:hint="eastAsia"/>
+          <w:szCs w:val="32"/>
+        </w:rPr>
+        <w:t>和</w:t>
+      </w:r>
+      <w:r>
+        <w:rPr>
+          <w:rFonts w:ascii="Times New Roman" w:hAnsi="Times New Roman" w:cs="Times New Roman" w:hint="eastAsia"/>
+          <w:szCs w:val="32"/>
+        </w:rPr>
+        <w:t>v</w:t>
+      </w:r>
+      <w:r>
+        <w:rPr>
+          <w:rFonts w:ascii="Times New Roman" w:hAnsi="Times New Roman" w:cs="Times New Roman"/>
+          <w:szCs w:val="32"/>
+        </w:rPr>
+        <w:t>alidation accuracy</w:t>
+      </w:r>
+      <w:r>
+        <w:rPr>
+          <w:rFonts w:ascii="Times New Roman" w:hAnsi="Times New Roman" w:cs="Times New Roman" w:hint="eastAsia"/>
+          <w:szCs w:val="32"/>
+        </w:rPr>
+        <w:t>，這邊以</w:t>
+      </w:r>
+      <w:r>
+        <w:rPr>
+          <w:rFonts w:ascii="Times New Roman" w:hAnsi="Times New Roman" w:cs="Times New Roman"/>
+          <w:szCs w:val="32"/>
+        </w:rPr>
+        <w:t>ResNet18</w:t>
+      </w:r>
+      <w:r>
+        <w:rPr>
+          <w:rFonts w:ascii="Times New Roman" w:hAnsi="Times New Roman" w:cs="Times New Roman" w:hint="eastAsia"/>
+          <w:szCs w:val="32"/>
+        </w:rPr>
+        <w:t>來進行實驗</w:t>
+      </w:r>
+      <w:bookmarkStart w:id="3" w:name="_GoBack"/>
+      <w:bookmarkEnd w:id="3"/>
+      <w:r>
+        <w:rPr>
+          <w:rFonts w:ascii="Times New Roman" w:hAnsi="Times New Roman" w:cs="Times New Roman" w:hint="eastAsia"/>
+          <w:szCs w:val="32"/>
+        </w:rPr>
+        <w:t>。</w:t>
+      </w:r>
+    </w:p>
+    <w:p>
+      <w:pPr>
+        <w:pStyle w:val="a3"/>
+        <w:ind w:leftChars="0" w:left="960"/>
+        <w:rPr>
+          <w:rFonts w:ascii="Times New Roman" w:hAnsi="Times New Roman" w:cs="Times New Roman"/>
+          <w:sz w:val="32"/>
+          <w:szCs w:val="32"/>
+        </w:rPr>
+      </w:pPr>
+      <w:r>
+        <w:rPr>
+          <w:rFonts w:ascii="Times New Roman" w:hAnsi="Times New Roman" w:cs="Times New Roman"/>
+          <w:noProof/>
+          <w:sz w:val="32"/>
+          <w:szCs w:val="32"/>
+        </w:rPr>
+        <w:drawing>
+          <wp:inline distT="0" distB="0" distL="0" distR="0" wp14:anchorId="224B4FCE" wp14:editId="3E416262">
+            <wp:extent cx="5125165" cy="2838846"/>
+            <wp:effectExtent l="0" t="0" r="0" b="0"/>
+            <wp:docPr id="9" name="圖片 9"/>
+            <wp:cNvGraphicFramePr>
+              <a:graphicFrameLocks xmlns:a="http://schemas.openxmlformats.org/drawingml/2006/main" noChangeAspect="1"/>
+            </wp:cNvGraphicFramePr>
+            <a:graphic xmlns:a="http://schemas.openxmlformats.org/drawingml/2006/main">
+              <a:graphicData uri="http://schemas.openxmlformats.org/drawingml/2006/picture">
+                <pic:pic xmlns:pic="http://schemas.openxmlformats.org/drawingml/2006/picture">
+                  <pic:nvPicPr>
+                    <pic:cNvPr id="1" name=""/>
+                    <pic:cNvPicPr/>
+                  </pic:nvPicPr>
+                  <pic:blipFill>
+                    <a:blip r:embed="rId24"/>
+                    <a:stretch>
+                      <a:fillRect/>
+                    </a:stretch>
+                  </pic:blipFill>
+                  <pic:spPr>
+                    <a:xfrm>
+                      <a:off x="0" y="0"/>
+                      <a:ext cx="5125165" cy="2838846"/>
+                    </a:xfrm>
+                    <a:prstGeom prst="rect">
+                      <a:avLst/>
+                    </a:prstGeom>
+                  </pic:spPr>
+                </pic:pic>
+              </a:graphicData>
+            </a:graphic>
+          </wp:inline>
+        </w:drawing>
+      </w:r>
+    </w:p>
+    <w:p>
+      <w:pPr>
+        <w:pStyle w:val="a3"/>
+        <w:ind w:leftChars="0" w:left="960"/>
+        <w:rPr>
+          <w:rFonts w:ascii="Times New Roman" w:hAnsi="Times New Roman" w:cs="Times New Roman"/>
+          <w:sz w:val="32"/>
+          <w:szCs w:val="32"/>
+        </w:rPr>
+      </w:pPr>
+      <w:r>
+        <w:rPr>
+          <w:rFonts w:ascii="Times New Roman" w:hAnsi="Times New Roman" w:cs="Times New Roman"/>
+          <w:noProof/>
+          <w:sz w:val="32"/>
+          <w:szCs w:val="32"/>
+        </w:rPr>
+        <w:lastRenderedPageBreak/>
+        <w:drawing>
+          <wp:inline distT="0" distB="0" distL="0" distR="0" wp14:anchorId="23237A38" wp14:editId="23147E21">
+            <wp:extent cx="4934639" cy="2829320"/>
+            <wp:effectExtent l="0" t="0" r="0" b="9525"/>
+            <wp:docPr id="12" name="圖片 12"/>
+            <wp:cNvGraphicFramePr>
+              <a:graphicFrameLocks xmlns:a="http://schemas.openxmlformats.org/drawingml/2006/main" noChangeAspect="1"/>
+            </wp:cNvGraphicFramePr>
+            <a:graphic xmlns:a="http://schemas.openxmlformats.org/drawingml/2006/main">
+              <a:graphicData uri="http://schemas.openxmlformats.org/drawingml/2006/picture">
+                <pic:pic xmlns:pic="http://schemas.openxmlformats.org/drawingml/2006/picture">
+                  <pic:nvPicPr>
+                    <pic:cNvPr id="1" name=""/>
+                    <pic:cNvPicPr/>
+                  </pic:nvPicPr>
+                  <pic:blipFill>
+                    <a:blip r:embed="rId25"/>
+                    <a:stretch>
+                      <a:fillRect/>
+                    </a:stretch>
+                  </pic:blipFill>
+                  <pic:spPr>
+                    <a:xfrm>
+                      <a:off x="0" y="0"/>
+                      <a:ext cx="4934639" cy="2829320"/>
+                    </a:xfrm>
+                    <a:prstGeom prst="rect">
+                      <a:avLst/>
+                    </a:prstGeom>
+                  </pic:spPr>
+                </pic:pic>
+              </a:graphicData>
+            </a:graphic>
+          </wp:inline>
+        </w:drawing>
+      </w:r>
+    </w:p>
+    <w:p>
+      <w:pPr>
+        <w:pStyle w:val="a3"/>
+        <w:numPr>
+          <w:ilvl w:val="1"/>
+          <w:numId w:val="1"/>
+        </w:numPr>
+        <w:ind w:leftChars="0"/>
+        <w:rPr>
+          <w:rFonts w:ascii="Times New Roman" w:hAnsi="Times New Roman" w:cs="Times New Roman"/>
+          <w:sz w:val="32"/>
+          <w:szCs w:val="32"/>
+        </w:rPr>
+      </w:pPr>
+      <w:r>
+        <w:rPr>
+          <w:rFonts w:ascii="Times New Roman" w:hAnsi="Times New Roman" w:cs="Times New Roman" w:hint="eastAsia"/>
+          <w:sz w:val="32"/>
+          <w:szCs w:val="32"/>
+        </w:rPr>
+        <w:t>2</w:t>
+      </w:r>
+    </w:p>
+    <w:p>
+      <w:pPr>
+        <w:pStyle w:val="a3"/>
+        <w:ind w:leftChars="0" w:left="960"/>
+        <w:rPr>
+          <w:rFonts w:ascii="Times New Roman" w:hAnsi="Times New Roman" w:cs="Times New Roman"/>
+          <w:sz w:val="32"/>
+          <w:szCs w:val="32"/>
+        </w:rPr>
+      </w:pPr>
+      <w:r>
+        <w:rPr>
+          <w:rFonts w:ascii="Times New Roman" w:hAnsi="Times New Roman" w:cs="Times New Roman"/>
+          <w:noProof/>
+          <w:sz w:val="32"/>
+          <w:szCs w:val="32"/>
+        </w:rPr>
+        <w:drawing>
+          <wp:inline distT="0" distB="0" distL="0" distR="0" wp14:anchorId="66963BF4" wp14:editId="2C86ECF6">
+            <wp:extent cx="4896533" cy="2876951"/>
+            <wp:effectExtent l="0" t="0" r="0" b="0"/>
+            <wp:docPr id="10" name="圖片 10"/>
+            <wp:cNvGraphicFramePr>
+              <a:graphicFrameLocks xmlns:a="http://schemas.openxmlformats.org/drawingml/2006/main" noChangeAspect="1"/>
+            </wp:cNvGraphicFramePr>
+            <a:graphic xmlns:a="http://schemas.openxmlformats.org/drawingml/2006/main">
+              <a:graphicData uri="http://schemas.openxmlformats.org/drawingml/2006/picture">
+                <pic:pic xmlns:pic="http://schemas.openxmlformats.org/drawingml/2006/picture">
+                  <pic:nvPicPr>
+                    <pic:cNvPr id="1" name=""/>
+                    <pic:cNvPicPr/>
+                  </pic:nvPicPr>
+                  <pic:blipFill>
+                    <a:blip r:embed="rId26"/>
+                    <a:stretch>
+                      <a:fillRect/>
+                    </a:stretch>
+                  </pic:blipFill>
+                  <pic:spPr>
+                    <a:xfrm>
+                      <a:off x="0" y="0"/>
+                      <a:ext cx="4896533" cy="2876951"/>
+                    </a:xfrm>
+                    <a:prstGeom prst="rect">
+                      <a:avLst/>
+                    </a:prstGeom>
+                  </pic:spPr>
+                </pic:pic>
+              </a:graphicData>
+            </a:graphic>
+          </wp:inline>
+        </w:drawing>
+      </w:r>
+    </w:p>
+    <w:p>
+      <w:pPr>
+        <w:pStyle w:val="a3"/>
+        <w:ind w:leftChars="0" w:left="960"/>
+        <w:rPr>
+          <w:rFonts w:ascii="Times New Roman" w:hAnsi="Times New Roman" w:cs="Times New Roman"/>
+          <w:sz w:val="32"/>
+          <w:szCs w:val="32"/>
+        </w:rPr>
+      </w:pPr>
+      <w:r>
+        <w:rPr>
+          <w:rFonts w:ascii="Times New Roman" w:hAnsi="Times New Roman" w:cs="Times New Roman"/>
+          <w:noProof/>
+          <w:sz w:val="32"/>
+          <w:szCs w:val="32"/>
+        </w:rPr>
+        <w:lastRenderedPageBreak/>
+        <w:drawing>
+          <wp:inline distT="0" distB="0" distL="0" distR="0" wp14:anchorId="5D3C69AE" wp14:editId="71AF2873">
+            <wp:extent cx="5182323" cy="2905530"/>
+            <wp:effectExtent l="0" t="0" r="0" b="9525"/>
+            <wp:docPr id="13" name="圖片 13"/>
+            <wp:cNvGraphicFramePr>
+              <a:graphicFrameLocks xmlns:a="http://schemas.openxmlformats.org/drawingml/2006/main" noChangeAspect="1"/>
+            </wp:cNvGraphicFramePr>
+            <a:graphic xmlns:a="http://schemas.openxmlformats.org/drawingml/2006/main">
+              <a:graphicData uri="http://schemas.openxmlformats.org/drawingml/2006/picture">
+                <pic:pic xmlns:pic="http://schemas.openxmlformats.org/drawingml/2006/picture">
+                  <pic:nvPicPr>
+                    <pic:cNvPr id="1" name=""/>
+                    <pic:cNvPicPr/>
+                  </pic:nvPicPr>
+                  <pic:blipFill>
+                    <a:blip r:embed="rId27"/>
+                    <a:stretch>
+                      <a:fillRect/>
+                    </a:stretch>
+                  </pic:blipFill>
+                  <pic:spPr>
+                    <a:xfrm>
+                      <a:off x="0" y="0"/>
+                      <a:ext cx="5182323" cy="2905530"/>
+                    </a:xfrm>
+                    <a:prstGeom prst="rect">
+                      <a:avLst/>
+                    </a:prstGeom>
+                  </pic:spPr>
+                </pic:pic>
+              </a:graphicData>
+            </a:graphic>
+          </wp:inline>
+        </w:drawing>
+      </w:r>
+    </w:p>
+    <w:p>
+      <w:pPr>
+        <w:pStyle w:val="a3"/>
+        <w:numPr>
+          <w:ilvl w:val="1"/>
+          <w:numId w:val="1"/>
+        </w:numPr>
+        <w:ind w:leftChars="0"/>
+        <w:rPr>
+          <w:rFonts w:ascii="Times New Roman" w:hAnsi="Times New Roman" w:cs="Times New Roman"/>
+          <w:sz w:val="32"/>
+          <w:szCs w:val="32"/>
+        </w:rPr>
+      </w:pPr>
+      <w:r>
+        <w:rPr>
+          <w:rFonts w:ascii="Times New Roman" w:hAnsi="Times New Roman" w:cs="Times New Roman" w:hint="eastAsia"/>
+          <w:sz w:val="32"/>
+          <w:szCs w:val="32"/>
+        </w:rPr>
+        <w:t>3</w:t>
+      </w:r>
+    </w:p>
+    <w:p>
+      <w:pPr>
+        <w:pStyle w:val="a3"/>
+        <w:ind w:leftChars="0" w:left="960"/>
+        <w:rPr>
+          <w:rFonts w:ascii="Times New Roman" w:hAnsi="Times New Roman" w:cs="Times New Roman"/>
+          <w:sz w:val="32"/>
+          <w:szCs w:val="32"/>
+        </w:rPr>
+      </w:pPr>
+      <w:r>
+        <w:rPr>
+          <w:rFonts w:ascii="Times New Roman" w:hAnsi="Times New Roman" w:cs="Times New Roman"/>
+          <w:noProof/>
+          <w:sz w:val="32"/>
+          <w:szCs w:val="32"/>
+        </w:rPr>
+        <w:drawing>
+          <wp:inline distT="0" distB="0" distL="0" distR="0" wp14:anchorId="217AFB4C" wp14:editId="06075680">
+            <wp:extent cx="4972744" cy="2934109"/>
+            <wp:effectExtent l="0" t="0" r="0" b="0"/>
+            <wp:docPr id="11" name="圖片 11"/>
+            <wp:cNvGraphicFramePr>
+              <a:graphicFrameLocks xmlns:a="http://schemas.openxmlformats.org/drawingml/2006/main" noChangeAspect="1"/>
+            </wp:cNvGraphicFramePr>
+            <a:graphic xmlns:a="http://schemas.openxmlformats.org/drawingml/2006/main">
+              <a:graphicData uri="http://schemas.openxmlformats.org/drawingml/2006/picture">
+                <pic:pic xmlns:pic="http://schemas.openxmlformats.org/drawingml/2006/picture">
+                  <pic:nvPicPr>
+                    <pic:cNvPr id="1" name=""/>
+                    <pic:cNvPicPr/>
+                  </pic:nvPicPr>
+                  <pic:blipFill>
+                    <a:blip r:embed="rId28"/>
+                    <a:stretch>
+                      <a:fillRect/>
+                    </a:stretch>
+                  </pic:blipFill>
+                  <pic:spPr>
+                    <a:xfrm>
+                      <a:off x="0" y="0"/>
                       <a:ext cx="4972744" cy="2934109"/>
                     </a:xfrm>
                     <a:prstGeom prst="rect">
@@ -3021,7 +4061,7 @@
         <w:pStyle w:val="a3"/>
         <w:ind w:leftChars="0" w:left="960"/>
         <w:rPr>
-          <w:rFonts w:ascii="Times New Roman" w:hAnsi="Times New Roman" w:cs="Times New Roman" w:hint="eastAsia"/>
+          <w:rFonts w:ascii="Times New Roman" w:hAnsi="Times New Roman" w:cs="Times New Roman"/>
           <w:sz w:val="32"/>
           <w:szCs w:val="32"/>
         </w:rPr>
@@ -3029,6 +4069,7 @@
       <w:r>
         <w:rPr>
           <w:rFonts w:ascii="Times New Roman" w:hAnsi="Times New Roman" w:cs="Times New Roman"/>
+          <w:noProof/>
           <w:sz w:val="32"/>
           <w:szCs w:val="32"/>
         </w:rPr>
@@ -3049,7 +4090,7 @@
                     <pic:cNvPicPr/>
                   </pic:nvPicPr>
                   <pic:blipFill>
-                    <a:blip r:embed="rId22"/>
+                    <a:blip r:embed="rId29"/>
                     <a:stretch>
                       <a:fillRect/>
                     </a:stretch>
@@ -3081,7 +4122,7 @@
 </file>
 
 <file path=word/numbering.xml><?xml version="1.0" encoding="utf-8"?>
-<w:numbering xmlns:wpc="http://schemas.microsoft.com/office/word/2010/wordprocessingCanvas" xmlns:cx="http://schemas.microsoft.com/office/drawing/2014/chartex" xmlns:cx1="http://schemas.microsoft.com/office/drawing/2015/9/8/chartex" xmlns:cx2="http://schemas.microsoft.com/office/drawing/2015/10/21/chartex" xmlns:cx3="http://schemas.microsoft.com/office/drawing/2016/5/9/chartex" xmlns:cx4="http://schemas.microsoft.com/office/drawing/2016/5/10/chartex" xmlns:cx5="http://schemas.microsoft.com/office/drawing/2016/5/11/chartex" xmlns:cx6="http://schemas.microsoft.com/office/drawing/2016/5/12/chartex" xmlns:cx7="http://schemas.microsoft.com/office/drawing/2016/5/13/chartex" xmlns:cx8="http://schemas.microsoft.com/office/drawing/2016/5/14/chartex" xmlns:mc="http://schemas.openxmlformats.org/markup-compatibility/2006" xmlns:aink="http://schemas.microsoft.com/office/drawing/2016/ink" xmlns:am3d="http://schemas.microsoft.com/office/drawing/2017/model3d" xmlns:o="urn:schemas-microsoft-com:office:office" xmlns:r="http://schemas.openxmlformats.org/officeDocument/2006/relationships" xmlns:m="http://schemas.openxmlformats.org/officeDocument/2006/math" xmlns:v="urn:schemas-microsoft-com:vml" xmlns:wp14="http://schemas.microsoft.com/office/word/2010/wordprocessingDrawing" xmlns:wp="http://schemas.openxmlformats.org/drawingml/2006/wordprocessingDrawing" xmlns:w10="urn:schemas-microsoft-com:office:word" xmlns:w="http://schemas.openxmlformats.org/wordprocessingml/2006/main" xmlns:w14="http://schemas.microsoft.com/office/word/2010/wordml" xmlns:w15="http://schemas.microsoft.com/office/word/2012/wordml" xmlns:w16cex="http://schemas.microsoft.com/office/word/2018/wordml/cex" xmlns:w16cid="http://schemas.microsoft.com/office/word/2016/wordml/cid" xmlns:w16="http://schemas.microsoft.com/office/word/2018/wordml" xmlns:w16sdtdh="http://schemas.microsoft.com/office/word/2020/wordml/sdtdatahash" xmlns:w16se="http://schemas.microsoft.com/office/word/2015/wordml/symex" xmlns:wpg="http://schemas.microsoft.com/office/word/2010/wordprocessingGroup" xmlns:wpi="http://schemas.microsoft.com/office/word/2010/wordprocessingInk" xmlns:wne="http://schemas.microsoft.com/office/word/2006/wordml" xmlns:wps="http://schemas.microsoft.com/office/word/2010/wordprocessingShape" mc:Ignorable="w14 w15 w16se w16cid w16 w16cex w16sdtdh wp14">
+<w:numbering xmlns:wpc="http://schemas.microsoft.com/office/word/2010/wordprocessingCanvas" xmlns:cx="http://schemas.microsoft.com/office/drawing/2014/chartex" xmlns:cx1="http://schemas.microsoft.com/office/drawing/2015/9/8/chartex" xmlns:cx2="http://schemas.microsoft.com/office/drawing/2015/10/21/chartex" xmlns:cx3="http://schemas.microsoft.com/office/drawing/2016/5/9/chartex" xmlns:cx4="http://schemas.microsoft.com/office/drawing/2016/5/10/chartex" xmlns:cx5="http://schemas.microsoft.com/office/drawing/2016/5/11/chartex" xmlns:cx6="http://schemas.microsoft.com/office/drawing/2016/5/12/chartex" xmlns:cx7="http://schemas.microsoft.com/office/drawing/2016/5/13/chartex" xmlns:cx8="http://schemas.microsoft.com/office/drawing/2016/5/14/chartex" xmlns:mc="http://schemas.openxmlformats.org/markup-compatibility/2006" xmlns:aink="http://schemas.microsoft.com/office/drawing/2016/ink" xmlns:am3d="http://schemas.microsoft.com/office/drawing/2017/model3d" xmlns:o="urn:schemas-microsoft-com:office:office" xmlns:r="http://schemas.openxmlformats.org/officeDocument/2006/relationships" xmlns:m="http://schemas.openxmlformats.org/officeDocument/2006/math" xmlns:v="urn:schemas-microsoft-com:vml" xmlns:wp14="http://schemas.microsoft.com/office/word/2010/wordprocessingDrawing" xmlns:wp="http://schemas.openxmlformats.org/drawingml/2006/wordprocessingDrawing" xmlns:w10="urn:schemas-microsoft-com:office:word" xmlns:w="http://schemas.openxmlformats.org/wordprocessingml/2006/main" xmlns:w14="http://schemas.microsoft.com/office/word/2010/wordml" xmlns:w15="http://schemas.microsoft.com/office/word/2012/wordml" xmlns:w16cid="http://schemas.microsoft.com/office/word/2016/wordml/cid" xmlns:w16se="http://schemas.microsoft.com/office/word/2015/wordml/symex" xmlns:wpg="http://schemas.microsoft.com/office/word/2010/wordprocessingGroup" xmlns:wpi="http://schemas.microsoft.com/office/word/2010/wordprocessingInk" xmlns:wne="http://schemas.microsoft.com/office/word/2006/wordml" xmlns:wps="http://schemas.microsoft.com/office/word/2010/wordprocessingShape" mc:Ignorable="w14 w15 w16se w16cid wp14">
   <w:abstractNum w:abstractNumId="0" w15:restartNumberingAfterBreak="0">
     <w:nsid w:val="0A1C77A9"/>
     <w:multiLevelType w:val="hybridMultilevel"/>
@@ -3268,7 +4309,7 @@
 </file>
 
 <file path=word/styles.xml><?xml version="1.0" encoding="utf-8"?>
-<w:styles xmlns:mc="http://schemas.openxmlformats.org/markup-compatibility/2006" xmlns:r="http://schemas.openxmlformats.org/officeDocument/2006/relationships" xmlns:w="http://schemas.openxmlformats.org/wordprocessingml/2006/main" xmlns:w14="http://schemas.microsoft.com/office/word/2010/wordml" xmlns:w15="http://schemas.microsoft.com/office/word/2012/wordml" xmlns:w16cex="http://schemas.microsoft.com/office/word/2018/wordml/cex" xmlns:w16cid="http://schemas.microsoft.com/office/word/2016/wordml/cid" xmlns:w16="http://schemas.microsoft.com/office/word/2018/wordml" xmlns:w16sdtdh="http://schemas.microsoft.com/office/word/2020/wordml/sdtdatahash" xmlns:w16se="http://schemas.microsoft.com/office/word/2015/wordml/symex" mc:Ignorable="w14 w15 w16se w16cid w16 w16cex w16sdtdh">
+<w:styles xmlns:mc="http://schemas.openxmlformats.org/markup-compatibility/2006" xmlns:r="http://schemas.openxmlformats.org/officeDocument/2006/relationships" xmlns:w="http://schemas.openxmlformats.org/wordprocessingml/2006/main" xmlns:w14="http://schemas.microsoft.com/office/word/2010/wordml" xmlns:w15="http://schemas.microsoft.com/office/word/2012/wordml" xmlns:w16cid="http://schemas.microsoft.com/office/word/2016/wordml/cid" xmlns:w16se="http://schemas.microsoft.com/office/word/2015/wordml/symex" mc:Ignorable="w14 w15 w16se w16cid">
   <w:docDefaults>
     <w:rPrDefault>
       <w:rPr>
@@ -3281,7 +4322,7 @@
     </w:rPrDefault>
     <w:pPrDefault/>
   </w:docDefaults>
-  <w:latentStyles w:defLockedState="0" w:defUIPriority="99" w:defSemiHidden="0" w:defUnhideWhenUsed="0" w:defQFormat="0" w:count="376">
+  <w:latentStyles w:defLockedState="0" w:defUIPriority="99" w:defSemiHidden="0" w:defUnhideWhenUsed="0" w:defQFormat="0" w:count="375">
     <w:lsdException w:name="Normal" w:uiPriority="0" w:qFormat="1"/>
     <w:lsdException w:name="heading 1" w:uiPriority="9" w:qFormat="1"/>
     <w:lsdException w:name="heading 2" w:semiHidden="1" w:uiPriority="9" w:unhideWhenUsed="1" w:qFormat="1"/>
@@ -3387,6 +4428,7 @@
     <w:lsdException w:name="HTML Sample" w:semiHidden="1" w:unhideWhenUsed="1"/>
     <w:lsdException w:name="HTML Typewriter" w:semiHidden="1" w:unhideWhenUsed="1"/>
     <w:lsdException w:name="HTML Variable" w:semiHidden="1" w:unhideWhenUsed="1"/>
+    <w:lsdException w:name="Normal Table" w:semiHidden="1" w:unhideWhenUsed="1"/>
     <w:lsdException w:name="annotation subject" w:semiHidden="1" w:unhideWhenUsed="1"/>
     <w:lsdException w:name="No List" w:semiHidden="1" w:unhideWhenUsed="1"/>
     <w:lsdException w:name="Outline List 1" w:semiHidden="1" w:unhideWhenUsed="1"/>
@@ -3433,8 +4475,10 @@
     <w:lsdException w:name="Table Subtle 2" w:semiHidden="1" w:unhideWhenUsed="1"/>
     <w:lsdException w:name="Table Web 1" w:semiHidden="1" w:unhideWhenUsed="1"/>
     <w:lsdException w:name="Table Web 2" w:semiHidden="1" w:unhideWhenUsed="1"/>
+    <w:lsdException w:name="Table Web 3" w:semiHidden="1" w:unhideWhenUsed="1"/>
     <w:lsdException w:name="Balloon Text" w:semiHidden="1" w:unhideWhenUsed="1"/>
     <w:lsdException w:name="Table Grid" w:uiPriority="39"/>
+    <w:lsdException w:name="Table Theme" w:semiHidden="1" w:unhideWhenUsed="1"/>
     <w:lsdException w:name="Placeholder Text" w:semiHidden="1"/>
     <w:lsdException w:name="No Spacing" w:uiPriority="1" w:qFormat="1"/>
     <w:lsdException w:name="Light Shading" w:uiPriority="60"/>
@@ -3654,7 +4698,6 @@
     <w:lsdException w:name="Smart Hyperlink" w:semiHidden="1" w:unhideWhenUsed="1"/>
     <w:lsdException w:name="Hashtag" w:semiHidden="1" w:unhideWhenUsed="1"/>
     <w:lsdException w:name="Unresolved Mention" w:semiHidden="1" w:unhideWhenUsed="1"/>
-    <w:lsdException w:name="Smart Link" w:semiHidden="1" w:unhideWhenUsed="1"/>
   </w:latentStyles>
   <w:style w:type="paragraph" w:default="1" w:styleId="a">
     <w:name w:val="Normal"/>
@@ -3715,6 +4758,29 @@
         <w:insideV w:val="single" w:sz="4" w:space="0" w:color="auto"/>
       </w:tblBorders>
     </w:tblPr>
+  </w:style>
+  <w:style w:type="character" w:styleId="a5">
+    <w:name w:val="Hyperlink"/>
+    <w:basedOn w:val="a0"/>
+    <w:uiPriority w:val="99"/>
+    <w:unhideWhenUsed/>
+    <w:rsid w:val="007D2448"/>
+    <w:rPr>
+      <w:color w:val="0563C1" w:themeColor="hyperlink"/>
+      <w:u w:val="single"/>
+    </w:rPr>
+  </w:style>
+  <w:style w:type="character" w:styleId="a6">
+    <w:name w:val="Unresolved Mention"/>
+    <w:basedOn w:val="a0"/>
+    <w:uiPriority w:val="99"/>
+    <w:semiHidden/>
+    <w:unhideWhenUsed/>
+    <w:rsid w:val="007D2448"/>
+    <w:rPr>
+      <w:color w:val="605E5C"/>
+      <w:shd w:val="clear" w:color="auto" w:fill="E1DFDD"/>
+    </w:rPr>
   </w:style>
 </w:styles>
 </file>

</xml_diff>

<commit_message>
paste all the images
</commit_message>
<xml_diff>
--- a/HW4/HW4_report.docx
+++ b/HW4/HW4_report.docx
@@ -80,7 +80,7 @@
     <w:p>
       <w:pPr>
         <w:rPr>
-          <w:rFonts w:ascii="Times New Roman" w:hAnsi="Times New Roman" w:cs="Times New Roman" w:hint="eastAsia"/>
+          <w:rFonts w:ascii="Times New Roman" w:hAnsi="Times New Roman" w:cs="Times New Roman"/>
           <w:szCs w:val="24"/>
         </w:rPr>
       </w:pPr>
@@ -2886,7 +2886,7 @@
         <w:ind w:left="960" w:firstLine="480"/>
         <w:jc w:val="both"/>
         <w:rPr>
-          <w:rFonts w:ascii="Times New Roman" w:hAnsi="Times New Roman" w:cs="Times New Roman" w:hint="eastAsia"/>
+          <w:rFonts w:ascii="Times New Roman" w:hAnsi="Times New Roman" w:cs="Times New Roman"/>
           <w:szCs w:val="36"/>
         </w:rPr>
       </w:pPr>
@@ -3191,7 +3191,6 @@
         <w:ind w:leftChars="0" w:left="960" w:firstLine="480"/>
         <w:jc w:val="both"/>
         <w:rPr>
-          <w:rFonts w:hint="eastAsia"/>
           <w:noProof/>
         </w:rPr>
       </w:pPr>
@@ -3396,7 +3395,7 @@
       <w:pPr>
         <w:jc w:val="center"/>
         <w:rPr>
-          <w:rFonts w:ascii="Times New Roman" w:hAnsi="Times New Roman" w:cs="Times New Roman" w:hint="eastAsia"/>
+          <w:rFonts w:ascii="Times New Roman" w:hAnsi="Times New Roman" w:cs="Times New Roman"/>
           <w:szCs w:val="32"/>
         </w:rPr>
       </w:pPr>
@@ -3462,7 +3461,7 @@
         <w:ind w:leftChars="0" w:left="960" w:firstLine="480"/>
         <w:jc w:val="both"/>
         <w:rPr>
-          <w:rFonts w:ascii="Times New Roman" w:hAnsi="Times New Roman" w:cs="Times New Roman" w:hint="eastAsia"/>
+          <w:rFonts w:ascii="Times New Roman" w:hAnsi="Times New Roman" w:cs="Times New Roman"/>
           <w:szCs w:val="32"/>
         </w:rPr>
       </w:pPr>
@@ -3626,7 +3625,7 @@
         <w:ind w:leftChars="0" w:left="960" w:firstLine="480"/>
         <w:jc w:val="both"/>
         <w:rPr>
-          <w:rFonts w:ascii="Times New Roman" w:hAnsi="Times New Roman" w:cs="Times New Roman" w:hint="eastAsia"/>
+          <w:rFonts w:ascii="Times New Roman" w:hAnsi="Times New Roman" w:cs="Times New Roman"/>
           <w:szCs w:val="32"/>
         </w:rPr>
       </w:pPr>
@@ -3726,16 +3725,7 @@
           <w:rFonts w:ascii="Times New Roman" w:hAnsi="Times New Roman" w:cs="Times New Roman" w:hint="eastAsia"/>
           <w:szCs w:val="32"/>
         </w:rPr>
-        <w:t>來進行實驗</w:t>
-      </w:r>
-      <w:bookmarkStart w:id="3" w:name="_GoBack"/>
-      <w:bookmarkEnd w:id="3"/>
-      <w:r>
-        <w:rPr>
-          <w:rFonts w:ascii="Times New Roman" w:hAnsi="Times New Roman" w:cs="Times New Roman" w:hint="eastAsia"/>
-          <w:szCs w:val="32"/>
-        </w:rPr>
-        <w:t>。</w:t>
+        <w:t>來進行實驗。</w:t>
       </w:r>
     </w:p>
     <w:p>
@@ -3863,11 +3853,11 @@
       </w:pPr>
       <w:r>
         <w:rPr>
-          <w:rFonts w:ascii="Times New Roman" w:hAnsi="Times New Roman" w:cs="Times New Roman" w:hint="eastAsia"/>
+          <w:rFonts w:ascii="Times New Roman" w:hAnsi="Times New Roman" w:cs="Times New Roman"/>
           <w:sz w:val="32"/>
           <w:szCs w:val="32"/>
         </w:rPr>
-        <w:t>2</w:t>
+        <w:t>L2 Regularization</w:t>
       </w:r>
     </w:p>
     <w:p>
@@ -3876,22 +3866,73 @@
         <w:ind w:leftChars="0" w:left="960"/>
         <w:rPr>
           <w:rFonts w:ascii="Times New Roman" w:hAnsi="Times New Roman" w:cs="Times New Roman"/>
-          <w:sz w:val="32"/>
-          <w:szCs w:val="32"/>
-        </w:rPr>
-      </w:pPr>
-      <w:r>
-        <w:rPr>
-          <w:rFonts w:ascii="Times New Roman" w:hAnsi="Times New Roman" w:cs="Times New Roman"/>
-          <w:noProof/>
-          <w:sz w:val="32"/>
+          <w:szCs w:val="32"/>
+        </w:rPr>
+      </w:pPr>
+      <w:bookmarkStart w:id="3" w:name="_Hlk134972608"/>
+      <w:r>
+        <w:rPr>
+          <w:rFonts w:ascii="Times New Roman" w:hAnsi="Times New Roman" w:cs="Times New Roman" w:hint="eastAsia"/>
+          <w:szCs w:val="32"/>
+        </w:rPr>
+        <w:t>以下為使用</w:t>
+      </w:r>
+      <w:r>
+        <w:rPr>
+          <w:rFonts w:ascii="Times New Roman" w:hAnsi="Times New Roman" w:cs="Times New Roman"/>
+          <w:szCs w:val="32"/>
+        </w:rPr>
+        <w:t>L2 Regularization</w:t>
+      </w:r>
+      <w:r>
+        <w:rPr>
+          <w:rFonts w:ascii="Times New Roman" w:hAnsi="Times New Roman" w:cs="Times New Roman" w:hint="eastAsia"/>
+          <w:szCs w:val="32"/>
+        </w:rPr>
+        <w:t>後的</w:t>
+      </w:r>
+      <w:r>
+        <w:rPr>
+          <w:rFonts w:ascii="Times New Roman" w:hAnsi="Times New Roman" w:cs="Times New Roman" w:hint="eastAsia"/>
+          <w:szCs w:val="32"/>
+        </w:rPr>
+        <w:t xml:space="preserve">ResNet18 </w:t>
+      </w:r>
+      <w:r>
+        <w:rPr>
+          <w:rFonts w:ascii="Times New Roman" w:hAnsi="Times New Roman" w:cs="Times New Roman"/>
+          <w:szCs w:val="32"/>
+        </w:rPr>
+        <w:t>model</w:t>
+      </w:r>
+      <w:r>
+        <w:rPr>
+          <w:rFonts w:ascii="Times New Roman" w:hAnsi="Times New Roman" w:cs="Times New Roman" w:hint="eastAsia"/>
+          <w:szCs w:val="32"/>
+        </w:rPr>
+        <w:t>的表現。</w:t>
+      </w:r>
+    </w:p>
+    <w:bookmarkEnd w:id="3"/>
+    <w:p>
+      <w:pPr>
+        <w:jc w:val="center"/>
+        <w:rPr>
+          <w:rFonts w:ascii="Times New Roman" w:hAnsi="Times New Roman" w:cs="Times New Roman" w:hint="eastAsia"/>
+          <w:szCs w:val="32"/>
+        </w:rPr>
+      </w:pPr>
+      <w:r>
+        <w:rPr>
+          <w:rFonts w:ascii="Times New Roman" w:hAnsi="Times New Roman" w:cs="Times New Roman"/>
+          <w:noProof/>
           <w:szCs w:val="32"/>
         </w:rPr>
         <w:drawing>
-          <wp:inline distT="0" distB="0" distL="0" distR="0" wp14:anchorId="66963BF4" wp14:editId="2C86ECF6">
-            <wp:extent cx="4896533" cy="2876951"/>
-            <wp:effectExtent l="0" t="0" r="0" b="0"/>
-            <wp:docPr id="10" name="圖片 10"/>
+          <wp:inline distT="0" distB="0" distL="0" distR="0" wp14:anchorId="63E6E77F" wp14:editId="2C4BED59">
+            <wp:extent cx="2400000" cy="1800000"/>
+            <wp:effectExtent l="0" t="0" r="635" b="0"/>
+            <wp:docPr id="23" name="圖片 23"/>
             <wp:cNvGraphicFramePr>
               <a:graphicFrameLocks xmlns:a="http://schemas.openxmlformats.org/drawingml/2006/main" noChangeAspect="1"/>
             </wp:cNvGraphicFramePr>
@@ -3899,23 +3940,36 @@
               <a:graphicData uri="http://schemas.openxmlformats.org/drawingml/2006/picture">
                 <pic:pic xmlns:pic="http://schemas.openxmlformats.org/drawingml/2006/picture">
                   <pic:nvPicPr>
-                    <pic:cNvPr id="1" name=""/>
-                    <pic:cNvPicPr/>
+                    <pic:cNvPr id="0" name="Picture 1"/>
+                    <pic:cNvPicPr>
+                      <a:picLocks noChangeAspect="1" noChangeArrowheads="1"/>
+                    </pic:cNvPicPr>
                   </pic:nvPicPr>
                   <pic:blipFill>
-                    <a:blip r:embed="rId26"/>
+                    <a:blip r:embed="rId26" cstate="print">
+                      <a:extLst>
+                        <a:ext uri="{28A0092B-C50C-407E-A947-70E740481C1C}">
+                          <a14:useLocalDpi xmlns:a14="http://schemas.microsoft.com/office/drawing/2010/main" val="0"/>
+                        </a:ext>
+                      </a:extLst>
+                    </a:blip>
+                    <a:srcRect/>
                     <a:stretch>
                       <a:fillRect/>
                     </a:stretch>
                   </pic:blipFill>
-                  <pic:spPr>
+                  <pic:spPr bwMode="auto">
                     <a:xfrm>
                       <a:off x="0" y="0"/>
-                      <a:ext cx="4896533" cy="2876951"/>
+                      <a:ext cx="2400000" cy="1800000"/>
                     </a:xfrm>
                     <a:prstGeom prst="rect">
                       <a:avLst/>
                     </a:prstGeom>
+                    <a:noFill/>
+                    <a:ln>
+                      <a:noFill/>
+                    </a:ln>
                   </pic:spPr>
                 </pic:pic>
               </a:graphicData>
@@ -3923,30 +3977,17 @@
           </wp:inline>
         </w:drawing>
       </w:r>
-    </w:p>
-    <w:p>
-      <w:pPr>
-        <w:pStyle w:val="a3"/>
-        <w:ind w:leftChars="0" w:left="960"/>
-        <w:rPr>
-          <w:rFonts w:ascii="Times New Roman" w:hAnsi="Times New Roman" w:cs="Times New Roman"/>
-          <w:sz w:val="32"/>
-          <w:szCs w:val="32"/>
-        </w:rPr>
-      </w:pPr>
-      <w:r>
-        <w:rPr>
-          <w:rFonts w:ascii="Times New Roman" w:hAnsi="Times New Roman" w:cs="Times New Roman"/>
-          <w:noProof/>
-          <w:sz w:val="32"/>
-          <w:szCs w:val="32"/>
-        </w:rPr>
-        <w:lastRenderedPageBreak/>
+      <w:r>
+        <w:rPr>
+          <w:rFonts w:ascii="Times New Roman" w:hAnsi="Times New Roman" w:cs="Times New Roman" w:hint="eastAsia"/>
+          <w:noProof/>
+          <w:szCs w:val="32"/>
+        </w:rPr>
         <w:drawing>
-          <wp:inline distT="0" distB="0" distL="0" distR="0" wp14:anchorId="5D3C69AE" wp14:editId="71AF2873">
-            <wp:extent cx="5182323" cy="2905530"/>
-            <wp:effectExtent l="0" t="0" r="0" b="9525"/>
-            <wp:docPr id="13" name="圖片 13"/>
+          <wp:inline distT="0" distB="0" distL="0" distR="0" wp14:anchorId="126EFFAA" wp14:editId="30E493C7">
+            <wp:extent cx="2400000" cy="1800000"/>
+            <wp:effectExtent l="0" t="0" r="635" b="0"/>
+            <wp:docPr id="24" name="圖片 24"/>
             <wp:cNvGraphicFramePr>
               <a:graphicFrameLocks xmlns:a="http://schemas.openxmlformats.org/drawingml/2006/main" noChangeAspect="1"/>
             </wp:cNvGraphicFramePr>
@@ -3954,23 +3995,36 @@
               <a:graphicData uri="http://schemas.openxmlformats.org/drawingml/2006/picture">
                 <pic:pic xmlns:pic="http://schemas.openxmlformats.org/drawingml/2006/picture">
                   <pic:nvPicPr>
-                    <pic:cNvPr id="1" name=""/>
-                    <pic:cNvPicPr/>
+                    <pic:cNvPr id="0" name="Picture 2"/>
+                    <pic:cNvPicPr>
+                      <a:picLocks noChangeAspect="1" noChangeArrowheads="1"/>
+                    </pic:cNvPicPr>
                   </pic:nvPicPr>
                   <pic:blipFill>
-                    <a:blip r:embed="rId27"/>
+                    <a:blip r:embed="rId27" cstate="print">
+                      <a:extLst>
+                        <a:ext uri="{28A0092B-C50C-407E-A947-70E740481C1C}">
+                          <a14:useLocalDpi xmlns:a14="http://schemas.microsoft.com/office/drawing/2010/main" val="0"/>
+                        </a:ext>
+                      </a:extLst>
+                    </a:blip>
+                    <a:srcRect/>
                     <a:stretch>
                       <a:fillRect/>
                     </a:stretch>
                   </pic:blipFill>
-                  <pic:spPr>
+                  <pic:spPr bwMode="auto">
                     <a:xfrm>
                       <a:off x="0" y="0"/>
-                      <a:ext cx="5182323" cy="2905530"/>
+                      <a:ext cx="2400000" cy="1800000"/>
                     </a:xfrm>
                     <a:prstGeom prst="rect">
                       <a:avLst/>
                     </a:prstGeom>
+                    <a:noFill/>
+                    <a:ln>
+                      <a:noFill/>
+                    </a:ln>
                   </pic:spPr>
                 </pic:pic>
               </a:graphicData>
@@ -3981,12 +4035,7 @@
     </w:p>
     <w:p>
       <w:pPr>
-        <w:pStyle w:val="a3"/>
-        <w:numPr>
-          <w:ilvl w:val="1"/>
-          <w:numId w:val="1"/>
-        </w:numPr>
-        <w:ind w:leftChars="0"/>
+        <w:jc w:val="center"/>
         <w:rPr>
           <w:rFonts w:ascii="Times New Roman" w:hAnsi="Times New Roman" w:cs="Times New Roman"/>
           <w:sz w:val="32"/>
@@ -3995,35 +4044,16 @@
       </w:pPr>
       <w:r>
         <w:rPr>
-          <w:rFonts w:ascii="Times New Roman" w:hAnsi="Times New Roman" w:cs="Times New Roman" w:hint="eastAsia"/>
+          <w:rFonts w:ascii="Times New Roman" w:hAnsi="Times New Roman" w:cs="Times New Roman"/>
+          <w:noProof/>
           <w:sz w:val="32"/>
           <w:szCs w:val="32"/>
         </w:rPr>
-        <w:t>3</w:t>
-      </w:r>
-    </w:p>
-    <w:p>
-      <w:pPr>
-        <w:pStyle w:val="a3"/>
-        <w:ind w:leftChars="0" w:left="960"/>
-        <w:rPr>
-          <w:rFonts w:ascii="Times New Roman" w:hAnsi="Times New Roman" w:cs="Times New Roman"/>
-          <w:sz w:val="32"/>
-          <w:szCs w:val="32"/>
-        </w:rPr>
-      </w:pPr>
-      <w:r>
-        <w:rPr>
-          <w:rFonts w:ascii="Times New Roman" w:hAnsi="Times New Roman" w:cs="Times New Roman"/>
-          <w:noProof/>
-          <w:sz w:val="32"/>
-          <w:szCs w:val="32"/>
-        </w:rPr>
         <w:drawing>
-          <wp:inline distT="0" distB="0" distL="0" distR="0" wp14:anchorId="217AFB4C" wp14:editId="06075680">
-            <wp:extent cx="4972744" cy="2934109"/>
-            <wp:effectExtent l="0" t="0" r="0" b="0"/>
-            <wp:docPr id="11" name="圖片 11"/>
+          <wp:inline distT="0" distB="0" distL="0" distR="0" wp14:anchorId="29FA173D" wp14:editId="7A5A5660">
+            <wp:extent cx="2450861" cy="1440000"/>
+            <wp:effectExtent l="0" t="0" r="6985" b="8255"/>
+            <wp:docPr id="10" name="圖片 10"/>
             <wp:cNvGraphicFramePr>
               <a:graphicFrameLocks xmlns:a="http://schemas.openxmlformats.org/drawingml/2006/main" noChangeAspect="1"/>
             </wp:cNvGraphicFramePr>
@@ -4043,7 +4073,7 @@
                   <pic:spPr>
                     <a:xfrm>
                       <a:off x="0" y="0"/>
-                      <a:ext cx="4972744" cy="2934109"/>
+                      <a:ext cx="2450861" cy="1440000"/>
                     </a:xfrm>
                     <a:prstGeom prst="rect">
                       <a:avLst/>
@@ -4055,29 +4085,1049 @@
           </wp:inline>
         </w:drawing>
       </w:r>
+      <w:r>
+        <w:rPr>
+          <w:rFonts w:ascii="Times New Roman" w:hAnsi="Times New Roman" w:cs="Times New Roman" w:hint="eastAsia"/>
+          <w:noProof/>
+          <w:sz w:val="32"/>
+          <w:szCs w:val="32"/>
+        </w:rPr>
+        <w:drawing>
+          <wp:inline distT="0" distB="0" distL="0" distR="0" wp14:anchorId="0431CFA0" wp14:editId="3452AD63">
+            <wp:extent cx="2400000" cy="1800000"/>
+            <wp:effectExtent l="0" t="0" r="635" b="0"/>
+            <wp:docPr id="26" name="圖片 26"/>
+            <wp:cNvGraphicFramePr>
+              <a:graphicFrameLocks xmlns:a="http://schemas.openxmlformats.org/drawingml/2006/main" noChangeAspect="1"/>
+            </wp:cNvGraphicFramePr>
+            <a:graphic xmlns:a="http://schemas.openxmlformats.org/drawingml/2006/main">
+              <a:graphicData uri="http://schemas.openxmlformats.org/drawingml/2006/picture">
+                <pic:pic xmlns:pic="http://schemas.openxmlformats.org/drawingml/2006/picture">
+                  <pic:nvPicPr>
+                    <pic:cNvPr id="0" name="Picture 3"/>
+                    <pic:cNvPicPr>
+                      <a:picLocks noChangeAspect="1" noChangeArrowheads="1"/>
+                    </pic:cNvPicPr>
+                  </pic:nvPicPr>
+                  <pic:blipFill>
+                    <a:blip r:embed="rId29" cstate="print">
+                      <a:extLst>
+                        <a:ext uri="{28A0092B-C50C-407E-A947-70E740481C1C}">
+                          <a14:useLocalDpi xmlns:a14="http://schemas.microsoft.com/office/drawing/2010/main" val="0"/>
+                        </a:ext>
+                      </a:extLst>
+                    </a:blip>
+                    <a:srcRect/>
+                    <a:stretch>
+                      <a:fillRect/>
+                    </a:stretch>
+                  </pic:blipFill>
+                  <pic:spPr bwMode="auto">
+                    <a:xfrm>
+                      <a:off x="0" y="0"/>
+                      <a:ext cx="2400000" cy="1800000"/>
+                    </a:xfrm>
+                    <a:prstGeom prst="rect">
+                      <a:avLst/>
+                    </a:prstGeom>
+                    <a:noFill/>
+                    <a:ln>
+                      <a:noFill/>
+                    </a:ln>
+                  </pic:spPr>
+                </pic:pic>
+              </a:graphicData>
+            </a:graphic>
+          </wp:inline>
+        </w:drawing>
+      </w:r>
     </w:p>
     <w:p>
       <w:pPr>
+        <w:jc w:val="center"/>
+        <w:rPr>
+          <w:rFonts w:ascii="Times New Roman" w:hAnsi="Times New Roman" w:cs="Times New Roman"/>
+          <w:sz w:val="32"/>
+          <w:szCs w:val="32"/>
+        </w:rPr>
+      </w:pPr>
+      <w:r>
+        <w:rPr>
+          <w:rFonts w:ascii="Times New Roman" w:hAnsi="Times New Roman" w:cs="Times New Roman"/>
+          <w:noProof/>
+          <w:sz w:val="32"/>
+          <w:szCs w:val="32"/>
+        </w:rPr>
+        <w:lastRenderedPageBreak/>
+        <w:drawing>
+          <wp:inline distT="0" distB="0" distL="0" distR="0" wp14:anchorId="74C99843" wp14:editId="7C361437">
+            <wp:extent cx="2698048" cy="1800000"/>
+            <wp:effectExtent l="0" t="0" r="7620" b="0"/>
+            <wp:docPr id="27" name="圖片 27"/>
+            <wp:cNvGraphicFramePr>
+              <a:graphicFrameLocks xmlns:a="http://schemas.openxmlformats.org/drawingml/2006/main" noChangeAspect="1"/>
+            </wp:cNvGraphicFramePr>
+            <a:graphic xmlns:a="http://schemas.openxmlformats.org/drawingml/2006/main">
+              <a:graphicData uri="http://schemas.openxmlformats.org/drawingml/2006/picture">
+                <pic:pic xmlns:pic="http://schemas.openxmlformats.org/drawingml/2006/picture">
+                  <pic:nvPicPr>
+                    <pic:cNvPr id="0" name="Picture 4"/>
+                    <pic:cNvPicPr>
+                      <a:picLocks noChangeAspect="1" noChangeArrowheads="1"/>
+                    </pic:cNvPicPr>
+                  </pic:nvPicPr>
+                  <pic:blipFill>
+                    <a:blip r:embed="rId30" cstate="print">
+                      <a:extLst>
+                        <a:ext uri="{28A0092B-C50C-407E-A947-70E740481C1C}">
+                          <a14:useLocalDpi xmlns:a14="http://schemas.microsoft.com/office/drawing/2010/main" val="0"/>
+                        </a:ext>
+                      </a:extLst>
+                    </a:blip>
+                    <a:srcRect/>
+                    <a:stretch>
+                      <a:fillRect/>
+                    </a:stretch>
+                  </pic:blipFill>
+                  <pic:spPr bwMode="auto">
+                    <a:xfrm>
+                      <a:off x="0" y="0"/>
+                      <a:ext cx="2698048" cy="1800000"/>
+                    </a:xfrm>
+                    <a:prstGeom prst="rect">
+                      <a:avLst/>
+                    </a:prstGeom>
+                    <a:noFill/>
+                    <a:ln>
+                      <a:noFill/>
+                    </a:ln>
+                  </pic:spPr>
+                </pic:pic>
+              </a:graphicData>
+            </a:graphic>
+          </wp:inline>
+        </w:drawing>
+      </w:r>
+    </w:p>
+    <w:p>
+      <w:pPr>
         <w:pStyle w:val="a3"/>
         <w:ind w:leftChars="0" w:left="960"/>
         <w:rPr>
           <w:rFonts w:ascii="Times New Roman" w:hAnsi="Times New Roman" w:cs="Times New Roman"/>
+          <w:szCs w:val="32"/>
+        </w:rPr>
+      </w:pPr>
+      <w:r>
+        <w:rPr>
+          <w:rFonts w:ascii="Times New Roman" w:hAnsi="Times New Roman" w:cs="Times New Roman" w:hint="eastAsia"/>
+          <w:szCs w:val="32"/>
+        </w:rPr>
+        <w:t>以下為使用</w:t>
+      </w:r>
+      <w:r>
+        <w:rPr>
+          <w:rFonts w:ascii="Times New Roman" w:hAnsi="Times New Roman" w:cs="Times New Roman"/>
+          <w:szCs w:val="32"/>
+        </w:rPr>
+        <w:t>L2 Regularization</w:t>
+      </w:r>
+      <w:r>
+        <w:rPr>
+          <w:rFonts w:ascii="Times New Roman" w:hAnsi="Times New Roman" w:cs="Times New Roman" w:hint="eastAsia"/>
+          <w:szCs w:val="32"/>
+        </w:rPr>
+        <w:t>後的</w:t>
+      </w:r>
+      <w:r>
+        <w:rPr>
+          <w:rFonts w:ascii="Times New Roman" w:hAnsi="Times New Roman" w:cs="Times New Roman" w:hint="eastAsia"/>
+          <w:szCs w:val="32"/>
+        </w:rPr>
+        <w:t>p</w:t>
+      </w:r>
+      <w:r>
+        <w:rPr>
+          <w:rFonts w:ascii="Times New Roman" w:hAnsi="Times New Roman" w:cs="Times New Roman"/>
+          <w:szCs w:val="32"/>
+        </w:rPr>
+        <w:t xml:space="preserve">retrained </w:t>
+      </w:r>
+      <w:r>
+        <w:rPr>
+          <w:rFonts w:ascii="Times New Roman" w:hAnsi="Times New Roman" w:cs="Times New Roman" w:hint="eastAsia"/>
+          <w:szCs w:val="32"/>
+        </w:rPr>
+        <w:t xml:space="preserve">ResNet18 </w:t>
+      </w:r>
+      <w:r>
+        <w:rPr>
+          <w:rFonts w:ascii="Times New Roman" w:hAnsi="Times New Roman" w:cs="Times New Roman"/>
+          <w:szCs w:val="32"/>
+        </w:rPr>
+        <w:t>model</w:t>
+      </w:r>
+      <w:r>
+        <w:rPr>
+          <w:rFonts w:ascii="Times New Roman" w:hAnsi="Times New Roman" w:cs="Times New Roman" w:hint="eastAsia"/>
+          <w:szCs w:val="32"/>
+        </w:rPr>
+        <w:t>的表現。</w:t>
+      </w:r>
+    </w:p>
+    <w:p>
+      <w:pPr>
+        <w:jc w:val="center"/>
+        <w:rPr>
+          <w:rFonts w:ascii="Times New Roman" w:hAnsi="Times New Roman" w:cs="Times New Roman"/>
+          <w:szCs w:val="32"/>
+        </w:rPr>
+      </w:pPr>
+      <w:r>
+        <w:rPr>
+          <w:rFonts w:ascii="Times New Roman" w:hAnsi="Times New Roman" w:cs="Times New Roman" w:hint="eastAsia"/>
+          <w:noProof/>
+          <w:szCs w:val="32"/>
+        </w:rPr>
+        <w:drawing>
+          <wp:inline distT="0" distB="0" distL="0" distR="0" wp14:anchorId="6A95C0A8" wp14:editId="0E0CE705">
+            <wp:extent cx="2400000" cy="1800000"/>
+            <wp:effectExtent l="0" t="0" r="635" b="0"/>
+            <wp:docPr id="28" name="圖片 28"/>
+            <wp:cNvGraphicFramePr>
+              <a:graphicFrameLocks xmlns:a="http://schemas.openxmlformats.org/drawingml/2006/main" noChangeAspect="1"/>
+            </wp:cNvGraphicFramePr>
+            <a:graphic xmlns:a="http://schemas.openxmlformats.org/drawingml/2006/main">
+              <a:graphicData uri="http://schemas.openxmlformats.org/drawingml/2006/picture">
+                <pic:pic xmlns:pic="http://schemas.openxmlformats.org/drawingml/2006/picture">
+                  <pic:nvPicPr>
+                    <pic:cNvPr id="0" name="Picture 5"/>
+                    <pic:cNvPicPr>
+                      <a:picLocks noChangeAspect="1" noChangeArrowheads="1"/>
+                    </pic:cNvPicPr>
+                  </pic:nvPicPr>
+                  <pic:blipFill>
+                    <a:blip r:embed="rId31" cstate="print">
+                      <a:extLst>
+                        <a:ext uri="{28A0092B-C50C-407E-A947-70E740481C1C}">
+                          <a14:useLocalDpi xmlns:a14="http://schemas.microsoft.com/office/drawing/2010/main" val="0"/>
+                        </a:ext>
+                      </a:extLst>
+                    </a:blip>
+                    <a:srcRect/>
+                    <a:stretch>
+                      <a:fillRect/>
+                    </a:stretch>
+                  </pic:blipFill>
+                  <pic:spPr bwMode="auto">
+                    <a:xfrm>
+                      <a:off x="0" y="0"/>
+                      <a:ext cx="2400000" cy="1800000"/>
+                    </a:xfrm>
+                    <a:prstGeom prst="rect">
+                      <a:avLst/>
+                    </a:prstGeom>
+                    <a:noFill/>
+                    <a:ln>
+                      <a:noFill/>
+                    </a:ln>
+                  </pic:spPr>
+                </pic:pic>
+              </a:graphicData>
+            </a:graphic>
+          </wp:inline>
+        </w:drawing>
+      </w:r>
+      <w:r>
+        <w:rPr>
+          <w:rFonts w:ascii="Times New Roman" w:hAnsi="Times New Roman" w:cs="Times New Roman" w:hint="eastAsia"/>
+          <w:noProof/>
+          <w:szCs w:val="32"/>
+        </w:rPr>
+        <w:drawing>
+          <wp:inline distT="0" distB="0" distL="0" distR="0" wp14:anchorId="7F07A173" wp14:editId="610A4CAD">
+            <wp:extent cx="2400000" cy="1800000"/>
+            <wp:effectExtent l="0" t="0" r="635" b="0"/>
+            <wp:docPr id="29" name="圖片 29"/>
+            <wp:cNvGraphicFramePr>
+              <a:graphicFrameLocks xmlns:a="http://schemas.openxmlformats.org/drawingml/2006/main" noChangeAspect="1"/>
+            </wp:cNvGraphicFramePr>
+            <a:graphic xmlns:a="http://schemas.openxmlformats.org/drawingml/2006/main">
+              <a:graphicData uri="http://schemas.openxmlformats.org/drawingml/2006/picture">
+                <pic:pic xmlns:pic="http://schemas.openxmlformats.org/drawingml/2006/picture">
+                  <pic:nvPicPr>
+                    <pic:cNvPr id="0" name="Picture 6"/>
+                    <pic:cNvPicPr>
+                      <a:picLocks noChangeAspect="1" noChangeArrowheads="1"/>
+                    </pic:cNvPicPr>
+                  </pic:nvPicPr>
+                  <pic:blipFill>
+                    <a:blip r:embed="rId32" cstate="print">
+                      <a:extLst>
+                        <a:ext uri="{28A0092B-C50C-407E-A947-70E740481C1C}">
+                          <a14:useLocalDpi xmlns:a14="http://schemas.microsoft.com/office/drawing/2010/main" val="0"/>
+                        </a:ext>
+                      </a:extLst>
+                    </a:blip>
+                    <a:srcRect/>
+                    <a:stretch>
+                      <a:fillRect/>
+                    </a:stretch>
+                  </pic:blipFill>
+                  <pic:spPr bwMode="auto">
+                    <a:xfrm>
+                      <a:off x="0" y="0"/>
+                      <a:ext cx="2400000" cy="1800000"/>
+                    </a:xfrm>
+                    <a:prstGeom prst="rect">
+                      <a:avLst/>
+                    </a:prstGeom>
+                    <a:noFill/>
+                    <a:ln>
+                      <a:noFill/>
+                    </a:ln>
+                  </pic:spPr>
+                </pic:pic>
+              </a:graphicData>
+            </a:graphic>
+          </wp:inline>
+        </w:drawing>
+      </w:r>
+    </w:p>
+    <w:p>
+      <w:pPr>
+        <w:jc w:val="center"/>
+        <w:rPr>
+          <w:rFonts w:ascii="Times New Roman" w:hAnsi="Times New Roman" w:cs="Times New Roman"/>
+          <w:szCs w:val="32"/>
+        </w:rPr>
+      </w:pPr>
+      <w:r>
+        <w:rPr>
+          <w:rFonts w:ascii="Times New Roman" w:hAnsi="Times New Roman" w:cs="Times New Roman"/>
+          <w:noProof/>
           <w:sz w:val="32"/>
           <w:szCs w:val="32"/>
         </w:rPr>
-      </w:pPr>
-      <w:r>
-        <w:rPr>
-          <w:rFonts w:ascii="Times New Roman" w:hAnsi="Times New Roman" w:cs="Times New Roman"/>
-          <w:noProof/>
+        <w:drawing>
+          <wp:inline distT="0" distB="0" distL="0" distR="0" wp14:anchorId="6E02B3B0" wp14:editId="2B5930DD">
+            <wp:extent cx="2568394" cy="1440000"/>
+            <wp:effectExtent l="0" t="0" r="3810" b="8255"/>
+            <wp:docPr id="13" name="圖片 13"/>
+            <wp:cNvGraphicFramePr>
+              <a:graphicFrameLocks xmlns:a="http://schemas.openxmlformats.org/drawingml/2006/main" noChangeAspect="1"/>
+            </wp:cNvGraphicFramePr>
+            <a:graphic xmlns:a="http://schemas.openxmlformats.org/drawingml/2006/main">
+              <a:graphicData uri="http://schemas.openxmlformats.org/drawingml/2006/picture">
+                <pic:pic xmlns:pic="http://schemas.openxmlformats.org/drawingml/2006/picture">
+                  <pic:nvPicPr>
+                    <pic:cNvPr id="1" name=""/>
+                    <pic:cNvPicPr/>
+                  </pic:nvPicPr>
+                  <pic:blipFill>
+                    <a:blip r:embed="rId33"/>
+                    <a:stretch>
+                      <a:fillRect/>
+                    </a:stretch>
+                  </pic:blipFill>
+                  <pic:spPr>
+                    <a:xfrm>
+                      <a:off x="0" y="0"/>
+                      <a:ext cx="2568394" cy="1440000"/>
+                    </a:xfrm>
+                    <a:prstGeom prst="rect">
+                      <a:avLst/>
+                    </a:prstGeom>
+                  </pic:spPr>
+                </pic:pic>
+              </a:graphicData>
+            </a:graphic>
+          </wp:inline>
+        </w:drawing>
+      </w:r>
+      <w:r>
+        <w:rPr>
+          <w:rFonts w:ascii="Times New Roman" w:hAnsi="Times New Roman" w:cs="Times New Roman"/>
+          <w:noProof/>
+          <w:szCs w:val="32"/>
+        </w:rPr>
+        <w:drawing>
+          <wp:inline distT="0" distB="0" distL="0" distR="0" wp14:anchorId="7E313539" wp14:editId="6CE9FF4C">
+            <wp:extent cx="2400000" cy="1800000"/>
+            <wp:effectExtent l="0" t="0" r="635" b="0"/>
+            <wp:docPr id="30" name="圖片 30"/>
+            <wp:cNvGraphicFramePr>
+              <a:graphicFrameLocks xmlns:a="http://schemas.openxmlformats.org/drawingml/2006/main" noChangeAspect="1"/>
+            </wp:cNvGraphicFramePr>
+            <a:graphic xmlns:a="http://schemas.openxmlformats.org/drawingml/2006/main">
+              <a:graphicData uri="http://schemas.openxmlformats.org/drawingml/2006/picture">
+                <pic:pic xmlns:pic="http://schemas.openxmlformats.org/drawingml/2006/picture">
+                  <pic:nvPicPr>
+                    <pic:cNvPr id="0" name="Picture 7"/>
+                    <pic:cNvPicPr>
+                      <a:picLocks noChangeAspect="1" noChangeArrowheads="1"/>
+                    </pic:cNvPicPr>
+                  </pic:nvPicPr>
+                  <pic:blipFill>
+                    <a:blip r:embed="rId34" cstate="print">
+                      <a:extLst>
+                        <a:ext uri="{28A0092B-C50C-407E-A947-70E740481C1C}">
+                          <a14:useLocalDpi xmlns:a14="http://schemas.microsoft.com/office/drawing/2010/main" val="0"/>
+                        </a:ext>
+                      </a:extLst>
+                    </a:blip>
+                    <a:srcRect/>
+                    <a:stretch>
+                      <a:fillRect/>
+                    </a:stretch>
+                  </pic:blipFill>
+                  <pic:spPr bwMode="auto">
+                    <a:xfrm>
+                      <a:off x="0" y="0"/>
+                      <a:ext cx="2400000" cy="1800000"/>
+                    </a:xfrm>
+                    <a:prstGeom prst="rect">
+                      <a:avLst/>
+                    </a:prstGeom>
+                    <a:noFill/>
+                    <a:ln>
+                      <a:noFill/>
+                    </a:ln>
+                  </pic:spPr>
+                </pic:pic>
+              </a:graphicData>
+            </a:graphic>
+          </wp:inline>
+        </w:drawing>
+      </w:r>
+    </w:p>
+    <w:p>
+      <w:pPr>
+        <w:jc w:val="center"/>
+        <w:rPr>
+          <w:rFonts w:ascii="Times New Roman" w:hAnsi="Times New Roman" w:cs="Times New Roman" w:hint="eastAsia"/>
+          <w:szCs w:val="32"/>
+        </w:rPr>
+      </w:pPr>
+      <w:r>
+        <w:rPr>
+          <w:rFonts w:ascii="Times New Roman" w:hAnsi="Times New Roman" w:cs="Times New Roman"/>
+          <w:noProof/>
+          <w:szCs w:val="32"/>
+        </w:rPr>
+        <w:drawing>
+          <wp:inline distT="0" distB="0" distL="0" distR="0" wp14:anchorId="1D7E3EFA" wp14:editId="5BFF55D9">
+            <wp:extent cx="2698048" cy="1800000"/>
+            <wp:effectExtent l="0" t="0" r="7620" b="0"/>
+            <wp:docPr id="31" name="圖片 31"/>
+            <wp:cNvGraphicFramePr>
+              <a:graphicFrameLocks xmlns:a="http://schemas.openxmlformats.org/drawingml/2006/main" noChangeAspect="1"/>
+            </wp:cNvGraphicFramePr>
+            <a:graphic xmlns:a="http://schemas.openxmlformats.org/drawingml/2006/main">
+              <a:graphicData uri="http://schemas.openxmlformats.org/drawingml/2006/picture">
+                <pic:pic xmlns:pic="http://schemas.openxmlformats.org/drawingml/2006/picture">
+                  <pic:nvPicPr>
+                    <pic:cNvPr id="0" name="Picture 8"/>
+                    <pic:cNvPicPr>
+                      <a:picLocks noChangeAspect="1" noChangeArrowheads="1"/>
+                    </pic:cNvPicPr>
+                  </pic:nvPicPr>
+                  <pic:blipFill>
+                    <a:blip r:embed="rId35" cstate="print">
+                      <a:extLst>
+                        <a:ext uri="{28A0092B-C50C-407E-A947-70E740481C1C}">
+                          <a14:useLocalDpi xmlns:a14="http://schemas.microsoft.com/office/drawing/2010/main" val="0"/>
+                        </a:ext>
+                      </a:extLst>
+                    </a:blip>
+                    <a:srcRect/>
+                    <a:stretch>
+                      <a:fillRect/>
+                    </a:stretch>
+                  </pic:blipFill>
+                  <pic:spPr bwMode="auto">
+                    <a:xfrm>
+                      <a:off x="0" y="0"/>
+                      <a:ext cx="2698048" cy="1800000"/>
+                    </a:xfrm>
+                    <a:prstGeom prst="rect">
+                      <a:avLst/>
+                    </a:prstGeom>
+                    <a:noFill/>
+                    <a:ln>
+                      <a:noFill/>
+                    </a:ln>
+                  </pic:spPr>
+                </pic:pic>
+              </a:graphicData>
+            </a:graphic>
+          </wp:inline>
+        </w:drawing>
+      </w:r>
+    </w:p>
+    <w:p>
+      <w:pPr>
+        <w:pStyle w:val="a3"/>
+        <w:numPr>
+          <w:ilvl w:val="1"/>
+          <w:numId w:val="1"/>
+        </w:numPr>
+        <w:ind w:leftChars="0"/>
+        <w:rPr>
+          <w:rFonts w:ascii="Times New Roman" w:hAnsi="Times New Roman" w:cs="Times New Roman"/>
           <w:sz w:val="32"/>
           <w:szCs w:val="32"/>
+        </w:rPr>
+      </w:pPr>
+      <w:r>
+        <w:rPr>
+          <w:rFonts w:ascii="Times New Roman" w:hAnsi="Times New Roman" w:cs="Times New Roman"/>
+          <w:sz w:val="32"/>
+          <w:szCs w:val="32"/>
+        </w:rPr>
+        <w:t>Dropout</w:t>
+      </w:r>
+    </w:p>
+    <w:p>
+      <w:pPr>
+        <w:ind w:left="480" w:firstLine="480"/>
+        <w:rPr>
+          <w:rFonts w:ascii="Times New Roman" w:hAnsi="Times New Roman" w:cs="Times New Roman"/>
+          <w:szCs w:val="32"/>
+        </w:rPr>
+      </w:pPr>
+      <w:bookmarkStart w:id="4" w:name="_Hlk134972836"/>
+      <w:r>
+        <w:rPr>
+          <w:rFonts w:ascii="Times New Roman" w:hAnsi="Times New Roman" w:cs="Times New Roman" w:hint="eastAsia"/>
+          <w:szCs w:val="32"/>
+        </w:rPr>
+        <w:t>以下為使用</w:t>
+      </w:r>
+      <w:r>
+        <w:rPr>
+          <w:rFonts w:ascii="Times New Roman" w:hAnsi="Times New Roman" w:cs="Times New Roman"/>
+          <w:szCs w:val="32"/>
+        </w:rPr>
+        <w:t>Dropout</w:t>
+      </w:r>
+      <w:r>
+        <w:rPr>
+          <w:rFonts w:ascii="Times New Roman" w:hAnsi="Times New Roman" w:cs="Times New Roman" w:hint="eastAsia"/>
+          <w:szCs w:val="32"/>
+        </w:rPr>
+        <w:t>後的</w:t>
+      </w:r>
+      <w:r>
+        <w:rPr>
+          <w:rFonts w:ascii="Times New Roman" w:hAnsi="Times New Roman" w:cs="Times New Roman" w:hint="eastAsia"/>
+          <w:szCs w:val="32"/>
+        </w:rPr>
+        <w:t xml:space="preserve">ResNet18 </w:t>
+      </w:r>
+      <w:r>
+        <w:rPr>
+          <w:rFonts w:ascii="Times New Roman" w:hAnsi="Times New Roman" w:cs="Times New Roman"/>
+          <w:szCs w:val="32"/>
+        </w:rPr>
+        <w:t>model</w:t>
+      </w:r>
+      <w:r>
+        <w:rPr>
+          <w:rFonts w:ascii="Times New Roman" w:hAnsi="Times New Roman" w:cs="Times New Roman" w:hint="eastAsia"/>
+          <w:szCs w:val="32"/>
+        </w:rPr>
+        <w:t>的表現。</w:t>
+      </w:r>
+    </w:p>
+    <w:bookmarkEnd w:id="4"/>
+    <w:p>
+      <w:pPr>
+        <w:jc w:val="center"/>
+        <w:rPr>
+          <w:rFonts w:ascii="Times New Roman" w:hAnsi="Times New Roman" w:cs="Times New Roman"/>
+          <w:szCs w:val="32"/>
+        </w:rPr>
+      </w:pPr>
+      <w:r>
+        <w:rPr>
+          <w:rFonts w:hint="eastAsia"/>
+          <w:noProof/>
         </w:rPr>
         <w:lastRenderedPageBreak/>
         <w:drawing>
-          <wp:inline distT="0" distB="0" distL="0" distR="0" wp14:anchorId="62A31D03" wp14:editId="269CD4A8">
-            <wp:extent cx="5153744" cy="2810267"/>
-            <wp:effectExtent l="0" t="0" r="8890" b="9525"/>
+          <wp:inline distT="0" distB="0" distL="0" distR="0" wp14:anchorId="0CCE0775" wp14:editId="4BEB09CC">
+            <wp:extent cx="2400000" cy="1800000"/>
+            <wp:effectExtent l="0" t="0" r="635" b="0"/>
+            <wp:docPr id="32" name="圖片 32"/>
+            <wp:cNvGraphicFramePr>
+              <a:graphicFrameLocks xmlns:a="http://schemas.openxmlformats.org/drawingml/2006/main" noChangeAspect="1"/>
+            </wp:cNvGraphicFramePr>
+            <a:graphic xmlns:a="http://schemas.openxmlformats.org/drawingml/2006/main">
+              <a:graphicData uri="http://schemas.openxmlformats.org/drawingml/2006/picture">
+                <pic:pic xmlns:pic="http://schemas.openxmlformats.org/drawingml/2006/picture">
+                  <pic:nvPicPr>
+                    <pic:cNvPr id="0" name="Picture 9"/>
+                    <pic:cNvPicPr>
+                      <a:picLocks noChangeAspect="1" noChangeArrowheads="1"/>
+                    </pic:cNvPicPr>
+                  </pic:nvPicPr>
+                  <pic:blipFill>
+                    <a:blip r:embed="rId26" cstate="print">
+                      <a:extLst>
+                        <a:ext uri="{28A0092B-C50C-407E-A947-70E740481C1C}">
+                          <a14:useLocalDpi xmlns:a14="http://schemas.microsoft.com/office/drawing/2010/main" val="0"/>
+                        </a:ext>
+                      </a:extLst>
+                    </a:blip>
+                    <a:srcRect/>
+                    <a:stretch>
+                      <a:fillRect/>
+                    </a:stretch>
+                  </pic:blipFill>
+                  <pic:spPr bwMode="auto">
+                    <a:xfrm>
+                      <a:off x="0" y="0"/>
+                      <a:ext cx="2400000" cy="1800000"/>
+                    </a:xfrm>
+                    <a:prstGeom prst="rect">
+                      <a:avLst/>
+                    </a:prstGeom>
+                    <a:noFill/>
+                    <a:ln>
+                      <a:noFill/>
+                    </a:ln>
+                  </pic:spPr>
+                </pic:pic>
+              </a:graphicData>
+            </a:graphic>
+          </wp:inline>
+        </w:drawing>
+      </w:r>
+      <w:r>
+        <w:rPr>
+          <w:rFonts w:hint="eastAsia"/>
+          <w:noProof/>
+        </w:rPr>
+        <w:drawing>
+          <wp:inline distT="0" distB="0" distL="0" distR="0" wp14:anchorId="29A11675" wp14:editId="4B07E171">
+            <wp:extent cx="2400000" cy="1800000"/>
+            <wp:effectExtent l="0" t="0" r="635" b="0"/>
+            <wp:docPr id="33" name="圖片 33"/>
+            <wp:cNvGraphicFramePr>
+              <a:graphicFrameLocks xmlns:a="http://schemas.openxmlformats.org/drawingml/2006/main" noChangeAspect="1"/>
+            </wp:cNvGraphicFramePr>
+            <a:graphic xmlns:a="http://schemas.openxmlformats.org/drawingml/2006/main">
+              <a:graphicData uri="http://schemas.openxmlformats.org/drawingml/2006/picture">
+                <pic:pic xmlns:pic="http://schemas.openxmlformats.org/drawingml/2006/picture">
+                  <pic:nvPicPr>
+                    <pic:cNvPr id="0" name="Picture 10"/>
+                    <pic:cNvPicPr>
+                      <a:picLocks noChangeAspect="1" noChangeArrowheads="1"/>
+                    </pic:cNvPicPr>
+                  </pic:nvPicPr>
+                  <pic:blipFill>
+                    <a:blip r:embed="rId27" cstate="print">
+                      <a:extLst>
+                        <a:ext uri="{28A0092B-C50C-407E-A947-70E740481C1C}">
+                          <a14:useLocalDpi xmlns:a14="http://schemas.microsoft.com/office/drawing/2010/main" val="0"/>
+                        </a:ext>
+                      </a:extLst>
+                    </a:blip>
+                    <a:srcRect/>
+                    <a:stretch>
+                      <a:fillRect/>
+                    </a:stretch>
+                  </pic:blipFill>
+                  <pic:spPr bwMode="auto">
+                    <a:xfrm>
+                      <a:off x="0" y="0"/>
+                      <a:ext cx="2400000" cy="1800000"/>
+                    </a:xfrm>
+                    <a:prstGeom prst="rect">
+                      <a:avLst/>
+                    </a:prstGeom>
+                    <a:noFill/>
+                    <a:ln>
+                      <a:noFill/>
+                    </a:ln>
+                  </pic:spPr>
+                </pic:pic>
+              </a:graphicData>
+            </a:graphic>
+          </wp:inline>
+        </w:drawing>
+      </w:r>
+    </w:p>
+    <w:p>
+      <w:pPr>
+        <w:jc w:val="center"/>
+        <w:rPr>
+          <w:rFonts w:ascii="Times New Roman" w:hAnsi="Times New Roman" w:cs="Times New Roman"/>
+          <w:szCs w:val="32"/>
+        </w:rPr>
+      </w:pPr>
+      <w:r>
+        <w:rPr>
+          <w:rFonts w:ascii="Times New Roman" w:hAnsi="Times New Roman" w:cs="Times New Roman"/>
+          <w:noProof/>
+          <w:sz w:val="32"/>
+          <w:szCs w:val="32"/>
+        </w:rPr>
+        <w:drawing>
+          <wp:inline distT="0" distB="0" distL="0" distR="0" wp14:anchorId="2D090186" wp14:editId="23F2BD49">
+            <wp:extent cx="2440520" cy="1440000"/>
+            <wp:effectExtent l="0" t="0" r="0" b="8255"/>
+            <wp:docPr id="11" name="圖片 11"/>
+            <wp:cNvGraphicFramePr>
+              <a:graphicFrameLocks xmlns:a="http://schemas.openxmlformats.org/drawingml/2006/main" noChangeAspect="1"/>
+            </wp:cNvGraphicFramePr>
+            <a:graphic xmlns:a="http://schemas.openxmlformats.org/drawingml/2006/main">
+              <a:graphicData uri="http://schemas.openxmlformats.org/drawingml/2006/picture">
+                <pic:pic xmlns:pic="http://schemas.openxmlformats.org/drawingml/2006/picture">
+                  <pic:nvPicPr>
+                    <pic:cNvPr id="1" name=""/>
+                    <pic:cNvPicPr/>
+                  </pic:nvPicPr>
+                  <pic:blipFill>
+                    <a:blip r:embed="rId36"/>
+                    <a:stretch>
+                      <a:fillRect/>
+                    </a:stretch>
+                  </pic:blipFill>
+                  <pic:spPr>
+                    <a:xfrm>
+                      <a:off x="0" y="0"/>
+                      <a:ext cx="2440520" cy="1440000"/>
+                    </a:xfrm>
+                    <a:prstGeom prst="rect">
+                      <a:avLst/>
+                    </a:prstGeom>
+                  </pic:spPr>
+                </pic:pic>
+              </a:graphicData>
+            </a:graphic>
+          </wp:inline>
+        </w:drawing>
+      </w:r>
+      <w:r>
+        <w:rPr>
+          <w:rFonts w:ascii="Times New Roman" w:hAnsi="Times New Roman" w:cs="Times New Roman" w:hint="eastAsia"/>
+          <w:noProof/>
+          <w:szCs w:val="32"/>
+        </w:rPr>
+        <w:drawing>
+          <wp:inline distT="0" distB="0" distL="0" distR="0" wp14:anchorId="5D3B1E43" wp14:editId="7D70AF0A">
+            <wp:extent cx="1920000" cy="1440000"/>
+            <wp:effectExtent l="0" t="0" r="4445" b="8255"/>
+            <wp:docPr id="34" name="圖片 34"/>
+            <wp:cNvGraphicFramePr>
+              <a:graphicFrameLocks xmlns:a="http://schemas.openxmlformats.org/drawingml/2006/main" noChangeAspect="1"/>
+            </wp:cNvGraphicFramePr>
+            <a:graphic xmlns:a="http://schemas.openxmlformats.org/drawingml/2006/main">
+              <a:graphicData uri="http://schemas.openxmlformats.org/drawingml/2006/picture">
+                <pic:pic xmlns:pic="http://schemas.openxmlformats.org/drawingml/2006/picture">
+                  <pic:nvPicPr>
+                    <pic:cNvPr id="0" name="Picture 11"/>
+                    <pic:cNvPicPr>
+                      <a:picLocks noChangeAspect="1" noChangeArrowheads="1"/>
+                    </pic:cNvPicPr>
+                  </pic:nvPicPr>
+                  <pic:blipFill>
+                    <a:blip r:embed="rId29" cstate="print">
+                      <a:extLst>
+                        <a:ext uri="{28A0092B-C50C-407E-A947-70E740481C1C}">
+                          <a14:useLocalDpi xmlns:a14="http://schemas.microsoft.com/office/drawing/2010/main" val="0"/>
+                        </a:ext>
+                      </a:extLst>
+                    </a:blip>
+                    <a:srcRect/>
+                    <a:stretch>
+                      <a:fillRect/>
+                    </a:stretch>
+                  </pic:blipFill>
+                  <pic:spPr bwMode="auto">
+                    <a:xfrm>
+                      <a:off x="0" y="0"/>
+                      <a:ext cx="1920000" cy="1440000"/>
+                    </a:xfrm>
+                    <a:prstGeom prst="rect">
+                      <a:avLst/>
+                    </a:prstGeom>
+                    <a:noFill/>
+                    <a:ln>
+                      <a:noFill/>
+                    </a:ln>
+                  </pic:spPr>
+                </pic:pic>
+              </a:graphicData>
+            </a:graphic>
+          </wp:inline>
+        </w:drawing>
+      </w:r>
+    </w:p>
+    <w:p>
+      <w:pPr>
+        <w:jc w:val="center"/>
+        <w:rPr>
+          <w:rFonts w:ascii="Times New Roman" w:hAnsi="Times New Roman" w:cs="Times New Roman" w:hint="eastAsia"/>
+          <w:szCs w:val="32"/>
+        </w:rPr>
+      </w:pPr>
+      <w:r>
+        <w:rPr>
+          <w:rFonts w:ascii="Times New Roman" w:hAnsi="Times New Roman" w:cs="Times New Roman"/>
+          <w:noProof/>
+          <w:szCs w:val="32"/>
+        </w:rPr>
+        <w:drawing>
+          <wp:inline distT="0" distB="0" distL="0" distR="0" wp14:anchorId="3DE162A4" wp14:editId="71C3259D">
+            <wp:extent cx="2698048" cy="1800000"/>
+            <wp:effectExtent l="0" t="0" r="7620" b="0"/>
+            <wp:docPr id="35" name="圖片 35"/>
+            <wp:cNvGraphicFramePr>
+              <a:graphicFrameLocks xmlns:a="http://schemas.openxmlformats.org/drawingml/2006/main" noChangeAspect="1"/>
+            </wp:cNvGraphicFramePr>
+            <a:graphic xmlns:a="http://schemas.openxmlformats.org/drawingml/2006/main">
+              <a:graphicData uri="http://schemas.openxmlformats.org/drawingml/2006/picture">
+                <pic:pic xmlns:pic="http://schemas.openxmlformats.org/drawingml/2006/picture">
+                  <pic:nvPicPr>
+                    <pic:cNvPr id="0" name="Picture 12"/>
+                    <pic:cNvPicPr>
+                      <a:picLocks noChangeAspect="1" noChangeArrowheads="1"/>
+                    </pic:cNvPicPr>
+                  </pic:nvPicPr>
+                  <pic:blipFill>
+                    <a:blip r:embed="rId30" cstate="print">
+                      <a:extLst>
+                        <a:ext uri="{28A0092B-C50C-407E-A947-70E740481C1C}">
+                          <a14:useLocalDpi xmlns:a14="http://schemas.microsoft.com/office/drawing/2010/main" val="0"/>
+                        </a:ext>
+                      </a:extLst>
+                    </a:blip>
+                    <a:srcRect/>
+                    <a:stretch>
+                      <a:fillRect/>
+                    </a:stretch>
+                  </pic:blipFill>
+                  <pic:spPr bwMode="auto">
+                    <a:xfrm>
+                      <a:off x="0" y="0"/>
+                      <a:ext cx="2698048" cy="1800000"/>
+                    </a:xfrm>
+                    <a:prstGeom prst="rect">
+                      <a:avLst/>
+                    </a:prstGeom>
+                    <a:noFill/>
+                    <a:ln>
+                      <a:noFill/>
+                    </a:ln>
+                  </pic:spPr>
+                </pic:pic>
+              </a:graphicData>
+            </a:graphic>
+          </wp:inline>
+        </w:drawing>
+      </w:r>
+    </w:p>
+    <w:p>
+      <w:pPr>
+        <w:pStyle w:val="a3"/>
+        <w:ind w:leftChars="0" w:left="960"/>
+        <w:rPr>
+          <w:rFonts w:ascii="Times New Roman" w:hAnsi="Times New Roman" w:cs="Times New Roman"/>
+          <w:szCs w:val="32"/>
+        </w:rPr>
+      </w:pPr>
+      <w:r>
+        <w:rPr>
+          <w:rFonts w:ascii="Times New Roman" w:hAnsi="Times New Roman" w:cs="Times New Roman" w:hint="eastAsia"/>
+          <w:szCs w:val="32"/>
+        </w:rPr>
+        <w:t>以下為使用</w:t>
+      </w:r>
+      <w:r>
+        <w:rPr>
+          <w:rFonts w:ascii="Times New Roman" w:hAnsi="Times New Roman" w:cs="Times New Roman" w:hint="eastAsia"/>
+          <w:szCs w:val="32"/>
+        </w:rPr>
+        <w:t>Dropout</w:t>
+      </w:r>
+      <w:r>
+        <w:rPr>
+          <w:rFonts w:ascii="Times New Roman" w:hAnsi="Times New Roman" w:cs="Times New Roman" w:hint="eastAsia"/>
+          <w:szCs w:val="32"/>
+        </w:rPr>
+        <w:t>後的</w:t>
+      </w:r>
+      <w:r>
+        <w:rPr>
+          <w:rFonts w:ascii="Times New Roman" w:hAnsi="Times New Roman" w:cs="Times New Roman" w:hint="eastAsia"/>
+          <w:szCs w:val="32"/>
+        </w:rPr>
+        <w:t>p</w:t>
+      </w:r>
+      <w:r>
+        <w:rPr>
+          <w:rFonts w:ascii="Times New Roman" w:hAnsi="Times New Roman" w:cs="Times New Roman"/>
+          <w:szCs w:val="32"/>
+        </w:rPr>
+        <w:t xml:space="preserve">retrained </w:t>
+      </w:r>
+      <w:r>
+        <w:rPr>
+          <w:rFonts w:ascii="Times New Roman" w:hAnsi="Times New Roman" w:cs="Times New Roman" w:hint="eastAsia"/>
+          <w:szCs w:val="32"/>
+        </w:rPr>
+        <w:t>ResNet18 model</w:t>
+      </w:r>
+      <w:r>
+        <w:rPr>
+          <w:rFonts w:ascii="Times New Roman" w:hAnsi="Times New Roman" w:cs="Times New Roman" w:hint="eastAsia"/>
+          <w:szCs w:val="32"/>
+        </w:rPr>
+        <w:t>的表現。</w:t>
+      </w:r>
+    </w:p>
+    <w:p>
+      <w:pPr>
+        <w:jc w:val="center"/>
+        <w:rPr>
+          <w:rFonts w:ascii="Times New Roman" w:hAnsi="Times New Roman" w:cs="Times New Roman"/>
+          <w:szCs w:val="32"/>
+        </w:rPr>
+      </w:pPr>
+      <w:r>
+        <w:rPr>
+          <w:rFonts w:ascii="Times New Roman" w:hAnsi="Times New Roman" w:cs="Times New Roman"/>
+          <w:noProof/>
+          <w:szCs w:val="32"/>
+        </w:rPr>
+        <w:drawing>
+          <wp:inline distT="0" distB="0" distL="0" distR="0" wp14:anchorId="3239AF05" wp14:editId="69FC1C78">
+            <wp:extent cx="2400000" cy="1800000"/>
+            <wp:effectExtent l="0" t="0" r="635" b="0"/>
+            <wp:docPr id="36" name="圖片 36"/>
+            <wp:cNvGraphicFramePr>
+              <a:graphicFrameLocks xmlns:a="http://schemas.openxmlformats.org/drawingml/2006/main" noChangeAspect="1"/>
+            </wp:cNvGraphicFramePr>
+            <a:graphic xmlns:a="http://schemas.openxmlformats.org/drawingml/2006/main">
+              <a:graphicData uri="http://schemas.openxmlformats.org/drawingml/2006/picture">
+                <pic:pic xmlns:pic="http://schemas.openxmlformats.org/drawingml/2006/picture">
+                  <pic:nvPicPr>
+                    <pic:cNvPr id="0" name="Picture 13"/>
+                    <pic:cNvPicPr>
+                      <a:picLocks noChangeAspect="1" noChangeArrowheads="1"/>
+                    </pic:cNvPicPr>
+                  </pic:nvPicPr>
+                  <pic:blipFill>
+                    <a:blip r:embed="rId31" cstate="print">
+                      <a:extLst>
+                        <a:ext uri="{28A0092B-C50C-407E-A947-70E740481C1C}">
+                          <a14:useLocalDpi xmlns:a14="http://schemas.microsoft.com/office/drawing/2010/main" val="0"/>
+                        </a:ext>
+                      </a:extLst>
+                    </a:blip>
+                    <a:srcRect/>
+                    <a:stretch>
+                      <a:fillRect/>
+                    </a:stretch>
+                  </pic:blipFill>
+                  <pic:spPr bwMode="auto">
+                    <a:xfrm>
+                      <a:off x="0" y="0"/>
+                      <a:ext cx="2400000" cy="1800000"/>
+                    </a:xfrm>
+                    <a:prstGeom prst="rect">
+                      <a:avLst/>
+                    </a:prstGeom>
+                    <a:noFill/>
+                    <a:ln>
+                      <a:noFill/>
+                    </a:ln>
+                  </pic:spPr>
+                </pic:pic>
+              </a:graphicData>
+            </a:graphic>
+          </wp:inline>
+        </w:drawing>
+      </w:r>
+      <w:r>
+        <w:rPr>
+          <w:rFonts w:ascii="Times New Roman" w:hAnsi="Times New Roman" w:cs="Times New Roman" w:hint="eastAsia"/>
+          <w:noProof/>
+          <w:szCs w:val="32"/>
+        </w:rPr>
+        <w:drawing>
+          <wp:inline distT="0" distB="0" distL="0" distR="0" wp14:anchorId="20BA5F29" wp14:editId="68687BD4">
+            <wp:extent cx="2400000" cy="1800000"/>
+            <wp:effectExtent l="0" t="0" r="635" b="0"/>
+            <wp:docPr id="37" name="圖片 37"/>
+            <wp:cNvGraphicFramePr>
+              <a:graphicFrameLocks xmlns:a="http://schemas.openxmlformats.org/drawingml/2006/main" noChangeAspect="1"/>
+            </wp:cNvGraphicFramePr>
+            <a:graphic xmlns:a="http://schemas.openxmlformats.org/drawingml/2006/main">
+              <a:graphicData uri="http://schemas.openxmlformats.org/drawingml/2006/picture">
+                <pic:pic xmlns:pic="http://schemas.openxmlformats.org/drawingml/2006/picture">
+                  <pic:nvPicPr>
+                    <pic:cNvPr id="0" name="Picture 14"/>
+                    <pic:cNvPicPr>
+                      <a:picLocks noChangeAspect="1" noChangeArrowheads="1"/>
+                    </pic:cNvPicPr>
+                  </pic:nvPicPr>
+                  <pic:blipFill>
+                    <a:blip r:embed="rId32" cstate="print">
+                      <a:extLst>
+                        <a:ext uri="{28A0092B-C50C-407E-A947-70E740481C1C}">
+                          <a14:useLocalDpi xmlns:a14="http://schemas.microsoft.com/office/drawing/2010/main" val="0"/>
+                        </a:ext>
+                      </a:extLst>
+                    </a:blip>
+                    <a:srcRect/>
+                    <a:stretch>
+                      <a:fillRect/>
+                    </a:stretch>
+                  </pic:blipFill>
+                  <pic:spPr bwMode="auto">
+                    <a:xfrm>
+                      <a:off x="0" y="0"/>
+                      <a:ext cx="2400000" cy="1800000"/>
+                    </a:xfrm>
+                    <a:prstGeom prst="rect">
+                      <a:avLst/>
+                    </a:prstGeom>
+                    <a:noFill/>
+                    <a:ln>
+                      <a:noFill/>
+                    </a:ln>
+                  </pic:spPr>
+                </pic:pic>
+              </a:graphicData>
+            </a:graphic>
+          </wp:inline>
+        </w:drawing>
+      </w:r>
+    </w:p>
+    <w:p>
+      <w:pPr>
+        <w:jc w:val="center"/>
+        <w:rPr>
+          <w:rFonts w:ascii="Times New Roman" w:hAnsi="Times New Roman" w:cs="Times New Roman"/>
+          <w:szCs w:val="32"/>
+        </w:rPr>
+      </w:pPr>
+      <w:r>
+        <w:rPr>
+          <w:rFonts w:ascii="Times New Roman" w:hAnsi="Times New Roman" w:cs="Times New Roman"/>
+          <w:noProof/>
+          <w:sz w:val="32"/>
+          <w:szCs w:val="32"/>
+        </w:rPr>
+        <w:lastRenderedPageBreak/>
+        <w:drawing>
+          <wp:inline distT="0" distB="0" distL="0" distR="0" wp14:anchorId="6750A31A" wp14:editId="5E075D91">
+            <wp:extent cx="2640814" cy="1440000"/>
+            <wp:effectExtent l="0" t="0" r="7620" b="8255"/>
             <wp:docPr id="14" name="圖片 14"/>
             <wp:cNvGraphicFramePr>
               <a:graphicFrameLocks xmlns:a="http://schemas.openxmlformats.org/drawingml/2006/main" noChangeAspect="1"/>
@@ -4090,7 +5140,7 @@
                     <pic:cNvPicPr/>
                   </pic:nvPicPr>
                   <pic:blipFill>
-                    <a:blip r:embed="rId29"/>
+                    <a:blip r:embed="rId37"/>
                     <a:stretch>
                       <a:fillRect/>
                     </a:stretch>
@@ -4098,7 +5148,7 @@
                   <pic:spPr>
                     <a:xfrm>
                       <a:off x="0" y="0"/>
-                      <a:ext cx="5153744" cy="2810267"/>
+                      <a:ext cx="2640814" cy="1440000"/>
                     </a:xfrm>
                     <a:prstGeom prst="rect">
                       <a:avLst/>
@@ -4110,6 +5160,127 @@
           </wp:inline>
         </w:drawing>
       </w:r>
+      <w:r>
+        <w:rPr>
+          <w:rFonts w:ascii="Times New Roman" w:hAnsi="Times New Roman" w:cs="Times New Roman" w:hint="eastAsia"/>
+          <w:noProof/>
+          <w:szCs w:val="32"/>
+        </w:rPr>
+        <w:drawing>
+          <wp:inline distT="0" distB="0" distL="0" distR="0" wp14:anchorId="00450866" wp14:editId="6FDD4988">
+            <wp:extent cx="2400000" cy="1800000"/>
+            <wp:effectExtent l="0" t="0" r="635" b="0"/>
+            <wp:docPr id="38" name="圖片 38"/>
+            <wp:cNvGraphicFramePr>
+              <a:graphicFrameLocks xmlns:a="http://schemas.openxmlformats.org/drawingml/2006/main" noChangeAspect="1"/>
+            </wp:cNvGraphicFramePr>
+            <a:graphic xmlns:a="http://schemas.openxmlformats.org/drawingml/2006/main">
+              <a:graphicData uri="http://schemas.openxmlformats.org/drawingml/2006/picture">
+                <pic:pic xmlns:pic="http://schemas.openxmlformats.org/drawingml/2006/picture">
+                  <pic:nvPicPr>
+                    <pic:cNvPr id="0" name="Picture 15"/>
+                    <pic:cNvPicPr>
+                      <a:picLocks noChangeAspect="1" noChangeArrowheads="1"/>
+                    </pic:cNvPicPr>
+                  </pic:nvPicPr>
+                  <pic:blipFill>
+                    <a:blip r:embed="rId34" cstate="print">
+                      <a:extLst>
+                        <a:ext uri="{28A0092B-C50C-407E-A947-70E740481C1C}">
+                          <a14:useLocalDpi xmlns:a14="http://schemas.microsoft.com/office/drawing/2010/main" val="0"/>
+                        </a:ext>
+                      </a:extLst>
+                    </a:blip>
+                    <a:srcRect/>
+                    <a:stretch>
+                      <a:fillRect/>
+                    </a:stretch>
+                  </pic:blipFill>
+                  <pic:spPr bwMode="auto">
+                    <a:xfrm>
+                      <a:off x="0" y="0"/>
+                      <a:ext cx="2400000" cy="1800000"/>
+                    </a:xfrm>
+                    <a:prstGeom prst="rect">
+                      <a:avLst/>
+                    </a:prstGeom>
+                    <a:noFill/>
+                    <a:ln>
+                      <a:noFill/>
+                    </a:ln>
+                  </pic:spPr>
+                </pic:pic>
+              </a:graphicData>
+            </a:graphic>
+          </wp:inline>
+        </w:drawing>
+      </w:r>
+    </w:p>
+    <w:p>
+      <w:pPr>
+        <w:jc w:val="center"/>
+        <w:rPr>
+          <w:rFonts w:ascii="Times New Roman" w:hAnsi="Times New Roman" w:cs="Times New Roman" w:hint="eastAsia"/>
+          <w:szCs w:val="32"/>
+        </w:rPr>
+      </w:pPr>
+      <w:r>
+        <w:rPr>
+          <w:rFonts w:ascii="Times New Roman" w:hAnsi="Times New Roman" w:cs="Times New Roman"/>
+          <w:noProof/>
+          <w:szCs w:val="32"/>
+        </w:rPr>
+        <w:drawing>
+          <wp:inline distT="0" distB="0" distL="0" distR="0" wp14:anchorId="1A9F8AAA" wp14:editId="23D65AB5">
+            <wp:extent cx="2698048" cy="1800000"/>
+            <wp:effectExtent l="0" t="0" r="7620" b="0"/>
+            <wp:docPr id="39" name="圖片 39"/>
+            <wp:cNvGraphicFramePr>
+              <a:graphicFrameLocks xmlns:a="http://schemas.openxmlformats.org/drawingml/2006/main" noChangeAspect="1"/>
+            </wp:cNvGraphicFramePr>
+            <a:graphic xmlns:a="http://schemas.openxmlformats.org/drawingml/2006/main">
+              <a:graphicData uri="http://schemas.openxmlformats.org/drawingml/2006/picture">
+                <pic:pic xmlns:pic="http://schemas.openxmlformats.org/drawingml/2006/picture">
+                  <pic:nvPicPr>
+                    <pic:cNvPr id="0" name="Picture 16"/>
+                    <pic:cNvPicPr>
+                      <a:picLocks noChangeAspect="1" noChangeArrowheads="1"/>
+                    </pic:cNvPicPr>
+                  </pic:nvPicPr>
+                  <pic:blipFill>
+                    <a:blip r:embed="rId35" cstate="print">
+                      <a:extLst>
+                        <a:ext uri="{28A0092B-C50C-407E-A947-70E740481C1C}">
+                          <a14:useLocalDpi xmlns:a14="http://schemas.microsoft.com/office/drawing/2010/main" val="0"/>
+                        </a:ext>
+                      </a:extLst>
+                    </a:blip>
+                    <a:srcRect/>
+                    <a:stretch>
+                      <a:fillRect/>
+                    </a:stretch>
+                  </pic:blipFill>
+                  <pic:spPr bwMode="auto">
+                    <a:xfrm>
+                      <a:off x="0" y="0"/>
+                      <a:ext cx="2698048" cy="1800000"/>
+                    </a:xfrm>
+                    <a:prstGeom prst="rect">
+                      <a:avLst/>
+                    </a:prstGeom>
+                    <a:noFill/>
+                    <a:ln>
+                      <a:noFill/>
+                    </a:ln>
+                  </pic:spPr>
+                </pic:pic>
+              </a:graphicData>
+            </a:graphic>
+          </wp:inline>
+        </w:drawing>
+      </w:r>
+      <w:bookmarkStart w:id="5" w:name="_GoBack"/>
+      <w:bookmarkEnd w:id="5"/>
     </w:p>
     <w:sectPr>
       <w:pgSz w:w="11906" w:h="16838"/>

</xml_diff>